<commit_message>
update to recent work
</commit_message>
<xml_diff>
--- a/ABAP_statement.docx
+++ b/ABAP_statement.docx
@@ -1,6 +1,6 @@
 
 <file path=word/document.xml><?xml version="1.0" encoding="utf-8"?>
-<w:document xmlns:wpc="http://schemas.microsoft.com/office/word/2010/wordprocessingCanvas" xmlns:cx="http://schemas.microsoft.com/office/drawing/2014/chartex" xmlns:cx1="http://schemas.microsoft.com/office/drawing/2015/9/8/chartex" xmlns:cx2="http://schemas.microsoft.com/office/drawing/2015/10/21/chartex" xmlns:cx3="http://schemas.microsoft.com/office/drawing/2016/5/9/chartex" xmlns:cx4="http://schemas.microsoft.com/office/drawing/2016/5/10/chartex" xmlns:cx5="http://schemas.microsoft.com/office/drawing/2016/5/11/chartex" xmlns:cx6="http://schemas.microsoft.com/office/drawing/2016/5/12/chartex" xmlns:cx7="http://schemas.microsoft.com/office/drawing/2016/5/13/chartex" xmlns:cx8="http://schemas.microsoft.com/office/drawing/2016/5/14/chartex" xmlns:mc="http://schemas.openxmlformats.org/markup-compatibility/2006" xmlns:aink="http://schemas.microsoft.com/office/drawing/2016/ink" xmlns:am3d="http://schemas.microsoft.com/office/drawing/2017/model3d" xmlns:o="urn:schemas-microsoft-com:office:office" xmlns:oel="http://schemas.microsoft.com/office/2019/extlst" xmlns:r="http://schemas.openxmlformats.org/officeDocument/2006/relationships" xmlns:m="http://schemas.openxmlformats.org/officeDocument/2006/math" xmlns:v="urn:schemas-microsoft-com:vml" xmlns:wp14="http://schemas.microsoft.com/office/word/2010/wordprocessingDrawing" xmlns:wp="http://schemas.openxmlformats.org/drawingml/2006/wordprocessingDrawing" xmlns:w10="urn:schemas-microsoft-com:office:word" xmlns:w="http://schemas.openxmlformats.org/wordprocessingml/2006/main" xmlns:w14="http://schemas.microsoft.com/office/word/2010/wordml" xmlns:w15="http://schemas.microsoft.com/office/word/2012/wordml" xmlns:w16cex="http://schemas.microsoft.com/office/word/2018/wordml/cex" xmlns:w16cid="http://schemas.microsoft.com/office/word/2016/wordml/cid" xmlns:w16="http://schemas.microsoft.com/office/word/2018/wordml" xmlns:w16sdtdh="http://schemas.microsoft.com/office/word/2020/wordml/sdtdatahash" xmlns:w16se="http://schemas.microsoft.com/office/word/2015/wordml/symex" xmlns:wpg="http://schemas.microsoft.com/office/word/2010/wordprocessingGroup" xmlns:wpi="http://schemas.microsoft.com/office/word/2010/wordprocessingInk" xmlns:wne="http://schemas.microsoft.com/office/word/2006/wordml" xmlns:wps="http://schemas.microsoft.com/office/word/2010/wordprocessingShape" mc:Ignorable="w14 w15 w16se w16cid w16 w16cex w16sdtdh wp14">
+<w:document xmlns:wpc="http://schemas.microsoft.com/office/word/2010/wordprocessingCanvas" xmlns:cx="http://schemas.microsoft.com/office/drawing/2014/chartex" xmlns:mc="http://schemas.openxmlformats.org/markup-compatibility/2006" xmlns:o="urn:schemas-microsoft-com:office:office" xmlns:r="http://schemas.openxmlformats.org/officeDocument/2006/relationships" xmlns:m="http://schemas.openxmlformats.org/officeDocument/2006/math" xmlns:v="urn:schemas-microsoft-com:vml" xmlns:wp14="http://schemas.microsoft.com/office/word/2010/wordprocessingDrawing" xmlns:wp="http://schemas.openxmlformats.org/drawingml/2006/wordprocessingDrawing" xmlns:w10="urn:schemas-microsoft-com:office:word" xmlns:w="http://schemas.openxmlformats.org/wordprocessingml/2006/main" xmlns:w14="http://schemas.microsoft.com/office/word/2010/wordml" xmlns:w15="http://schemas.microsoft.com/office/word/2012/wordml" xmlns:w16se="http://schemas.microsoft.com/office/word/2015/wordml/symex" xmlns:wpg="http://schemas.microsoft.com/office/word/2010/wordprocessingGroup" xmlns:wpi="http://schemas.microsoft.com/office/word/2010/wordprocessingInk" xmlns:wne="http://schemas.microsoft.com/office/word/2006/wordml" xmlns:wps="http://schemas.microsoft.com/office/word/2010/wordprocessingShape" mc:Ignorable="w14 w15 w16se wp14">
   <w:body>
     <w:p>
       <w:pPr>
@@ -162,13 +162,8 @@
           <w:numId w:val="1"/>
         </w:numPr>
       </w:pPr>
-      <w:proofErr w:type="gramStart"/>
-      <w:r>
-        <w:t>Let’s</w:t>
-      </w:r>
-      <w:proofErr w:type="gramEnd"/>
-      <w:r>
-        <w:t xml:space="preserve"> begin with WRITE statement with some indentation </w:t>
+      <w:r>
+        <w:t xml:space="preserve">Let’s begin with WRITE statement with some indentation </w:t>
       </w:r>
     </w:p>
     <w:p/>
@@ -842,29 +837,7 @@
           <w:szCs w:val="20"/>
           <w14:ligatures w14:val="none"/>
         </w:rPr>
-        <w:t>"</w:t>
-      </w:r>
-      <w:proofErr w:type="gramStart"/>
-      <w:r>
-        <w:rPr>
-          <w:rFonts w:ascii="Courier New" w:eastAsia="Times New Roman" w:hAnsi="Courier New" w:cs="Courier New"/>
-          <w:color w:val="888888"/>
-          <w:sz w:val="20"/>
-          <w:szCs w:val="20"/>
-          <w14:ligatures w14:val="none"/>
-        </w:rPr>
-        <w:t>write</w:t>
-      </w:r>
-      <w:proofErr w:type="gramEnd"/>
-      <w:r>
-        <w:rPr>
-          <w:rFonts w:ascii="Courier New" w:eastAsia="Times New Roman" w:hAnsi="Courier New" w:cs="Courier New"/>
-          <w:color w:val="888888"/>
-          <w:sz w:val="20"/>
-          <w:szCs w:val="20"/>
-          <w14:ligatures w14:val="none"/>
-        </w:rPr>
-        <w:t xml:space="preserve"> full text</w:t>
+        <w:t>"write full text</w:t>
       </w:r>
     </w:p>
     <w:p>
@@ -990,29 +963,7 @@
           <w:szCs w:val="20"/>
           <w14:ligatures w14:val="none"/>
         </w:rPr>
-        <w:t>"</w:t>
-      </w:r>
-      <w:proofErr w:type="gramStart"/>
-      <w:r>
-        <w:rPr>
-          <w:rFonts w:ascii="Courier New" w:eastAsia="Times New Roman" w:hAnsi="Courier New" w:cs="Courier New"/>
-          <w:color w:val="888888"/>
-          <w:sz w:val="20"/>
-          <w:szCs w:val="20"/>
-          <w14:ligatures w14:val="none"/>
-        </w:rPr>
-        <w:t>write</w:t>
-      </w:r>
-      <w:proofErr w:type="gramEnd"/>
-      <w:r>
-        <w:rPr>
-          <w:rFonts w:ascii="Courier New" w:eastAsia="Times New Roman" w:hAnsi="Courier New" w:cs="Courier New"/>
-          <w:color w:val="888888"/>
-          <w:sz w:val="20"/>
-          <w:szCs w:val="20"/>
-          <w14:ligatures w14:val="none"/>
-        </w:rPr>
-        <w:t xml:space="preserve"> indent 5 with </w:t>
+        <w:t xml:space="preserve">"write indent 5 with </w:t>
       </w:r>
       <w:proofErr w:type="spellStart"/>
       <w:r>
@@ -1180,29 +1131,7 @@
           <w:szCs w:val="20"/>
           <w14:ligatures w14:val="none"/>
         </w:rPr>
-        <w:t>"</w:t>
-      </w:r>
-      <w:proofErr w:type="gramStart"/>
-      <w:r>
-        <w:rPr>
-          <w:rFonts w:ascii="Courier New" w:eastAsia="Times New Roman" w:hAnsi="Courier New" w:cs="Courier New"/>
-          <w:color w:val="888888"/>
-          <w:sz w:val="20"/>
-          <w:szCs w:val="20"/>
-          <w14:ligatures w14:val="none"/>
-        </w:rPr>
-        <w:t>same</w:t>
-      </w:r>
-      <w:proofErr w:type="gramEnd"/>
-      <w:r>
-        <w:rPr>
-          <w:rFonts w:ascii="Courier New" w:eastAsia="Times New Roman" w:hAnsi="Courier New" w:cs="Courier New"/>
-          <w:color w:val="888888"/>
-          <w:sz w:val="20"/>
-          <w:szCs w:val="20"/>
-          <w14:ligatures w14:val="none"/>
-        </w:rPr>
-        <w:t xml:space="preserve"> </w:t>
+        <w:t xml:space="preserve">"same </w:t>
       </w:r>
       <w:proofErr w:type="spellStart"/>
       <w:r>
@@ -1233,7 +1162,4668 @@
         <w:t>Typically, if you want to output something out to the screen, speaking of classical report, we need to write the screen so WRITE statement will be the best option among thousands</w:t>
       </w:r>
     </w:p>
+    <w:p>
+      <w:pPr>
+        <w:pStyle w:val="Heading2"/>
+      </w:pPr>
+      <w:r>
+        <w:t>Data (Variable) declaring</w:t>
+      </w:r>
+    </w:p>
+    <w:p>
+      <w:r>
+        <w:t xml:space="preserve">Let consider this variable declaring in Python </w:t>
+      </w:r>
+    </w:p>
+    <w:p>
+      <w:pPr>
+        <w:tabs>
+          <w:tab w:val="left" w:pos="916"/>
+          <w:tab w:val="left" w:pos="1832"/>
+          <w:tab w:val="left" w:pos="2748"/>
+          <w:tab w:val="left" w:pos="3664"/>
+          <w:tab w:val="left" w:pos="4580"/>
+          <w:tab w:val="left" w:pos="5496"/>
+          <w:tab w:val="left" w:pos="6412"/>
+          <w:tab w:val="left" w:pos="7328"/>
+          <w:tab w:val="left" w:pos="8244"/>
+          <w:tab w:val="left" w:pos="9160"/>
+          <w:tab w:val="left" w:pos="10076"/>
+          <w:tab w:val="left" w:pos="10992"/>
+          <w:tab w:val="left" w:pos="11908"/>
+          <w:tab w:val="left" w:pos="12824"/>
+          <w:tab w:val="left" w:pos="13740"/>
+          <w:tab w:val="left" w:pos="14656"/>
+        </w:tabs>
+        <w:spacing w:after="0" w:line="244" w:lineRule="atLeast"/>
+        <w:rPr>
+          <w:rFonts w:ascii="Courier New" w:eastAsia="Times New Roman" w:hAnsi="Courier New" w:cs="Courier New"/>
+          <w:color w:val="333333"/>
+          <w:sz w:val="20"/>
+          <w:szCs w:val="20"/>
+          <w14:ligatures w14:val="none"/>
+        </w:rPr>
+      </w:pPr>
+      <w:r>
+        <w:rPr>
+          <w:rFonts w:ascii="Courier New" w:eastAsia="Times New Roman" w:hAnsi="Courier New" w:cs="Courier New"/>
+          <w:color w:val="333333"/>
+          <w:sz w:val="20"/>
+          <w:szCs w:val="20"/>
+          <w14:ligatures w14:val="none"/>
+        </w:rPr>
+        <w:t xml:space="preserve">x = </w:t>
+      </w:r>
+      <w:r>
+        <w:rPr>
+          <w:rFonts w:ascii="Courier New" w:eastAsia="Times New Roman" w:hAnsi="Courier New" w:cs="Courier New"/>
+          <w:b/>
+          <w:bCs/>
+          <w:color w:val="0000DD"/>
+          <w:sz w:val="20"/>
+          <w:szCs w:val="20"/>
+          <w14:ligatures w14:val="none"/>
+        </w:rPr>
+        <w:t>5</w:t>
+      </w:r>
+    </w:p>
+    <w:p>
+      <w:pPr>
+        <w:tabs>
+          <w:tab w:val="left" w:pos="916"/>
+          <w:tab w:val="left" w:pos="1832"/>
+          <w:tab w:val="left" w:pos="2748"/>
+          <w:tab w:val="left" w:pos="3664"/>
+          <w:tab w:val="left" w:pos="4580"/>
+          <w:tab w:val="left" w:pos="5496"/>
+          <w:tab w:val="left" w:pos="6412"/>
+          <w:tab w:val="left" w:pos="7328"/>
+          <w:tab w:val="left" w:pos="8244"/>
+          <w:tab w:val="left" w:pos="9160"/>
+          <w:tab w:val="left" w:pos="10076"/>
+          <w:tab w:val="left" w:pos="10992"/>
+          <w:tab w:val="left" w:pos="11908"/>
+          <w:tab w:val="left" w:pos="12824"/>
+          <w:tab w:val="left" w:pos="13740"/>
+          <w:tab w:val="left" w:pos="14656"/>
+        </w:tabs>
+        <w:spacing w:after="0" w:line="244" w:lineRule="atLeast"/>
+        <w:rPr>
+          <w:rFonts w:ascii="Courier New" w:eastAsia="Times New Roman" w:hAnsi="Courier New" w:cs="Courier New"/>
+          <w:color w:val="333333"/>
+          <w:sz w:val="20"/>
+          <w:szCs w:val="20"/>
+          <w14:ligatures w14:val="none"/>
+        </w:rPr>
+      </w:pPr>
+      <w:r>
+        <w:rPr>
+          <w:rFonts w:ascii="Courier New" w:eastAsia="Times New Roman" w:hAnsi="Courier New" w:cs="Courier New"/>
+          <w:color w:val="333333"/>
+          <w:sz w:val="20"/>
+          <w:szCs w:val="20"/>
+          <w14:ligatures w14:val="none"/>
+        </w:rPr>
+        <w:t xml:space="preserve">y = </w:t>
+      </w:r>
+      <w:r>
+        <w:rPr>
+          <w:rFonts w:ascii="Courier New" w:eastAsia="Times New Roman" w:hAnsi="Courier New" w:cs="Courier New"/>
+          <w:color w:val="333333"/>
+          <w:sz w:val="20"/>
+          <w:szCs w:val="20"/>
+          <w:shd w:val="clear" w:color="auto" w:fill="FFF0F0"/>
+          <w14:ligatures w14:val="none"/>
+        </w:rPr>
+        <w:t>"John"</w:t>
+      </w:r>
+    </w:p>
     <w:p/>
+    <w:p>
+      <w:r>
+        <w:t xml:space="preserve">Now, let </w:t>
+      </w:r>
+      <w:r>
+        <w:t>put it in the ABAP context, we will have this below</w:t>
+      </w:r>
+    </w:p>
+    <w:p>
+      <w:pPr>
+        <w:tabs>
+          <w:tab w:val="left" w:pos="916"/>
+          <w:tab w:val="left" w:pos="1832"/>
+          <w:tab w:val="left" w:pos="2748"/>
+          <w:tab w:val="left" w:pos="3664"/>
+          <w:tab w:val="left" w:pos="4580"/>
+          <w:tab w:val="left" w:pos="5496"/>
+          <w:tab w:val="left" w:pos="6412"/>
+          <w:tab w:val="left" w:pos="7328"/>
+          <w:tab w:val="left" w:pos="8244"/>
+          <w:tab w:val="left" w:pos="9160"/>
+          <w:tab w:val="left" w:pos="10076"/>
+          <w:tab w:val="left" w:pos="10992"/>
+          <w:tab w:val="left" w:pos="11908"/>
+          <w:tab w:val="left" w:pos="12824"/>
+          <w:tab w:val="left" w:pos="13740"/>
+          <w:tab w:val="left" w:pos="14656"/>
+        </w:tabs>
+        <w:spacing w:after="0" w:line="244" w:lineRule="atLeast"/>
+        <w:rPr>
+          <w:rFonts w:ascii="Courier New" w:eastAsia="Times New Roman" w:hAnsi="Courier New" w:cs="Courier New"/>
+          <w:color w:val="333333"/>
+          <w:sz w:val="20"/>
+          <w:szCs w:val="20"/>
+          <w14:ligatures w14:val="none"/>
+        </w:rPr>
+      </w:pPr>
+      <w:r>
+        <w:rPr>
+          <w:rFonts w:ascii="Courier New" w:eastAsia="Times New Roman" w:hAnsi="Courier New" w:cs="Courier New"/>
+          <w:b/>
+          <w:bCs/>
+          <w:color w:val="008800"/>
+          <w:sz w:val="20"/>
+          <w:szCs w:val="20"/>
+          <w14:ligatures w14:val="none"/>
+        </w:rPr>
+        <w:t>DATA</w:t>
+      </w:r>
+      <w:r>
+        <w:rPr>
+          <w:rFonts w:ascii="Courier New" w:eastAsia="Times New Roman" w:hAnsi="Courier New" w:cs="Courier New"/>
+          <w:color w:val="333333"/>
+          <w:sz w:val="20"/>
+          <w:szCs w:val="20"/>
+          <w14:ligatures w14:val="none"/>
+        </w:rPr>
+        <w:t xml:space="preserve">: </w:t>
+      </w:r>
+      <w:r>
+        <w:rPr>
+          <w:rFonts w:ascii="Courier New" w:eastAsia="Times New Roman" w:hAnsi="Courier New" w:cs="Courier New"/>
+          <w:color w:val="996633"/>
+          <w:sz w:val="20"/>
+          <w:szCs w:val="20"/>
+          <w14:ligatures w14:val="none"/>
+        </w:rPr>
+        <w:t>x</w:t>
+      </w:r>
+      <w:r>
+        <w:rPr>
+          <w:rFonts w:ascii="Courier New" w:eastAsia="Times New Roman" w:hAnsi="Courier New" w:cs="Courier New"/>
+          <w:color w:val="333333"/>
+          <w:sz w:val="20"/>
+          <w:szCs w:val="20"/>
+          <w14:ligatures w14:val="none"/>
+        </w:rPr>
+        <w:t xml:space="preserve"> </w:t>
+      </w:r>
+      <w:r>
+        <w:rPr>
+          <w:rFonts w:ascii="Courier New" w:eastAsia="Times New Roman" w:hAnsi="Courier New" w:cs="Courier New"/>
+          <w:b/>
+          <w:bCs/>
+          <w:color w:val="008800"/>
+          <w:sz w:val="20"/>
+          <w:szCs w:val="20"/>
+          <w14:ligatures w14:val="none"/>
+        </w:rPr>
+        <w:t>TYPE</w:t>
+      </w:r>
+      <w:r>
+        <w:rPr>
+          <w:rFonts w:ascii="Courier New" w:eastAsia="Times New Roman" w:hAnsi="Courier New" w:cs="Courier New"/>
+          <w:color w:val="333333"/>
+          <w:sz w:val="20"/>
+          <w:szCs w:val="20"/>
+          <w14:ligatures w14:val="none"/>
+        </w:rPr>
+        <w:t xml:space="preserve"> </w:t>
+      </w:r>
+      <w:proofErr w:type="spellStart"/>
+      <w:r>
+        <w:rPr>
+          <w:rFonts w:ascii="Courier New" w:eastAsia="Times New Roman" w:hAnsi="Courier New" w:cs="Courier New"/>
+          <w:color w:val="996633"/>
+          <w:sz w:val="20"/>
+          <w:szCs w:val="20"/>
+          <w14:ligatures w14:val="none"/>
+        </w:rPr>
+        <w:t>i</w:t>
+      </w:r>
+      <w:proofErr w:type="spellEnd"/>
+      <w:r>
+        <w:rPr>
+          <w:rFonts w:ascii="Courier New" w:eastAsia="Times New Roman" w:hAnsi="Courier New" w:cs="Courier New"/>
+          <w:color w:val="333333"/>
+          <w:sz w:val="20"/>
+          <w:szCs w:val="20"/>
+          <w14:ligatures w14:val="none"/>
+        </w:rPr>
+        <w:t xml:space="preserve"> </w:t>
+      </w:r>
+      <w:r>
+        <w:rPr>
+          <w:rFonts w:ascii="Courier New" w:eastAsia="Times New Roman" w:hAnsi="Courier New" w:cs="Courier New"/>
+          <w:b/>
+          <w:bCs/>
+          <w:color w:val="008800"/>
+          <w:sz w:val="20"/>
+          <w:szCs w:val="20"/>
+          <w14:ligatures w14:val="none"/>
+        </w:rPr>
+        <w:t>VALUE</w:t>
+      </w:r>
+      <w:r>
+        <w:rPr>
+          <w:rFonts w:ascii="Courier New" w:eastAsia="Times New Roman" w:hAnsi="Courier New" w:cs="Courier New"/>
+          <w:color w:val="333333"/>
+          <w:sz w:val="20"/>
+          <w:szCs w:val="20"/>
+          <w14:ligatures w14:val="none"/>
+        </w:rPr>
+        <w:t xml:space="preserve"> </w:t>
+      </w:r>
+      <w:r>
+        <w:rPr>
+          <w:rFonts w:ascii="Courier New" w:eastAsia="Times New Roman" w:hAnsi="Courier New" w:cs="Courier New"/>
+          <w:b/>
+          <w:bCs/>
+          <w:color w:val="0000DD"/>
+          <w:sz w:val="20"/>
+          <w:szCs w:val="20"/>
+          <w14:ligatures w14:val="none"/>
+        </w:rPr>
+        <w:t>5</w:t>
+      </w:r>
+      <w:r>
+        <w:rPr>
+          <w:rFonts w:ascii="Courier New" w:eastAsia="Times New Roman" w:hAnsi="Courier New" w:cs="Courier New"/>
+          <w:color w:val="333333"/>
+          <w:sz w:val="20"/>
+          <w:szCs w:val="20"/>
+          <w14:ligatures w14:val="none"/>
+        </w:rPr>
+        <w:t>,</w:t>
+      </w:r>
+    </w:p>
+    <w:p>
+      <w:pPr>
+        <w:tabs>
+          <w:tab w:val="left" w:pos="916"/>
+          <w:tab w:val="left" w:pos="1832"/>
+          <w:tab w:val="left" w:pos="2748"/>
+          <w:tab w:val="left" w:pos="3664"/>
+          <w:tab w:val="left" w:pos="4580"/>
+          <w:tab w:val="left" w:pos="5496"/>
+          <w:tab w:val="left" w:pos="6412"/>
+          <w:tab w:val="left" w:pos="7328"/>
+          <w:tab w:val="left" w:pos="8244"/>
+          <w:tab w:val="left" w:pos="9160"/>
+          <w:tab w:val="left" w:pos="10076"/>
+          <w:tab w:val="left" w:pos="10992"/>
+          <w:tab w:val="left" w:pos="11908"/>
+          <w:tab w:val="left" w:pos="12824"/>
+          <w:tab w:val="left" w:pos="13740"/>
+          <w:tab w:val="left" w:pos="14656"/>
+        </w:tabs>
+        <w:spacing w:after="0" w:line="244" w:lineRule="atLeast"/>
+        <w:rPr>
+          <w:rFonts w:ascii="Courier New" w:eastAsia="Times New Roman" w:hAnsi="Courier New" w:cs="Courier New"/>
+          <w:color w:val="333333"/>
+          <w:sz w:val="20"/>
+          <w:szCs w:val="20"/>
+          <w14:ligatures w14:val="none"/>
+        </w:rPr>
+      </w:pPr>
+      <w:r>
+        <w:rPr>
+          <w:rFonts w:ascii="Courier New" w:eastAsia="Times New Roman" w:hAnsi="Courier New" w:cs="Courier New"/>
+          <w:color w:val="333333"/>
+          <w:sz w:val="20"/>
+          <w:szCs w:val="20"/>
+          <w14:ligatures w14:val="none"/>
+        </w:rPr>
+        <w:t xml:space="preserve">      </w:t>
+      </w:r>
+      <w:r>
+        <w:rPr>
+          <w:rFonts w:ascii="Courier New" w:eastAsia="Times New Roman" w:hAnsi="Courier New" w:cs="Courier New"/>
+          <w:color w:val="996633"/>
+          <w:sz w:val="20"/>
+          <w:szCs w:val="20"/>
+          <w14:ligatures w14:val="none"/>
+        </w:rPr>
+        <w:t>y</w:t>
+      </w:r>
+      <w:r>
+        <w:rPr>
+          <w:rFonts w:ascii="Courier New" w:eastAsia="Times New Roman" w:hAnsi="Courier New" w:cs="Courier New"/>
+          <w:color w:val="333333"/>
+          <w:sz w:val="20"/>
+          <w:szCs w:val="20"/>
+          <w14:ligatures w14:val="none"/>
+        </w:rPr>
+        <w:t xml:space="preserve"> </w:t>
+      </w:r>
+      <w:r>
+        <w:rPr>
+          <w:rFonts w:ascii="Courier New" w:eastAsia="Times New Roman" w:hAnsi="Courier New" w:cs="Courier New"/>
+          <w:b/>
+          <w:bCs/>
+          <w:color w:val="008800"/>
+          <w:sz w:val="20"/>
+          <w:szCs w:val="20"/>
+          <w14:ligatures w14:val="none"/>
+        </w:rPr>
+        <w:t>TYPE</w:t>
+      </w:r>
+      <w:r>
+        <w:rPr>
+          <w:rFonts w:ascii="Courier New" w:eastAsia="Times New Roman" w:hAnsi="Courier New" w:cs="Courier New"/>
+          <w:color w:val="333333"/>
+          <w:sz w:val="20"/>
+          <w:szCs w:val="20"/>
+          <w14:ligatures w14:val="none"/>
+        </w:rPr>
+        <w:t xml:space="preserve"> </w:t>
+      </w:r>
+      <w:r>
+        <w:rPr>
+          <w:rFonts w:ascii="Courier New" w:eastAsia="Times New Roman" w:hAnsi="Courier New" w:cs="Courier New"/>
+          <w:color w:val="996633"/>
+          <w:sz w:val="20"/>
+          <w:szCs w:val="20"/>
+          <w14:ligatures w14:val="none"/>
+        </w:rPr>
+        <w:t>STRING</w:t>
+      </w:r>
+      <w:r>
+        <w:rPr>
+          <w:rFonts w:ascii="Courier New" w:eastAsia="Times New Roman" w:hAnsi="Courier New" w:cs="Courier New"/>
+          <w:color w:val="333333"/>
+          <w:sz w:val="20"/>
+          <w:szCs w:val="20"/>
+          <w14:ligatures w14:val="none"/>
+        </w:rPr>
+        <w:t xml:space="preserve"> </w:t>
+      </w:r>
+      <w:r>
+        <w:rPr>
+          <w:rFonts w:ascii="Courier New" w:eastAsia="Times New Roman" w:hAnsi="Courier New" w:cs="Courier New"/>
+          <w:b/>
+          <w:bCs/>
+          <w:color w:val="008800"/>
+          <w:sz w:val="20"/>
+          <w:szCs w:val="20"/>
+          <w14:ligatures w14:val="none"/>
+        </w:rPr>
+        <w:t>VALUE</w:t>
+      </w:r>
+      <w:r>
+        <w:rPr>
+          <w:rFonts w:ascii="Courier New" w:eastAsia="Times New Roman" w:hAnsi="Courier New" w:cs="Courier New"/>
+          <w:color w:val="333333"/>
+          <w:sz w:val="20"/>
+          <w:szCs w:val="20"/>
+          <w14:ligatures w14:val="none"/>
+        </w:rPr>
+        <w:t xml:space="preserve"> </w:t>
+      </w:r>
+      <w:r>
+        <w:rPr>
+          <w:rFonts w:ascii="Courier New" w:eastAsia="Times New Roman" w:hAnsi="Courier New" w:cs="Courier New"/>
+          <w:color w:val="888888"/>
+          <w:sz w:val="20"/>
+          <w:szCs w:val="20"/>
+          <w14:ligatures w14:val="none"/>
+        </w:rPr>
+        <w:t>"John".</w:t>
+      </w:r>
+    </w:p>
+    <w:p>
+      <w:pPr>
+        <w:pStyle w:val="Heading2"/>
+      </w:pPr>
+    </w:p>
+    <w:p>
+      <w:pPr>
+        <w:pStyle w:val="Heading2"/>
+      </w:pPr>
+      <w:r>
+        <w:t>Constant declaring</w:t>
+      </w:r>
+    </w:p>
+    <w:p>
+      <w:pPr>
+        <w:tabs>
+          <w:tab w:val="left" w:pos="916"/>
+          <w:tab w:val="left" w:pos="1832"/>
+          <w:tab w:val="left" w:pos="2748"/>
+          <w:tab w:val="left" w:pos="3664"/>
+          <w:tab w:val="left" w:pos="4580"/>
+          <w:tab w:val="left" w:pos="5496"/>
+          <w:tab w:val="left" w:pos="6412"/>
+          <w:tab w:val="left" w:pos="7328"/>
+          <w:tab w:val="left" w:pos="8244"/>
+          <w:tab w:val="left" w:pos="9160"/>
+          <w:tab w:val="left" w:pos="10076"/>
+          <w:tab w:val="left" w:pos="10992"/>
+          <w:tab w:val="left" w:pos="11908"/>
+          <w:tab w:val="left" w:pos="12824"/>
+          <w:tab w:val="left" w:pos="13740"/>
+          <w:tab w:val="left" w:pos="14656"/>
+        </w:tabs>
+        <w:spacing w:after="0" w:line="244" w:lineRule="atLeast"/>
+        <w:rPr>
+          <w:rFonts w:ascii="Courier New" w:eastAsia="Times New Roman" w:hAnsi="Courier New" w:cs="Courier New"/>
+          <w:color w:val="333333"/>
+          <w:sz w:val="20"/>
+          <w:szCs w:val="20"/>
+          <w14:ligatures w14:val="none"/>
+        </w:rPr>
+      </w:pPr>
+      <w:r>
+        <w:rPr>
+          <w:rFonts w:ascii="Courier New" w:eastAsia="Times New Roman" w:hAnsi="Courier New" w:cs="Courier New"/>
+          <w:color w:val="996633"/>
+          <w:sz w:val="20"/>
+          <w:szCs w:val="20"/>
+          <w14:ligatures w14:val="none"/>
+        </w:rPr>
+        <w:t>CONSTANT</w:t>
+      </w:r>
+      <w:r>
+        <w:rPr>
+          <w:rFonts w:ascii="Courier New" w:eastAsia="Times New Roman" w:hAnsi="Courier New" w:cs="Courier New"/>
+          <w:color w:val="333333"/>
+          <w:sz w:val="20"/>
+          <w:szCs w:val="20"/>
+          <w14:ligatures w14:val="none"/>
+        </w:rPr>
+        <w:t xml:space="preserve"> </w:t>
+      </w:r>
+      <w:r>
+        <w:rPr>
+          <w:rFonts w:ascii="Courier New" w:eastAsia="Times New Roman" w:hAnsi="Courier New" w:cs="Courier New"/>
+          <w:color w:val="996633"/>
+          <w:sz w:val="20"/>
+          <w:szCs w:val="20"/>
+          <w14:ligatures w14:val="none"/>
+        </w:rPr>
+        <w:t>con1</w:t>
+      </w:r>
+      <w:r>
+        <w:rPr>
+          <w:rFonts w:ascii="Courier New" w:eastAsia="Times New Roman" w:hAnsi="Courier New" w:cs="Courier New"/>
+          <w:color w:val="333333"/>
+          <w:sz w:val="20"/>
+          <w:szCs w:val="20"/>
+          <w14:ligatures w14:val="none"/>
+        </w:rPr>
+        <w:t xml:space="preserve"> </w:t>
+      </w:r>
+      <w:r>
+        <w:rPr>
+          <w:rFonts w:ascii="Courier New" w:eastAsia="Times New Roman" w:hAnsi="Courier New" w:cs="Courier New"/>
+          <w:b/>
+          <w:bCs/>
+          <w:color w:val="008800"/>
+          <w:sz w:val="20"/>
+          <w:szCs w:val="20"/>
+          <w14:ligatures w14:val="none"/>
+        </w:rPr>
+        <w:t>TYPE</w:t>
+      </w:r>
+      <w:r>
+        <w:rPr>
+          <w:rFonts w:ascii="Courier New" w:eastAsia="Times New Roman" w:hAnsi="Courier New" w:cs="Courier New"/>
+          <w:color w:val="333333"/>
+          <w:sz w:val="20"/>
+          <w:szCs w:val="20"/>
+          <w14:ligatures w14:val="none"/>
+        </w:rPr>
+        <w:t xml:space="preserve"> </w:t>
+      </w:r>
+      <w:r>
+        <w:rPr>
+          <w:rFonts w:ascii="Courier New" w:eastAsia="Times New Roman" w:hAnsi="Courier New" w:cs="Courier New"/>
+          <w:color w:val="996633"/>
+          <w:sz w:val="20"/>
+          <w:szCs w:val="20"/>
+          <w14:ligatures w14:val="none"/>
+        </w:rPr>
+        <w:t>p</w:t>
+      </w:r>
+      <w:r>
+        <w:rPr>
+          <w:rFonts w:ascii="Courier New" w:eastAsia="Times New Roman" w:hAnsi="Courier New" w:cs="Courier New"/>
+          <w:color w:val="333333"/>
+          <w:sz w:val="20"/>
+          <w:szCs w:val="20"/>
+          <w14:ligatures w14:val="none"/>
+        </w:rPr>
+        <w:t xml:space="preserve"> </w:t>
+      </w:r>
+      <w:r>
+        <w:rPr>
+          <w:rFonts w:ascii="Courier New" w:eastAsia="Times New Roman" w:hAnsi="Courier New" w:cs="Courier New"/>
+          <w:b/>
+          <w:bCs/>
+          <w:color w:val="008800"/>
+          <w:sz w:val="20"/>
+          <w:szCs w:val="20"/>
+          <w14:ligatures w14:val="none"/>
+        </w:rPr>
+        <w:t>DECIMALS</w:t>
+      </w:r>
+      <w:r>
+        <w:rPr>
+          <w:rFonts w:ascii="Courier New" w:eastAsia="Times New Roman" w:hAnsi="Courier New" w:cs="Courier New"/>
+          <w:color w:val="333333"/>
+          <w:sz w:val="20"/>
+          <w:szCs w:val="20"/>
+          <w14:ligatures w14:val="none"/>
+        </w:rPr>
+        <w:t xml:space="preserve"> </w:t>
+      </w:r>
+      <w:r>
+        <w:rPr>
+          <w:rFonts w:ascii="Courier New" w:eastAsia="Times New Roman" w:hAnsi="Courier New" w:cs="Courier New"/>
+          <w:b/>
+          <w:bCs/>
+          <w:color w:val="0000DD"/>
+          <w:sz w:val="20"/>
+          <w:szCs w:val="20"/>
+          <w14:ligatures w14:val="none"/>
+        </w:rPr>
+        <w:t>1</w:t>
+      </w:r>
+      <w:r>
+        <w:rPr>
+          <w:rFonts w:ascii="Courier New" w:eastAsia="Times New Roman" w:hAnsi="Courier New" w:cs="Courier New"/>
+          <w:color w:val="333333"/>
+          <w:sz w:val="20"/>
+          <w:szCs w:val="20"/>
+          <w14:ligatures w14:val="none"/>
+        </w:rPr>
+        <w:t xml:space="preserve"> </w:t>
+      </w:r>
+      <w:proofErr w:type="gramStart"/>
+      <w:r>
+        <w:rPr>
+          <w:rFonts w:ascii="Courier New" w:eastAsia="Times New Roman" w:hAnsi="Courier New" w:cs="Courier New"/>
+          <w:b/>
+          <w:bCs/>
+          <w:color w:val="008800"/>
+          <w:sz w:val="20"/>
+          <w:szCs w:val="20"/>
+          <w14:ligatures w14:val="none"/>
+        </w:rPr>
+        <w:t>VALUE</w:t>
+      </w:r>
+      <w:r>
+        <w:rPr>
+          <w:rFonts w:ascii="Courier New" w:eastAsia="Times New Roman" w:hAnsi="Courier New" w:cs="Courier New"/>
+          <w:color w:val="333333"/>
+          <w:sz w:val="20"/>
+          <w:szCs w:val="20"/>
+          <w14:ligatures w14:val="none"/>
+        </w:rPr>
+        <w:t xml:space="preserve">  </w:t>
+      </w:r>
+      <w:r>
+        <w:rPr>
+          <w:rFonts w:ascii="Courier New" w:eastAsia="Times New Roman" w:hAnsi="Courier New" w:cs="Courier New"/>
+          <w:color w:val="333333"/>
+          <w:sz w:val="20"/>
+          <w:szCs w:val="20"/>
+          <w:shd w:val="clear" w:color="auto" w:fill="FFF0F0"/>
+          <w14:ligatures w14:val="none"/>
+        </w:rPr>
+        <w:t>'</w:t>
+      </w:r>
+      <w:proofErr w:type="gramEnd"/>
+      <w:r>
+        <w:rPr>
+          <w:rFonts w:ascii="Courier New" w:eastAsia="Times New Roman" w:hAnsi="Courier New" w:cs="Courier New"/>
+          <w:color w:val="333333"/>
+          <w:sz w:val="20"/>
+          <w:szCs w:val="20"/>
+          <w:shd w:val="clear" w:color="auto" w:fill="FFF0F0"/>
+          <w14:ligatures w14:val="none"/>
+        </w:rPr>
+        <w:t>6.6'</w:t>
+      </w:r>
+      <w:r>
+        <w:rPr>
+          <w:rFonts w:ascii="Courier New" w:eastAsia="Times New Roman" w:hAnsi="Courier New" w:cs="Courier New"/>
+          <w:color w:val="333333"/>
+          <w:sz w:val="20"/>
+          <w:szCs w:val="20"/>
+          <w14:ligatures w14:val="none"/>
+        </w:rPr>
+        <w:t xml:space="preserve">. </w:t>
+      </w:r>
+    </w:p>
+    <w:p>
+      <w:pPr>
+        <w:pStyle w:val="Heading2"/>
+      </w:pPr>
+    </w:p>
+    <w:p>
+      <w:pPr>
+        <w:pStyle w:val="Heading2"/>
+      </w:pPr>
+      <w:r>
+        <w:t>String concatenate</w:t>
+      </w:r>
+    </w:p>
+    <w:p>
+      <w:pPr>
+        <w:tabs>
+          <w:tab w:val="left" w:pos="916"/>
+          <w:tab w:val="left" w:pos="1832"/>
+          <w:tab w:val="left" w:pos="2748"/>
+          <w:tab w:val="left" w:pos="3664"/>
+          <w:tab w:val="left" w:pos="4580"/>
+          <w:tab w:val="left" w:pos="5496"/>
+          <w:tab w:val="left" w:pos="6412"/>
+          <w:tab w:val="left" w:pos="7328"/>
+          <w:tab w:val="left" w:pos="8244"/>
+          <w:tab w:val="left" w:pos="9160"/>
+          <w:tab w:val="left" w:pos="10076"/>
+          <w:tab w:val="left" w:pos="10992"/>
+          <w:tab w:val="left" w:pos="11908"/>
+          <w:tab w:val="left" w:pos="12824"/>
+          <w:tab w:val="left" w:pos="13740"/>
+          <w:tab w:val="left" w:pos="14656"/>
+        </w:tabs>
+        <w:spacing w:after="0" w:line="244" w:lineRule="atLeast"/>
+        <w:rPr>
+          <w:rFonts w:ascii="Courier New" w:eastAsia="Times New Roman" w:hAnsi="Courier New" w:cs="Courier New"/>
+          <w:b/>
+          <w:bCs/>
+          <w:color w:val="008800"/>
+          <w:sz w:val="20"/>
+          <w:szCs w:val="20"/>
+          <w14:ligatures w14:val="none"/>
+        </w:rPr>
+      </w:pPr>
+    </w:p>
+    <w:p>
+      <w:pPr>
+        <w:tabs>
+          <w:tab w:val="left" w:pos="916"/>
+          <w:tab w:val="left" w:pos="1832"/>
+          <w:tab w:val="left" w:pos="2748"/>
+          <w:tab w:val="left" w:pos="3664"/>
+          <w:tab w:val="left" w:pos="4580"/>
+          <w:tab w:val="left" w:pos="5496"/>
+          <w:tab w:val="left" w:pos="6412"/>
+          <w:tab w:val="left" w:pos="7328"/>
+          <w:tab w:val="left" w:pos="8244"/>
+          <w:tab w:val="left" w:pos="9160"/>
+          <w:tab w:val="left" w:pos="10076"/>
+          <w:tab w:val="left" w:pos="10992"/>
+          <w:tab w:val="left" w:pos="11908"/>
+          <w:tab w:val="left" w:pos="12824"/>
+          <w:tab w:val="left" w:pos="13740"/>
+          <w:tab w:val="left" w:pos="14656"/>
+        </w:tabs>
+        <w:spacing w:after="0" w:line="244" w:lineRule="atLeast"/>
+        <w:rPr>
+          <w:rFonts w:ascii="Courier New" w:eastAsia="Times New Roman" w:hAnsi="Courier New" w:cs="Courier New"/>
+          <w:color w:val="333333"/>
+          <w:sz w:val="20"/>
+          <w:szCs w:val="20"/>
+          <w14:ligatures w14:val="none"/>
+        </w:rPr>
+      </w:pPr>
+      <w:r>
+        <w:rPr>
+          <w:rFonts w:ascii="Courier New" w:eastAsia="Times New Roman" w:hAnsi="Courier New" w:cs="Courier New"/>
+          <w:b/>
+          <w:bCs/>
+          <w:color w:val="008800"/>
+          <w:sz w:val="20"/>
+          <w:szCs w:val="20"/>
+          <w14:ligatures w14:val="none"/>
+        </w:rPr>
+        <w:t>DATA</w:t>
+      </w:r>
+      <w:r>
+        <w:rPr>
+          <w:rFonts w:ascii="Courier New" w:eastAsia="Times New Roman" w:hAnsi="Courier New" w:cs="Courier New"/>
+          <w:color w:val="333333"/>
+          <w:sz w:val="20"/>
+          <w:szCs w:val="20"/>
+          <w14:ligatures w14:val="none"/>
+        </w:rPr>
+        <w:t xml:space="preserve">: </w:t>
+      </w:r>
+      <w:r>
+        <w:rPr>
+          <w:rFonts w:ascii="Courier New" w:eastAsia="Times New Roman" w:hAnsi="Courier New" w:cs="Courier New"/>
+          <w:color w:val="996633"/>
+          <w:sz w:val="20"/>
+          <w:szCs w:val="20"/>
+          <w14:ligatures w14:val="none"/>
+        </w:rPr>
+        <w:t>t1</w:t>
+      </w:r>
+      <w:r>
+        <w:rPr>
+          <w:rFonts w:ascii="Courier New" w:eastAsia="Times New Roman" w:hAnsi="Courier New" w:cs="Courier New"/>
+          <w:color w:val="333333"/>
+          <w:sz w:val="20"/>
+          <w:szCs w:val="20"/>
+          <w14:ligatures w14:val="none"/>
+        </w:rPr>
+        <w:t xml:space="preserve"> </w:t>
+      </w:r>
+      <w:r>
+        <w:rPr>
+          <w:rFonts w:ascii="Courier New" w:eastAsia="Times New Roman" w:hAnsi="Courier New" w:cs="Courier New"/>
+          <w:b/>
+          <w:bCs/>
+          <w:color w:val="008800"/>
+          <w:sz w:val="20"/>
+          <w:szCs w:val="20"/>
+          <w14:ligatures w14:val="none"/>
+        </w:rPr>
+        <w:t>TYPE</w:t>
+      </w:r>
+      <w:r>
+        <w:rPr>
+          <w:rFonts w:ascii="Courier New" w:eastAsia="Times New Roman" w:hAnsi="Courier New" w:cs="Courier New"/>
+          <w:color w:val="333333"/>
+          <w:sz w:val="20"/>
+          <w:szCs w:val="20"/>
+          <w14:ligatures w14:val="none"/>
+        </w:rPr>
+        <w:t xml:space="preserve"> </w:t>
+      </w:r>
+      <w:r>
+        <w:rPr>
+          <w:rFonts w:ascii="Courier New" w:eastAsia="Times New Roman" w:hAnsi="Courier New" w:cs="Courier New"/>
+          <w:color w:val="996633"/>
+          <w:sz w:val="20"/>
+          <w:szCs w:val="20"/>
+          <w14:ligatures w14:val="none"/>
+        </w:rPr>
+        <w:t>c</w:t>
+      </w:r>
+      <w:r>
+        <w:rPr>
+          <w:rFonts w:ascii="Courier New" w:eastAsia="Times New Roman" w:hAnsi="Courier New" w:cs="Courier New"/>
+          <w:color w:val="333333"/>
+          <w:sz w:val="20"/>
+          <w:szCs w:val="20"/>
+          <w14:ligatures w14:val="none"/>
+        </w:rPr>
+        <w:t xml:space="preserve"> </w:t>
+      </w:r>
+      <w:r>
+        <w:rPr>
+          <w:rFonts w:ascii="Courier New" w:eastAsia="Times New Roman" w:hAnsi="Courier New" w:cs="Courier New"/>
+          <w:b/>
+          <w:bCs/>
+          <w:color w:val="008800"/>
+          <w:sz w:val="20"/>
+          <w:szCs w:val="20"/>
+          <w14:ligatures w14:val="none"/>
+        </w:rPr>
+        <w:t>LENGTH</w:t>
+      </w:r>
+      <w:r>
+        <w:rPr>
+          <w:rFonts w:ascii="Courier New" w:eastAsia="Times New Roman" w:hAnsi="Courier New" w:cs="Courier New"/>
+          <w:color w:val="333333"/>
+          <w:sz w:val="20"/>
+          <w:szCs w:val="20"/>
+          <w14:ligatures w14:val="none"/>
+        </w:rPr>
+        <w:t xml:space="preserve"> </w:t>
+      </w:r>
+      <w:r>
+        <w:rPr>
+          <w:rFonts w:ascii="Courier New" w:eastAsia="Times New Roman" w:hAnsi="Courier New" w:cs="Courier New"/>
+          <w:b/>
+          <w:bCs/>
+          <w:color w:val="0000DD"/>
+          <w:sz w:val="20"/>
+          <w:szCs w:val="20"/>
+          <w14:ligatures w14:val="none"/>
+        </w:rPr>
+        <w:t>10</w:t>
+      </w:r>
+      <w:r>
+        <w:rPr>
+          <w:rFonts w:ascii="Courier New" w:eastAsia="Times New Roman" w:hAnsi="Courier New" w:cs="Courier New"/>
+          <w:color w:val="333333"/>
+          <w:sz w:val="20"/>
+          <w:szCs w:val="20"/>
+          <w14:ligatures w14:val="none"/>
+        </w:rPr>
+        <w:t xml:space="preserve"> </w:t>
+      </w:r>
+      <w:r>
+        <w:rPr>
+          <w:rFonts w:ascii="Courier New" w:eastAsia="Times New Roman" w:hAnsi="Courier New" w:cs="Courier New"/>
+          <w:b/>
+          <w:bCs/>
+          <w:color w:val="008800"/>
+          <w:sz w:val="20"/>
+          <w:szCs w:val="20"/>
+          <w14:ligatures w14:val="none"/>
+        </w:rPr>
+        <w:t>VALUE</w:t>
+      </w:r>
+      <w:r>
+        <w:rPr>
+          <w:rFonts w:ascii="Courier New" w:eastAsia="Times New Roman" w:hAnsi="Courier New" w:cs="Courier New"/>
+          <w:color w:val="333333"/>
+          <w:sz w:val="20"/>
+          <w:szCs w:val="20"/>
+          <w14:ligatures w14:val="none"/>
+        </w:rPr>
+        <w:t xml:space="preserve"> </w:t>
+      </w:r>
+      <w:r>
+        <w:rPr>
+          <w:rFonts w:ascii="Courier New" w:eastAsia="Times New Roman" w:hAnsi="Courier New" w:cs="Courier New"/>
+          <w:color w:val="333333"/>
+          <w:sz w:val="20"/>
+          <w:szCs w:val="20"/>
+          <w:shd w:val="clear" w:color="auto" w:fill="FFF0F0"/>
+          <w14:ligatures w14:val="none"/>
+        </w:rPr>
+        <w:t>'We'</w:t>
+      </w:r>
+      <w:r>
+        <w:rPr>
+          <w:rFonts w:ascii="Courier New" w:eastAsia="Times New Roman" w:hAnsi="Courier New" w:cs="Courier New"/>
+          <w:color w:val="333333"/>
+          <w:sz w:val="20"/>
+          <w:szCs w:val="20"/>
+          <w14:ligatures w14:val="none"/>
+        </w:rPr>
+        <w:t>,</w:t>
+      </w:r>
+    </w:p>
+    <w:p>
+      <w:pPr>
+        <w:tabs>
+          <w:tab w:val="left" w:pos="916"/>
+          <w:tab w:val="left" w:pos="1832"/>
+          <w:tab w:val="left" w:pos="2748"/>
+          <w:tab w:val="left" w:pos="3664"/>
+          <w:tab w:val="left" w:pos="4580"/>
+          <w:tab w:val="left" w:pos="5496"/>
+          <w:tab w:val="left" w:pos="6412"/>
+          <w:tab w:val="left" w:pos="7328"/>
+          <w:tab w:val="left" w:pos="8244"/>
+          <w:tab w:val="left" w:pos="9160"/>
+          <w:tab w:val="left" w:pos="10076"/>
+          <w:tab w:val="left" w:pos="10992"/>
+          <w:tab w:val="left" w:pos="11908"/>
+          <w:tab w:val="left" w:pos="12824"/>
+          <w:tab w:val="left" w:pos="13740"/>
+          <w:tab w:val="left" w:pos="14656"/>
+        </w:tabs>
+        <w:spacing w:after="0" w:line="244" w:lineRule="atLeast"/>
+        <w:rPr>
+          <w:rFonts w:ascii="Courier New" w:eastAsia="Times New Roman" w:hAnsi="Courier New" w:cs="Courier New"/>
+          <w:color w:val="333333"/>
+          <w:sz w:val="20"/>
+          <w:szCs w:val="20"/>
+          <w14:ligatures w14:val="none"/>
+        </w:rPr>
+      </w:pPr>
+      <w:r>
+        <w:rPr>
+          <w:rFonts w:ascii="Courier New" w:eastAsia="Times New Roman" w:hAnsi="Courier New" w:cs="Courier New"/>
+          <w:color w:val="333333"/>
+          <w:sz w:val="20"/>
+          <w:szCs w:val="20"/>
+          <w14:ligatures w14:val="none"/>
+        </w:rPr>
+        <w:t xml:space="preserve">      </w:t>
+      </w:r>
+      <w:r>
+        <w:rPr>
+          <w:rFonts w:ascii="Courier New" w:eastAsia="Times New Roman" w:hAnsi="Courier New" w:cs="Courier New"/>
+          <w:color w:val="996633"/>
+          <w:sz w:val="20"/>
+          <w:szCs w:val="20"/>
+          <w14:ligatures w14:val="none"/>
+        </w:rPr>
+        <w:t>t2</w:t>
+      </w:r>
+      <w:r>
+        <w:rPr>
+          <w:rFonts w:ascii="Courier New" w:eastAsia="Times New Roman" w:hAnsi="Courier New" w:cs="Courier New"/>
+          <w:color w:val="333333"/>
+          <w:sz w:val="20"/>
+          <w:szCs w:val="20"/>
+          <w14:ligatures w14:val="none"/>
+        </w:rPr>
+        <w:t xml:space="preserve"> </w:t>
+      </w:r>
+      <w:r>
+        <w:rPr>
+          <w:rFonts w:ascii="Courier New" w:eastAsia="Times New Roman" w:hAnsi="Courier New" w:cs="Courier New"/>
+          <w:b/>
+          <w:bCs/>
+          <w:color w:val="008800"/>
+          <w:sz w:val="20"/>
+          <w:szCs w:val="20"/>
+          <w14:ligatures w14:val="none"/>
+        </w:rPr>
+        <w:t>TYPE</w:t>
+      </w:r>
+      <w:r>
+        <w:rPr>
+          <w:rFonts w:ascii="Courier New" w:eastAsia="Times New Roman" w:hAnsi="Courier New" w:cs="Courier New"/>
+          <w:color w:val="333333"/>
+          <w:sz w:val="20"/>
+          <w:szCs w:val="20"/>
+          <w14:ligatures w14:val="none"/>
+        </w:rPr>
+        <w:t xml:space="preserve"> </w:t>
+      </w:r>
+      <w:r>
+        <w:rPr>
+          <w:rFonts w:ascii="Courier New" w:eastAsia="Times New Roman" w:hAnsi="Courier New" w:cs="Courier New"/>
+          <w:color w:val="996633"/>
+          <w:sz w:val="20"/>
+          <w:szCs w:val="20"/>
+          <w14:ligatures w14:val="none"/>
+        </w:rPr>
+        <w:t>c</w:t>
+      </w:r>
+      <w:r>
+        <w:rPr>
+          <w:rFonts w:ascii="Courier New" w:eastAsia="Times New Roman" w:hAnsi="Courier New" w:cs="Courier New"/>
+          <w:color w:val="333333"/>
+          <w:sz w:val="20"/>
+          <w:szCs w:val="20"/>
+          <w14:ligatures w14:val="none"/>
+        </w:rPr>
+        <w:t xml:space="preserve"> </w:t>
+      </w:r>
+      <w:r>
+        <w:rPr>
+          <w:rFonts w:ascii="Courier New" w:eastAsia="Times New Roman" w:hAnsi="Courier New" w:cs="Courier New"/>
+          <w:b/>
+          <w:bCs/>
+          <w:color w:val="008800"/>
+          <w:sz w:val="20"/>
+          <w:szCs w:val="20"/>
+          <w14:ligatures w14:val="none"/>
+        </w:rPr>
+        <w:t>LENGTH</w:t>
+      </w:r>
+      <w:r>
+        <w:rPr>
+          <w:rFonts w:ascii="Courier New" w:eastAsia="Times New Roman" w:hAnsi="Courier New" w:cs="Courier New"/>
+          <w:color w:val="333333"/>
+          <w:sz w:val="20"/>
+          <w:szCs w:val="20"/>
+          <w14:ligatures w14:val="none"/>
+        </w:rPr>
+        <w:t xml:space="preserve"> </w:t>
+      </w:r>
+      <w:r>
+        <w:rPr>
+          <w:rFonts w:ascii="Courier New" w:eastAsia="Times New Roman" w:hAnsi="Courier New" w:cs="Courier New"/>
+          <w:b/>
+          <w:bCs/>
+          <w:color w:val="0000DD"/>
+          <w:sz w:val="20"/>
+          <w:szCs w:val="20"/>
+          <w14:ligatures w14:val="none"/>
+        </w:rPr>
+        <w:t>10</w:t>
+      </w:r>
+      <w:r>
+        <w:rPr>
+          <w:rFonts w:ascii="Courier New" w:eastAsia="Times New Roman" w:hAnsi="Courier New" w:cs="Courier New"/>
+          <w:color w:val="333333"/>
+          <w:sz w:val="20"/>
+          <w:szCs w:val="20"/>
+          <w14:ligatures w14:val="none"/>
+        </w:rPr>
+        <w:t xml:space="preserve"> </w:t>
+      </w:r>
+      <w:r>
+        <w:rPr>
+          <w:rFonts w:ascii="Courier New" w:eastAsia="Times New Roman" w:hAnsi="Courier New" w:cs="Courier New"/>
+          <w:b/>
+          <w:bCs/>
+          <w:color w:val="008800"/>
+          <w:sz w:val="20"/>
+          <w:szCs w:val="20"/>
+          <w14:ligatures w14:val="none"/>
+        </w:rPr>
+        <w:t>VALUE</w:t>
+      </w:r>
+      <w:r>
+        <w:rPr>
+          <w:rFonts w:ascii="Courier New" w:eastAsia="Times New Roman" w:hAnsi="Courier New" w:cs="Courier New"/>
+          <w:color w:val="333333"/>
+          <w:sz w:val="20"/>
+          <w:szCs w:val="20"/>
+          <w14:ligatures w14:val="none"/>
+        </w:rPr>
+        <w:t xml:space="preserve"> </w:t>
+      </w:r>
+      <w:r>
+        <w:rPr>
+          <w:rFonts w:ascii="Courier New" w:eastAsia="Times New Roman" w:hAnsi="Courier New" w:cs="Courier New"/>
+          <w:color w:val="333333"/>
+          <w:sz w:val="20"/>
+          <w:szCs w:val="20"/>
+          <w:shd w:val="clear" w:color="auto" w:fill="FFF0F0"/>
+          <w14:ligatures w14:val="none"/>
+        </w:rPr>
+        <w:t>'have'</w:t>
+      </w:r>
+      <w:r>
+        <w:rPr>
+          <w:rFonts w:ascii="Courier New" w:eastAsia="Times New Roman" w:hAnsi="Courier New" w:cs="Courier New"/>
+          <w:color w:val="333333"/>
+          <w:sz w:val="20"/>
+          <w:szCs w:val="20"/>
+          <w14:ligatures w14:val="none"/>
+        </w:rPr>
+        <w:t>,</w:t>
+      </w:r>
+    </w:p>
+    <w:p>
+      <w:pPr>
+        <w:tabs>
+          <w:tab w:val="left" w:pos="916"/>
+          <w:tab w:val="left" w:pos="1832"/>
+          <w:tab w:val="left" w:pos="2748"/>
+          <w:tab w:val="left" w:pos="3664"/>
+          <w:tab w:val="left" w:pos="4580"/>
+          <w:tab w:val="left" w:pos="5496"/>
+          <w:tab w:val="left" w:pos="6412"/>
+          <w:tab w:val="left" w:pos="7328"/>
+          <w:tab w:val="left" w:pos="8244"/>
+          <w:tab w:val="left" w:pos="9160"/>
+          <w:tab w:val="left" w:pos="10076"/>
+          <w:tab w:val="left" w:pos="10992"/>
+          <w:tab w:val="left" w:pos="11908"/>
+          <w:tab w:val="left" w:pos="12824"/>
+          <w:tab w:val="left" w:pos="13740"/>
+          <w:tab w:val="left" w:pos="14656"/>
+        </w:tabs>
+        <w:spacing w:after="0" w:line="244" w:lineRule="atLeast"/>
+        <w:rPr>
+          <w:rFonts w:ascii="Courier New" w:eastAsia="Times New Roman" w:hAnsi="Courier New" w:cs="Courier New"/>
+          <w:color w:val="333333"/>
+          <w:sz w:val="20"/>
+          <w:szCs w:val="20"/>
+          <w14:ligatures w14:val="none"/>
+        </w:rPr>
+      </w:pPr>
+      <w:r>
+        <w:rPr>
+          <w:rFonts w:ascii="Courier New" w:eastAsia="Times New Roman" w:hAnsi="Courier New" w:cs="Courier New"/>
+          <w:color w:val="333333"/>
+          <w:sz w:val="20"/>
+          <w:szCs w:val="20"/>
+          <w14:ligatures w14:val="none"/>
+        </w:rPr>
+        <w:t xml:space="preserve">      </w:t>
+      </w:r>
+      <w:r>
+        <w:rPr>
+          <w:rFonts w:ascii="Courier New" w:eastAsia="Times New Roman" w:hAnsi="Courier New" w:cs="Courier New"/>
+          <w:color w:val="996633"/>
+          <w:sz w:val="20"/>
+          <w:szCs w:val="20"/>
+          <w14:ligatures w14:val="none"/>
+        </w:rPr>
+        <w:t>t3</w:t>
+      </w:r>
+      <w:r>
+        <w:rPr>
+          <w:rFonts w:ascii="Courier New" w:eastAsia="Times New Roman" w:hAnsi="Courier New" w:cs="Courier New"/>
+          <w:color w:val="333333"/>
+          <w:sz w:val="20"/>
+          <w:szCs w:val="20"/>
+          <w14:ligatures w14:val="none"/>
+        </w:rPr>
+        <w:t xml:space="preserve"> </w:t>
+      </w:r>
+      <w:r>
+        <w:rPr>
+          <w:rFonts w:ascii="Courier New" w:eastAsia="Times New Roman" w:hAnsi="Courier New" w:cs="Courier New"/>
+          <w:b/>
+          <w:bCs/>
+          <w:color w:val="008800"/>
+          <w:sz w:val="20"/>
+          <w:szCs w:val="20"/>
+          <w14:ligatures w14:val="none"/>
+        </w:rPr>
+        <w:t>TYPE</w:t>
+      </w:r>
+      <w:r>
+        <w:rPr>
+          <w:rFonts w:ascii="Courier New" w:eastAsia="Times New Roman" w:hAnsi="Courier New" w:cs="Courier New"/>
+          <w:color w:val="333333"/>
+          <w:sz w:val="20"/>
+          <w:szCs w:val="20"/>
+          <w14:ligatures w14:val="none"/>
+        </w:rPr>
+        <w:t xml:space="preserve"> </w:t>
+      </w:r>
+      <w:r>
+        <w:rPr>
+          <w:rFonts w:ascii="Courier New" w:eastAsia="Times New Roman" w:hAnsi="Courier New" w:cs="Courier New"/>
+          <w:color w:val="996633"/>
+          <w:sz w:val="20"/>
+          <w:szCs w:val="20"/>
+          <w14:ligatures w14:val="none"/>
+        </w:rPr>
+        <w:t>c</w:t>
+      </w:r>
+      <w:r>
+        <w:rPr>
+          <w:rFonts w:ascii="Courier New" w:eastAsia="Times New Roman" w:hAnsi="Courier New" w:cs="Courier New"/>
+          <w:color w:val="333333"/>
+          <w:sz w:val="20"/>
+          <w:szCs w:val="20"/>
+          <w14:ligatures w14:val="none"/>
+        </w:rPr>
+        <w:t xml:space="preserve"> </w:t>
+      </w:r>
+      <w:r>
+        <w:rPr>
+          <w:rFonts w:ascii="Courier New" w:eastAsia="Times New Roman" w:hAnsi="Courier New" w:cs="Courier New"/>
+          <w:b/>
+          <w:bCs/>
+          <w:color w:val="008800"/>
+          <w:sz w:val="20"/>
+          <w:szCs w:val="20"/>
+          <w14:ligatures w14:val="none"/>
+        </w:rPr>
+        <w:t>LENGTH</w:t>
+      </w:r>
+      <w:r>
+        <w:rPr>
+          <w:rFonts w:ascii="Courier New" w:eastAsia="Times New Roman" w:hAnsi="Courier New" w:cs="Courier New"/>
+          <w:color w:val="333333"/>
+          <w:sz w:val="20"/>
+          <w:szCs w:val="20"/>
+          <w14:ligatures w14:val="none"/>
+        </w:rPr>
+        <w:t xml:space="preserve"> </w:t>
+      </w:r>
+      <w:r>
+        <w:rPr>
+          <w:rFonts w:ascii="Courier New" w:eastAsia="Times New Roman" w:hAnsi="Courier New" w:cs="Courier New"/>
+          <w:b/>
+          <w:bCs/>
+          <w:color w:val="0000DD"/>
+          <w:sz w:val="20"/>
+          <w:szCs w:val="20"/>
+          <w14:ligatures w14:val="none"/>
+        </w:rPr>
+        <w:t>10</w:t>
+      </w:r>
+      <w:r>
+        <w:rPr>
+          <w:rFonts w:ascii="Courier New" w:eastAsia="Times New Roman" w:hAnsi="Courier New" w:cs="Courier New"/>
+          <w:color w:val="333333"/>
+          <w:sz w:val="20"/>
+          <w:szCs w:val="20"/>
+          <w14:ligatures w14:val="none"/>
+        </w:rPr>
+        <w:t xml:space="preserve"> </w:t>
+      </w:r>
+      <w:r>
+        <w:rPr>
+          <w:rFonts w:ascii="Courier New" w:eastAsia="Times New Roman" w:hAnsi="Courier New" w:cs="Courier New"/>
+          <w:b/>
+          <w:bCs/>
+          <w:color w:val="008800"/>
+          <w:sz w:val="20"/>
+          <w:szCs w:val="20"/>
+          <w14:ligatures w14:val="none"/>
+        </w:rPr>
+        <w:t>VALUE</w:t>
+      </w:r>
+      <w:r>
+        <w:rPr>
+          <w:rFonts w:ascii="Courier New" w:eastAsia="Times New Roman" w:hAnsi="Courier New" w:cs="Courier New"/>
+          <w:color w:val="333333"/>
+          <w:sz w:val="20"/>
+          <w:szCs w:val="20"/>
+          <w14:ligatures w14:val="none"/>
+        </w:rPr>
+        <w:t xml:space="preserve"> </w:t>
+      </w:r>
+      <w:r>
+        <w:rPr>
+          <w:rFonts w:ascii="Courier New" w:eastAsia="Times New Roman" w:hAnsi="Courier New" w:cs="Courier New"/>
+          <w:color w:val="333333"/>
+          <w:sz w:val="20"/>
+          <w:szCs w:val="20"/>
+          <w:shd w:val="clear" w:color="auto" w:fill="FFF0F0"/>
+          <w14:ligatures w14:val="none"/>
+        </w:rPr>
+        <w:t>'all'</w:t>
+      </w:r>
+      <w:r>
+        <w:rPr>
+          <w:rFonts w:ascii="Courier New" w:eastAsia="Times New Roman" w:hAnsi="Courier New" w:cs="Courier New"/>
+          <w:color w:val="333333"/>
+          <w:sz w:val="20"/>
+          <w:szCs w:val="20"/>
+          <w14:ligatures w14:val="none"/>
+        </w:rPr>
+        <w:t>,</w:t>
+      </w:r>
+    </w:p>
+    <w:p>
+      <w:pPr>
+        <w:tabs>
+          <w:tab w:val="left" w:pos="916"/>
+          <w:tab w:val="left" w:pos="1832"/>
+          <w:tab w:val="left" w:pos="2748"/>
+          <w:tab w:val="left" w:pos="3664"/>
+          <w:tab w:val="left" w:pos="4580"/>
+          <w:tab w:val="left" w:pos="5496"/>
+          <w:tab w:val="left" w:pos="6412"/>
+          <w:tab w:val="left" w:pos="7328"/>
+          <w:tab w:val="left" w:pos="8244"/>
+          <w:tab w:val="left" w:pos="9160"/>
+          <w:tab w:val="left" w:pos="10076"/>
+          <w:tab w:val="left" w:pos="10992"/>
+          <w:tab w:val="left" w:pos="11908"/>
+          <w:tab w:val="left" w:pos="12824"/>
+          <w:tab w:val="left" w:pos="13740"/>
+          <w:tab w:val="left" w:pos="14656"/>
+        </w:tabs>
+        <w:spacing w:after="0" w:line="244" w:lineRule="atLeast"/>
+        <w:rPr>
+          <w:rFonts w:ascii="Courier New" w:eastAsia="Times New Roman" w:hAnsi="Courier New" w:cs="Courier New"/>
+          <w:color w:val="333333"/>
+          <w:sz w:val="20"/>
+          <w:szCs w:val="20"/>
+          <w14:ligatures w14:val="none"/>
+        </w:rPr>
+      </w:pPr>
+      <w:r>
+        <w:rPr>
+          <w:rFonts w:ascii="Courier New" w:eastAsia="Times New Roman" w:hAnsi="Courier New" w:cs="Courier New"/>
+          <w:color w:val="333333"/>
+          <w:sz w:val="20"/>
+          <w:szCs w:val="20"/>
+          <w14:ligatures w14:val="none"/>
+        </w:rPr>
+        <w:t xml:space="preserve">      </w:t>
+      </w:r>
+      <w:r>
+        <w:rPr>
+          <w:rFonts w:ascii="Courier New" w:eastAsia="Times New Roman" w:hAnsi="Courier New" w:cs="Courier New"/>
+          <w:color w:val="996633"/>
+          <w:sz w:val="20"/>
+          <w:szCs w:val="20"/>
+          <w14:ligatures w14:val="none"/>
+        </w:rPr>
+        <w:t>t4</w:t>
+      </w:r>
+      <w:r>
+        <w:rPr>
+          <w:rFonts w:ascii="Courier New" w:eastAsia="Times New Roman" w:hAnsi="Courier New" w:cs="Courier New"/>
+          <w:color w:val="333333"/>
+          <w:sz w:val="20"/>
+          <w:szCs w:val="20"/>
+          <w14:ligatures w14:val="none"/>
+        </w:rPr>
+        <w:t xml:space="preserve"> </w:t>
+      </w:r>
+      <w:r>
+        <w:rPr>
+          <w:rFonts w:ascii="Courier New" w:eastAsia="Times New Roman" w:hAnsi="Courier New" w:cs="Courier New"/>
+          <w:b/>
+          <w:bCs/>
+          <w:color w:val="008800"/>
+          <w:sz w:val="20"/>
+          <w:szCs w:val="20"/>
+          <w14:ligatures w14:val="none"/>
+        </w:rPr>
+        <w:t>TYPE</w:t>
+      </w:r>
+      <w:r>
+        <w:rPr>
+          <w:rFonts w:ascii="Courier New" w:eastAsia="Times New Roman" w:hAnsi="Courier New" w:cs="Courier New"/>
+          <w:color w:val="333333"/>
+          <w:sz w:val="20"/>
+          <w:szCs w:val="20"/>
+          <w14:ligatures w14:val="none"/>
+        </w:rPr>
+        <w:t xml:space="preserve"> </w:t>
+      </w:r>
+      <w:r>
+        <w:rPr>
+          <w:rFonts w:ascii="Courier New" w:eastAsia="Times New Roman" w:hAnsi="Courier New" w:cs="Courier New"/>
+          <w:color w:val="996633"/>
+          <w:sz w:val="20"/>
+          <w:szCs w:val="20"/>
+          <w14:ligatures w14:val="none"/>
+        </w:rPr>
+        <w:t>c</w:t>
+      </w:r>
+      <w:r>
+        <w:rPr>
+          <w:rFonts w:ascii="Courier New" w:eastAsia="Times New Roman" w:hAnsi="Courier New" w:cs="Courier New"/>
+          <w:color w:val="333333"/>
+          <w:sz w:val="20"/>
+          <w:szCs w:val="20"/>
+          <w14:ligatures w14:val="none"/>
+        </w:rPr>
+        <w:t xml:space="preserve"> </w:t>
+      </w:r>
+      <w:r>
+        <w:rPr>
+          <w:rFonts w:ascii="Courier New" w:eastAsia="Times New Roman" w:hAnsi="Courier New" w:cs="Courier New"/>
+          <w:b/>
+          <w:bCs/>
+          <w:color w:val="008800"/>
+          <w:sz w:val="20"/>
+          <w:szCs w:val="20"/>
+          <w14:ligatures w14:val="none"/>
+        </w:rPr>
+        <w:t>LENGTH</w:t>
+      </w:r>
+      <w:r>
+        <w:rPr>
+          <w:rFonts w:ascii="Courier New" w:eastAsia="Times New Roman" w:hAnsi="Courier New" w:cs="Courier New"/>
+          <w:color w:val="333333"/>
+          <w:sz w:val="20"/>
+          <w:szCs w:val="20"/>
+          <w14:ligatures w14:val="none"/>
+        </w:rPr>
+        <w:t xml:space="preserve"> </w:t>
+      </w:r>
+      <w:r>
+        <w:rPr>
+          <w:rFonts w:ascii="Courier New" w:eastAsia="Times New Roman" w:hAnsi="Courier New" w:cs="Courier New"/>
+          <w:b/>
+          <w:bCs/>
+          <w:color w:val="0000DD"/>
+          <w:sz w:val="20"/>
+          <w:szCs w:val="20"/>
+          <w14:ligatures w14:val="none"/>
+        </w:rPr>
+        <w:t>10</w:t>
+      </w:r>
+      <w:r>
+        <w:rPr>
+          <w:rFonts w:ascii="Courier New" w:eastAsia="Times New Roman" w:hAnsi="Courier New" w:cs="Courier New"/>
+          <w:color w:val="333333"/>
+          <w:sz w:val="20"/>
+          <w:szCs w:val="20"/>
+          <w14:ligatures w14:val="none"/>
+        </w:rPr>
+        <w:t xml:space="preserve"> </w:t>
+      </w:r>
+      <w:r>
+        <w:rPr>
+          <w:rFonts w:ascii="Courier New" w:eastAsia="Times New Roman" w:hAnsi="Courier New" w:cs="Courier New"/>
+          <w:b/>
+          <w:bCs/>
+          <w:color w:val="008800"/>
+          <w:sz w:val="20"/>
+          <w:szCs w:val="20"/>
+          <w14:ligatures w14:val="none"/>
+        </w:rPr>
+        <w:t>VALUE</w:t>
+      </w:r>
+      <w:r>
+        <w:rPr>
+          <w:rFonts w:ascii="Courier New" w:eastAsia="Times New Roman" w:hAnsi="Courier New" w:cs="Courier New"/>
+          <w:color w:val="333333"/>
+          <w:sz w:val="20"/>
+          <w:szCs w:val="20"/>
+          <w14:ligatures w14:val="none"/>
+        </w:rPr>
+        <w:t xml:space="preserve"> </w:t>
+      </w:r>
+      <w:r>
+        <w:rPr>
+          <w:rFonts w:ascii="Courier New" w:eastAsia="Times New Roman" w:hAnsi="Courier New" w:cs="Courier New"/>
+          <w:color w:val="333333"/>
+          <w:sz w:val="20"/>
+          <w:szCs w:val="20"/>
+          <w:shd w:val="clear" w:color="auto" w:fill="FFF0F0"/>
+          <w14:ligatures w14:val="none"/>
+        </w:rPr>
+        <w:t>'the'</w:t>
+      </w:r>
+      <w:r>
+        <w:rPr>
+          <w:rFonts w:ascii="Courier New" w:eastAsia="Times New Roman" w:hAnsi="Courier New" w:cs="Courier New"/>
+          <w:color w:val="333333"/>
+          <w:sz w:val="20"/>
+          <w:szCs w:val="20"/>
+          <w14:ligatures w14:val="none"/>
+        </w:rPr>
+        <w:t>,</w:t>
+      </w:r>
+    </w:p>
+    <w:p>
+      <w:pPr>
+        <w:tabs>
+          <w:tab w:val="left" w:pos="916"/>
+          <w:tab w:val="left" w:pos="1832"/>
+          <w:tab w:val="left" w:pos="2748"/>
+          <w:tab w:val="left" w:pos="3664"/>
+          <w:tab w:val="left" w:pos="4580"/>
+          <w:tab w:val="left" w:pos="5496"/>
+          <w:tab w:val="left" w:pos="6412"/>
+          <w:tab w:val="left" w:pos="7328"/>
+          <w:tab w:val="left" w:pos="8244"/>
+          <w:tab w:val="left" w:pos="9160"/>
+          <w:tab w:val="left" w:pos="10076"/>
+          <w:tab w:val="left" w:pos="10992"/>
+          <w:tab w:val="left" w:pos="11908"/>
+          <w:tab w:val="left" w:pos="12824"/>
+          <w:tab w:val="left" w:pos="13740"/>
+          <w:tab w:val="left" w:pos="14656"/>
+        </w:tabs>
+        <w:spacing w:after="0" w:line="244" w:lineRule="atLeast"/>
+        <w:rPr>
+          <w:rFonts w:ascii="Courier New" w:eastAsia="Times New Roman" w:hAnsi="Courier New" w:cs="Courier New"/>
+          <w:color w:val="333333"/>
+          <w:sz w:val="20"/>
+          <w:szCs w:val="20"/>
+          <w14:ligatures w14:val="none"/>
+        </w:rPr>
+      </w:pPr>
+      <w:r>
+        <w:rPr>
+          <w:rFonts w:ascii="Courier New" w:eastAsia="Times New Roman" w:hAnsi="Courier New" w:cs="Courier New"/>
+          <w:color w:val="333333"/>
+          <w:sz w:val="20"/>
+          <w:szCs w:val="20"/>
+          <w14:ligatures w14:val="none"/>
+        </w:rPr>
+        <w:t xml:space="preserve">      </w:t>
+      </w:r>
+      <w:r>
+        <w:rPr>
+          <w:rFonts w:ascii="Courier New" w:eastAsia="Times New Roman" w:hAnsi="Courier New" w:cs="Courier New"/>
+          <w:color w:val="996633"/>
+          <w:sz w:val="20"/>
+          <w:szCs w:val="20"/>
+          <w14:ligatures w14:val="none"/>
+        </w:rPr>
+        <w:t>t5</w:t>
+      </w:r>
+      <w:r>
+        <w:rPr>
+          <w:rFonts w:ascii="Courier New" w:eastAsia="Times New Roman" w:hAnsi="Courier New" w:cs="Courier New"/>
+          <w:color w:val="333333"/>
+          <w:sz w:val="20"/>
+          <w:szCs w:val="20"/>
+          <w14:ligatures w14:val="none"/>
+        </w:rPr>
+        <w:t xml:space="preserve"> </w:t>
+      </w:r>
+      <w:r>
+        <w:rPr>
+          <w:rFonts w:ascii="Courier New" w:eastAsia="Times New Roman" w:hAnsi="Courier New" w:cs="Courier New"/>
+          <w:b/>
+          <w:bCs/>
+          <w:color w:val="008800"/>
+          <w:sz w:val="20"/>
+          <w:szCs w:val="20"/>
+          <w14:ligatures w14:val="none"/>
+        </w:rPr>
+        <w:t>TYPE</w:t>
+      </w:r>
+      <w:r>
+        <w:rPr>
+          <w:rFonts w:ascii="Courier New" w:eastAsia="Times New Roman" w:hAnsi="Courier New" w:cs="Courier New"/>
+          <w:color w:val="333333"/>
+          <w:sz w:val="20"/>
+          <w:szCs w:val="20"/>
+          <w14:ligatures w14:val="none"/>
+        </w:rPr>
+        <w:t xml:space="preserve"> </w:t>
+      </w:r>
+      <w:r>
+        <w:rPr>
+          <w:rFonts w:ascii="Courier New" w:eastAsia="Times New Roman" w:hAnsi="Courier New" w:cs="Courier New"/>
+          <w:color w:val="996633"/>
+          <w:sz w:val="20"/>
+          <w:szCs w:val="20"/>
+          <w14:ligatures w14:val="none"/>
+        </w:rPr>
+        <w:t>c</w:t>
+      </w:r>
+      <w:r>
+        <w:rPr>
+          <w:rFonts w:ascii="Courier New" w:eastAsia="Times New Roman" w:hAnsi="Courier New" w:cs="Courier New"/>
+          <w:color w:val="333333"/>
+          <w:sz w:val="20"/>
+          <w:szCs w:val="20"/>
+          <w14:ligatures w14:val="none"/>
+        </w:rPr>
+        <w:t xml:space="preserve"> </w:t>
+      </w:r>
+      <w:r>
+        <w:rPr>
+          <w:rFonts w:ascii="Courier New" w:eastAsia="Times New Roman" w:hAnsi="Courier New" w:cs="Courier New"/>
+          <w:b/>
+          <w:bCs/>
+          <w:color w:val="008800"/>
+          <w:sz w:val="20"/>
+          <w:szCs w:val="20"/>
+          <w14:ligatures w14:val="none"/>
+        </w:rPr>
+        <w:t>LENGTH</w:t>
+      </w:r>
+      <w:r>
+        <w:rPr>
+          <w:rFonts w:ascii="Courier New" w:eastAsia="Times New Roman" w:hAnsi="Courier New" w:cs="Courier New"/>
+          <w:color w:val="333333"/>
+          <w:sz w:val="20"/>
+          <w:szCs w:val="20"/>
+          <w14:ligatures w14:val="none"/>
+        </w:rPr>
+        <w:t xml:space="preserve"> </w:t>
+      </w:r>
+      <w:r>
+        <w:rPr>
+          <w:rFonts w:ascii="Courier New" w:eastAsia="Times New Roman" w:hAnsi="Courier New" w:cs="Courier New"/>
+          <w:b/>
+          <w:bCs/>
+          <w:color w:val="0000DD"/>
+          <w:sz w:val="20"/>
+          <w:szCs w:val="20"/>
+          <w14:ligatures w14:val="none"/>
+        </w:rPr>
+        <w:t>10</w:t>
+      </w:r>
+      <w:r>
+        <w:rPr>
+          <w:rFonts w:ascii="Courier New" w:eastAsia="Times New Roman" w:hAnsi="Courier New" w:cs="Courier New"/>
+          <w:color w:val="333333"/>
+          <w:sz w:val="20"/>
+          <w:szCs w:val="20"/>
+          <w14:ligatures w14:val="none"/>
+        </w:rPr>
+        <w:t xml:space="preserve"> </w:t>
+      </w:r>
+      <w:r>
+        <w:rPr>
+          <w:rFonts w:ascii="Courier New" w:eastAsia="Times New Roman" w:hAnsi="Courier New" w:cs="Courier New"/>
+          <w:b/>
+          <w:bCs/>
+          <w:color w:val="008800"/>
+          <w:sz w:val="20"/>
+          <w:szCs w:val="20"/>
+          <w14:ligatures w14:val="none"/>
+        </w:rPr>
+        <w:t>VALUE</w:t>
+      </w:r>
+      <w:r>
+        <w:rPr>
+          <w:rFonts w:ascii="Courier New" w:eastAsia="Times New Roman" w:hAnsi="Courier New" w:cs="Courier New"/>
+          <w:color w:val="333333"/>
+          <w:sz w:val="20"/>
+          <w:szCs w:val="20"/>
+          <w14:ligatures w14:val="none"/>
+        </w:rPr>
+        <w:t xml:space="preserve"> </w:t>
+      </w:r>
+      <w:r>
+        <w:rPr>
+          <w:rFonts w:ascii="Courier New" w:eastAsia="Times New Roman" w:hAnsi="Courier New" w:cs="Courier New"/>
+          <w:color w:val="333333"/>
+          <w:sz w:val="20"/>
+          <w:szCs w:val="20"/>
+          <w:shd w:val="clear" w:color="auto" w:fill="FFF0F0"/>
+          <w14:ligatures w14:val="none"/>
+        </w:rPr>
+        <w:t>'time'</w:t>
+      </w:r>
+      <w:r>
+        <w:rPr>
+          <w:rFonts w:ascii="Courier New" w:eastAsia="Times New Roman" w:hAnsi="Courier New" w:cs="Courier New"/>
+          <w:color w:val="333333"/>
+          <w:sz w:val="20"/>
+          <w:szCs w:val="20"/>
+          <w14:ligatures w14:val="none"/>
+        </w:rPr>
+        <w:t>,</w:t>
+      </w:r>
+    </w:p>
+    <w:p>
+      <w:pPr>
+        <w:tabs>
+          <w:tab w:val="left" w:pos="916"/>
+          <w:tab w:val="left" w:pos="1832"/>
+          <w:tab w:val="left" w:pos="2748"/>
+          <w:tab w:val="left" w:pos="3664"/>
+          <w:tab w:val="left" w:pos="4580"/>
+          <w:tab w:val="left" w:pos="5496"/>
+          <w:tab w:val="left" w:pos="6412"/>
+          <w:tab w:val="left" w:pos="7328"/>
+          <w:tab w:val="left" w:pos="8244"/>
+          <w:tab w:val="left" w:pos="9160"/>
+          <w:tab w:val="left" w:pos="10076"/>
+          <w:tab w:val="left" w:pos="10992"/>
+          <w:tab w:val="left" w:pos="11908"/>
+          <w:tab w:val="left" w:pos="12824"/>
+          <w:tab w:val="left" w:pos="13740"/>
+          <w:tab w:val="left" w:pos="14656"/>
+        </w:tabs>
+        <w:spacing w:after="0" w:line="244" w:lineRule="atLeast"/>
+        <w:rPr>
+          <w:rFonts w:ascii="Courier New" w:eastAsia="Times New Roman" w:hAnsi="Courier New" w:cs="Courier New"/>
+          <w:color w:val="333333"/>
+          <w:sz w:val="20"/>
+          <w:szCs w:val="20"/>
+          <w14:ligatures w14:val="none"/>
+        </w:rPr>
+      </w:pPr>
+      <w:r>
+        <w:rPr>
+          <w:rFonts w:ascii="Courier New" w:eastAsia="Times New Roman" w:hAnsi="Courier New" w:cs="Courier New"/>
+          <w:color w:val="333333"/>
+          <w:sz w:val="20"/>
+          <w:szCs w:val="20"/>
+          <w14:ligatures w14:val="none"/>
+        </w:rPr>
+        <w:t xml:space="preserve">      </w:t>
+      </w:r>
+      <w:r>
+        <w:rPr>
+          <w:rFonts w:ascii="Courier New" w:eastAsia="Times New Roman" w:hAnsi="Courier New" w:cs="Courier New"/>
+          <w:color w:val="996633"/>
+          <w:sz w:val="20"/>
+          <w:szCs w:val="20"/>
+          <w14:ligatures w14:val="none"/>
+        </w:rPr>
+        <w:t>t6</w:t>
+      </w:r>
+      <w:r>
+        <w:rPr>
+          <w:rFonts w:ascii="Courier New" w:eastAsia="Times New Roman" w:hAnsi="Courier New" w:cs="Courier New"/>
+          <w:color w:val="333333"/>
+          <w:sz w:val="20"/>
+          <w:szCs w:val="20"/>
+          <w14:ligatures w14:val="none"/>
+        </w:rPr>
+        <w:t xml:space="preserve"> </w:t>
+      </w:r>
+      <w:r>
+        <w:rPr>
+          <w:rFonts w:ascii="Courier New" w:eastAsia="Times New Roman" w:hAnsi="Courier New" w:cs="Courier New"/>
+          <w:b/>
+          <w:bCs/>
+          <w:color w:val="008800"/>
+          <w:sz w:val="20"/>
+          <w:szCs w:val="20"/>
+          <w14:ligatures w14:val="none"/>
+        </w:rPr>
+        <w:t>TYPE</w:t>
+      </w:r>
+      <w:r>
+        <w:rPr>
+          <w:rFonts w:ascii="Courier New" w:eastAsia="Times New Roman" w:hAnsi="Courier New" w:cs="Courier New"/>
+          <w:color w:val="333333"/>
+          <w:sz w:val="20"/>
+          <w:szCs w:val="20"/>
+          <w14:ligatures w14:val="none"/>
+        </w:rPr>
+        <w:t xml:space="preserve"> </w:t>
+      </w:r>
+      <w:r>
+        <w:rPr>
+          <w:rFonts w:ascii="Courier New" w:eastAsia="Times New Roman" w:hAnsi="Courier New" w:cs="Courier New"/>
+          <w:color w:val="996633"/>
+          <w:sz w:val="20"/>
+          <w:szCs w:val="20"/>
+          <w14:ligatures w14:val="none"/>
+        </w:rPr>
+        <w:t>c</w:t>
+      </w:r>
+      <w:r>
+        <w:rPr>
+          <w:rFonts w:ascii="Courier New" w:eastAsia="Times New Roman" w:hAnsi="Courier New" w:cs="Courier New"/>
+          <w:color w:val="333333"/>
+          <w:sz w:val="20"/>
+          <w:szCs w:val="20"/>
+          <w14:ligatures w14:val="none"/>
+        </w:rPr>
+        <w:t xml:space="preserve"> </w:t>
+      </w:r>
+      <w:r>
+        <w:rPr>
+          <w:rFonts w:ascii="Courier New" w:eastAsia="Times New Roman" w:hAnsi="Courier New" w:cs="Courier New"/>
+          <w:b/>
+          <w:bCs/>
+          <w:color w:val="008800"/>
+          <w:sz w:val="20"/>
+          <w:szCs w:val="20"/>
+          <w14:ligatures w14:val="none"/>
+        </w:rPr>
+        <w:t>LENGTH</w:t>
+      </w:r>
+      <w:r>
+        <w:rPr>
+          <w:rFonts w:ascii="Courier New" w:eastAsia="Times New Roman" w:hAnsi="Courier New" w:cs="Courier New"/>
+          <w:color w:val="333333"/>
+          <w:sz w:val="20"/>
+          <w:szCs w:val="20"/>
+          <w14:ligatures w14:val="none"/>
+        </w:rPr>
+        <w:t xml:space="preserve"> </w:t>
+      </w:r>
+      <w:r>
+        <w:rPr>
+          <w:rFonts w:ascii="Courier New" w:eastAsia="Times New Roman" w:hAnsi="Courier New" w:cs="Courier New"/>
+          <w:b/>
+          <w:bCs/>
+          <w:color w:val="0000DD"/>
+          <w:sz w:val="20"/>
+          <w:szCs w:val="20"/>
+          <w14:ligatures w14:val="none"/>
+        </w:rPr>
+        <w:t>10</w:t>
+      </w:r>
+      <w:r>
+        <w:rPr>
+          <w:rFonts w:ascii="Courier New" w:eastAsia="Times New Roman" w:hAnsi="Courier New" w:cs="Courier New"/>
+          <w:color w:val="333333"/>
+          <w:sz w:val="20"/>
+          <w:szCs w:val="20"/>
+          <w14:ligatures w14:val="none"/>
+        </w:rPr>
+        <w:t xml:space="preserve"> </w:t>
+      </w:r>
+      <w:r>
+        <w:rPr>
+          <w:rFonts w:ascii="Courier New" w:eastAsia="Times New Roman" w:hAnsi="Courier New" w:cs="Courier New"/>
+          <w:b/>
+          <w:bCs/>
+          <w:color w:val="008800"/>
+          <w:sz w:val="20"/>
+          <w:szCs w:val="20"/>
+          <w14:ligatures w14:val="none"/>
+        </w:rPr>
+        <w:t>VALUE</w:t>
+      </w:r>
+      <w:r>
+        <w:rPr>
+          <w:rFonts w:ascii="Courier New" w:eastAsia="Times New Roman" w:hAnsi="Courier New" w:cs="Courier New"/>
+          <w:color w:val="333333"/>
+          <w:sz w:val="20"/>
+          <w:szCs w:val="20"/>
+          <w14:ligatures w14:val="none"/>
+        </w:rPr>
+        <w:t xml:space="preserve"> </w:t>
+      </w:r>
+      <w:r>
+        <w:rPr>
+          <w:rFonts w:ascii="Courier New" w:eastAsia="Times New Roman" w:hAnsi="Courier New" w:cs="Courier New"/>
+          <w:color w:val="333333"/>
+          <w:sz w:val="20"/>
+          <w:szCs w:val="20"/>
+          <w:shd w:val="clear" w:color="auto" w:fill="FFF0F0"/>
+          <w14:ligatures w14:val="none"/>
+        </w:rPr>
+        <w:t>'in'</w:t>
+      </w:r>
+      <w:r>
+        <w:rPr>
+          <w:rFonts w:ascii="Courier New" w:eastAsia="Times New Roman" w:hAnsi="Courier New" w:cs="Courier New"/>
+          <w:color w:val="333333"/>
+          <w:sz w:val="20"/>
+          <w:szCs w:val="20"/>
+          <w14:ligatures w14:val="none"/>
+        </w:rPr>
+        <w:t>,</w:t>
+      </w:r>
+    </w:p>
+    <w:p>
+      <w:pPr>
+        <w:tabs>
+          <w:tab w:val="left" w:pos="916"/>
+          <w:tab w:val="left" w:pos="1832"/>
+          <w:tab w:val="left" w:pos="2748"/>
+          <w:tab w:val="left" w:pos="3664"/>
+          <w:tab w:val="left" w:pos="4580"/>
+          <w:tab w:val="left" w:pos="5496"/>
+          <w:tab w:val="left" w:pos="6412"/>
+          <w:tab w:val="left" w:pos="7328"/>
+          <w:tab w:val="left" w:pos="8244"/>
+          <w:tab w:val="left" w:pos="9160"/>
+          <w:tab w:val="left" w:pos="10076"/>
+          <w:tab w:val="left" w:pos="10992"/>
+          <w:tab w:val="left" w:pos="11908"/>
+          <w:tab w:val="left" w:pos="12824"/>
+          <w:tab w:val="left" w:pos="13740"/>
+          <w:tab w:val="left" w:pos="14656"/>
+        </w:tabs>
+        <w:spacing w:after="0" w:line="244" w:lineRule="atLeast"/>
+        <w:rPr>
+          <w:rFonts w:ascii="Courier New" w:eastAsia="Times New Roman" w:hAnsi="Courier New" w:cs="Courier New"/>
+          <w:color w:val="333333"/>
+          <w:sz w:val="20"/>
+          <w:szCs w:val="20"/>
+          <w14:ligatures w14:val="none"/>
+        </w:rPr>
+      </w:pPr>
+      <w:r>
+        <w:rPr>
+          <w:rFonts w:ascii="Courier New" w:eastAsia="Times New Roman" w:hAnsi="Courier New" w:cs="Courier New"/>
+          <w:color w:val="333333"/>
+          <w:sz w:val="20"/>
+          <w:szCs w:val="20"/>
+          <w14:ligatures w14:val="none"/>
+        </w:rPr>
+        <w:t xml:space="preserve">      </w:t>
+      </w:r>
+      <w:r>
+        <w:rPr>
+          <w:rFonts w:ascii="Courier New" w:eastAsia="Times New Roman" w:hAnsi="Courier New" w:cs="Courier New"/>
+          <w:color w:val="996633"/>
+          <w:sz w:val="20"/>
+          <w:szCs w:val="20"/>
+          <w14:ligatures w14:val="none"/>
+        </w:rPr>
+        <w:t>t7</w:t>
+      </w:r>
+      <w:r>
+        <w:rPr>
+          <w:rFonts w:ascii="Courier New" w:eastAsia="Times New Roman" w:hAnsi="Courier New" w:cs="Courier New"/>
+          <w:color w:val="333333"/>
+          <w:sz w:val="20"/>
+          <w:szCs w:val="20"/>
+          <w14:ligatures w14:val="none"/>
+        </w:rPr>
+        <w:t xml:space="preserve"> </w:t>
+      </w:r>
+      <w:r>
+        <w:rPr>
+          <w:rFonts w:ascii="Courier New" w:eastAsia="Times New Roman" w:hAnsi="Courier New" w:cs="Courier New"/>
+          <w:b/>
+          <w:bCs/>
+          <w:color w:val="008800"/>
+          <w:sz w:val="20"/>
+          <w:szCs w:val="20"/>
+          <w14:ligatures w14:val="none"/>
+        </w:rPr>
+        <w:t>TYPE</w:t>
+      </w:r>
+      <w:r>
+        <w:rPr>
+          <w:rFonts w:ascii="Courier New" w:eastAsia="Times New Roman" w:hAnsi="Courier New" w:cs="Courier New"/>
+          <w:color w:val="333333"/>
+          <w:sz w:val="20"/>
+          <w:szCs w:val="20"/>
+          <w14:ligatures w14:val="none"/>
+        </w:rPr>
+        <w:t xml:space="preserve"> </w:t>
+      </w:r>
+      <w:r>
+        <w:rPr>
+          <w:rFonts w:ascii="Courier New" w:eastAsia="Times New Roman" w:hAnsi="Courier New" w:cs="Courier New"/>
+          <w:color w:val="996633"/>
+          <w:sz w:val="20"/>
+          <w:szCs w:val="20"/>
+          <w14:ligatures w14:val="none"/>
+        </w:rPr>
+        <w:t>c</w:t>
+      </w:r>
+      <w:r>
+        <w:rPr>
+          <w:rFonts w:ascii="Courier New" w:eastAsia="Times New Roman" w:hAnsi="Courier New" w:cs="Courier New"/>
+          <w:color w:val="333333"/>
+          <w:sz w:val="20"/>
+          <w:szCs w:val="20"/>
+          <w14:ligatures w14:val="none"/>
+        </w:rPr>
+        <w:t xml:space="preserve"> </w:t>
+      </w:r>
+      <w:r>
+        <w:rPr>
+          <w:rFonts w:ascii="Courier New" w:eastAsia="Times New Roman" w:hAnsi="Courier New" w:cs="Courier New"/>
+          <w:b/>
+          <w:bCs/>
+          <w:color w:val="008800"/>
+          <w:sz w:val="20"/>
+          <w:szCs w:val="20"/>
+          <w14:ligatures w14:val="none"/>
+        </w:rPr>
+        <w:t>LENGTH</w:t>
+      </w:r>
+      <w:r>
+        <w:rPr>
+          <w:rFonts w:ascii="Courier New" w:eastAsia="Times New Roman" w:hAnsi="Courier New" w:cs="Courier New"/>
+          <w:color w:val="333333"/>
+          <w:sz w:val="20"/>
+          <w:szCs w:val="20"/>
+          <w14:ligatures w14:val="none"/>
+        </w:rPr>
+        <w:t xml:space="preserve"> </w:t>
+      </w:r>
+      <w:r>
+        <w:rPr>
+          <w:rFonts w:ascii="Courier New" w:eastAsia="Times New Roman" w:hAnsi="Courier New" w:cs="Courier New"/>
+          <w:b/>
+          <w:bCs/>
+          <w:color w:val="0000DD"/>
+          <w:sz w:val="20"/>
+          <w:szCs w:val="20"/>
+          <w14:ligatures w14:val="none"/>
+        </w:rPr>
+        <w:t>10</w:t>
+      </w:r>
+      <w:r>
+        <w:rPr>
+          <w:rFonts w:ascii="Courier New" w:eastAsia="Times New Roman" w:hAnsi="Courier New" w:cs="Courier New"/>
+          <w:color w:val="333333"/>
+          <w:sz w:val="20"/>
+          <w:szCs w:val="20"/>
+          <w14:ligatures w14:val="none"/>
+        </w:rPr>
+        <w:t xml:space="preserve"> </w:t>
+      </w:r>
+      <w:r>
+        <w:rPr>
+          <w:rFonts w:ascii="Courier New" w:eastAsia="Times New Roman" w:hAnsi="Courier New" w:cs="Courier New"/>
+          <w:b/>
+          <w:bCs/>
+          <w:color w:val="008800"/>
+          <w:sz w:val="20"/>
+          <w:szCs w:val="20"/>
+          <w14:ligatures w14:val="none"/>
+        </w:rPr>
+        <w:t>VALUE</w:t>
+      </w:r>
+      <w:r>
+        <w:rPr>
+          <w:rFonts w:ascii="Courier New" w:eastAsia="Times New Roman" w:hAnsi="Courier New" w:cs="Courier New"/>
+          <w:color w:val="333333"/>
+          <w:sz w:val="20"/>
+          <w:szCs w:val="20"/>
+          <w14:ligatures w14:val="none"/>
+        </w:rPr>
+        <w:t xml:space="preserve"> </w:t>
+      </w:r>
+      <w:r>
+        <w:rPr>
+          <w:rFonts w:ascii="Courier New" w:eastAsia="Times New Roman" w:hAnsi="Courier New" w:cs="Courier New"/>
+          <w:color w:val="333333"/>
+          <w:sz w:val="20"/>
+          <w:szCs w:val="20"/>
+          <w:shd w:val="clear" w:color="auto" w:fill="FFF0F0"/>
+          <w14:ligatures w14:val="none"/>
+        </w:rPr>
+        <w:t>'the'</w:t>
+      </w:r>
+      <w:r>
+        <w:rPr>
+          <w:rFonts w:ascii="Courier New" w:eastAsia="Times New Roman" w:hAnsi="Courier New" w:cs="Courier New"/>
+          <w:color w:val="333333"/>
+          <w:sz w:val="20"/>
+          <w:szCs w:val="20"/>
+          <w14:ligatures w14:val="none"/>
+        </w:rPr>
+        <w:t>,</w:t>
+      </w:r>
+    </w:p>
+    <w:p>
+      <w:pPr>
+        <w:tabs>
+          <w:tab w:val="left" w:pos="916"/>
+          <w:tab w:val="left" w:pos="1832"/>
+          <w:tab w:val="left" w:pos="2748"/>
+          <w:tab w:val="left" w:pos="3664"/>
+          <w:tab w:val="left" w:pos="4580"/>
+          <w:tab w:val="left" w:pos="5496"/>
+          <w:tab w:val="left" w:pos="6412"/>
+          <w:tab w:val="left" w:pos="7328"/>
+          <w:tab w:val="left" w:pos="8244"/>
+          <w:tab w:val="left" w:pos="9160"/>
+          <w:tab w:val="left" w:pos="10076"/>
+          <w:tab w:val="left" w:pos="10992"/>
+          <w:tab w:val="left" w:pos="11908"/>
+          <w:tab w:val="left" w:pos="12824"/>
+          <w:tab w:val="left" w:pos="13740"/>
+          <w:tab w:val="left" w:pos="14656"/>
+        </w:tabs>
+        <w:spacing w:after="0" w:line="244" w:lineRule="atLeast"/>
+        <w:rPr>
+          <w:rFonts w:ascii="Courier New" w:eastAsia="Times New Roman" w:hAnsi="Courier New" w:cs="Courier New"/>
+          <w:color w:val="333333"/>
+          <w:sz w:val="20"/>
+          <w:szCs w:val="20"/>
+          <w14:ligatures w14:val="none"/>
+        </w:rPr>
+      </w:pPr>
+      <w:r>
+        <w:rPr>
+          <w:rFonts w:ascii="Courier New" w:eastAsia="Times New Roman" w:hAnsi="Courier New" w:cs="Courier New"/>
+          <w:color w:val="333333"/>
+          <w:sz w:val="20"/>
+          <w:szCs w:val="20"/>
+          <w14:ligatures w14:val="none"/>
+        </w:rPr>
+        <w:t xml:space="preserve">      </w:t>
+      </w:r>
+      <w:r>
+        <w:rPr>
+          <w:rFonts w:ascii="Courier New" w:eastAsia="Times New Roman" w:hAnsi="Courier New" w:cs="Courier New"/>
+          <w:color w:val="996633"/>
+          <w:sz w:val="20"/>
+          <w:szCs w:val="20"/>
+          <w14:ligatures w14:val="none"/>
+        </w:rPr>
+        <w:t>t8</w:t>
+      </w:r>
+      <w:r>
+        <w:rPr>
+          <w:rFonts w:ascii="Courier New" w:eastAsia="Times New Roman" w:hAnsi="Courier New" w:cs="Courier New"/>
+          <w:color w:val="333333"/>
+          <w:sz w:val="20"/>
+          <w:szCs w:val="20"/>
+          <w14:ligatures w14:val="none"/>
+        </w:rPr>
+        <w:t xml:space="preserve"> </w:t>
+      </w:r>
+      <w:r>
+        <w:rPr>
+          <w:rFonts w:ascii="Courier New" w:eastAsia="Times New Roman" w:hAnsi="Courier New" w:cs="Courier New"/>
+          <w:b/>
+          <w:bCs/>
+          <w:color w:val="008800"/>
+          <w:sz w:val="20"/>
+          <w:szCs w:val="20"/>
+          <w14:ligatures w14:val="none"/>
+        </w:rPr>
+        <w:t>TYPE</w:t>
+      </w:r>
+      <w:r>
+        <w:rPr>
+          <w:rFonts w:ascii="Courier New" w:eastAsia="Times New Roman" w:hAnsi="Courier New" w:cs="Courier New"/>
+          <w:color w:val="333333"/>
+          <w:sz w:val="20"/>
+          <w:szCs w:val="20"/>
+          <w14:ligatures w14:val="none"/>
+        </w:rPr>
+        <w:t xml:space="preserve"> </w:t>
+      </w:r>
+      <w:r>
+        <w:rPr>
+          <w:rFonts w:ascii="Courier New" w:eastAsia="Times New Roman" w:hAnsi="Courier New" w:cs="Courier New"/>
+          <w:color w:val="996633"/>
+          <w:sz w:val="20"/>
+          <w:szCs w:val="20"/>
+          <w14:ligatures w14:val="none"/>
+        </w:rPr>
+        <w:t>c</w:t>
+      </w:r>
+      <w:r>
+        <w:rPr>
+          <w:rFonts w:ascii="Courier New" w:eastAsia="Times New Roman" w:hAnsi="Courier New" w:cs="Courier New"/>
+          <w:color w:val="333333"/>
+          <w:sz w:val="20"/>
+          <w:szCs w:val="20"/>
+          <w14:ligatures w14:val="none"/>
+        </w:rPr>
+        <w:t xml:space="preserve"> </w:t>
+      </w:r>
+      <w:r>
+        <w:rPr>
+          <w:rFonts w:ascii="Courier New" w:eastAsia="Times New Roman" w:hAnsi="Courier New" w:cs="Courier New"/>
+          <w:b/>
+          <w:bCs/>
+          <w:color w:val="008800"/>
+          <w:sz w:val="20"/>
+          <w:szCs w:val="20"/>
+          <w14:ligatures w14:val="none"/>
+        </w:rPr>
+        <w:t>LENGTH</w:t>
+      </w:r>
+      <w:r>
+        <w:rPr>
+          <w:rFonts w:ascii="Courier New" w:eastAsia="Times New Roman" w:hAnsi="Courier New" w:cs="Courier New"/>
+          <w:color w:val="333333"/>
+          <w:sz w:val="20"/>
+          <w:szCs w:val="20"/>
+          <w14:ligatures w14:val="none"/>
+        </w:rPr>
+        <w:t xml:space="preserve"> </w:t>
+      </w:r>
+      <w:r>
+        <w:rPr>
+          <w:rFonts w:ascii="Courier New" w:eastAsia="Times New Roman" w:hAnsi="Courier New" w:cs="Courier New"/>
+          <w:b/>
+          <w:bCs/>
+          <w:color w:val="0000DD"/>
+          <w:sz w:val="20"/>
+          <w:szCs w:val="20"/>
+          <w14:ligatures w14:val="none"/>
+        </w:rPr>
+        <w:t>10</w:t>
+      </w:r>
+      <w:r>
+        <w:rPr>
+          <w:rFonts w:ascii="Courier New" w:eastAsia="Times New Roman" w:hAnsi="Courier New" w:cs="Courier New"/>
+          <w:color w:val="333333"/>
+          <w:sz w:val="20"/>
+          <w:szCs w:val="20"/>
+          <w14:ligatures w14:val="none"/>
+        </w:rPr>
+        <w:t xml:space="preserve"> </w:t>
+      </w:r>
+      <w:r>
+        <w:rPr>
+          <w:rFonts w:ascii="Courier New" w:eastAsia="Times New Roman" w:hAnsi="Courier New" w:cs="Courier New"/>
+          <w:b/>
+          <w:bCs/>
+          <w:color w:val="008800"/>
+          <w:sz w:val="20"/>
+          <w:szCs w:val="20"/>
+          <w14:ligatures w14:val="none"/>
+        </w:rPr>
+        <w:t>VALUE</w:t>
+      </w:r>
+      <w:r>
+        <w:rPr>
+          <w:rFonts w:ascii="Courier New" w:eastAsia="Times New Roman" w:hAnsi="Courier New" w:cs="Courier New"/>
+          <w:color w:val="333333"/>
+          <w:sz w:val="20"/>
+          <w:szCs w:val="20"/>
+          <w14:ligatures w14:val="none"/>
+        </w:rPr>
+        <w:t xml:space="preserve"> </w:t>
+      </w:r>
+      <w:r>
+        <w:rPr>
+          <w:rFonts w:ascii="Courier New" w:eastAsia="Times New Roman" w:hAnsi="Courier New" w:cs="Courier New"/>
+          <w:color w:val="333333"/>
+          <w:sz w:val="20"/>
+          <w:szCs w:val="20"/>
+          <w:shd w:val="clear" w:color="auto" w:fill="FFF0F0"/>
+          <w14:ligatures w14:val="none"/>
+        </w:rPr>
+        <w:t>'world'</w:t>
+      </w:r>
+      <w:r>
+        <w:rPr>
+          <w:rFonts w:ascii="Courier New" w:eastAsia="Times New Roman" w:hAnsi="Courier New" w:cs="Courier New"/>
+          <w:color w:val="333333"/>
+          <w:sz w:val="20"/>
+          <w:szCs w:val="20"/>
+          <w14:ligatures w14:val="none"/>
+        </w:rPr>
+        <w:t>,</w:t>
+      </w:r>
+    </w:p>
+    <w:p>
+      <w:pPr>
+        <w:tabs>
+          <w:tab w:val="left" w:pos="916"/>
+          <w:tab w:val="left" w:pos="1832"/>
+          <w:tab w:val="left" w:pos="2748"/>
+          <w:tab w:val="left" w:pos="3664"/>
+          <w:tab w:val="left" w:pos="4580"/>
+          <w:tab w:val="left" w:pos="5496"/>
+          <w:tab w:val="left" w:pos="6412"/>
+          <w:tab w:val="left" w:pos="7328"/>
+          <w:tab w:val="left" w:pos="8244"/>
+          <w:tab w:val="left" w:pos="9160"/>
+          <w:tab w:val="left" w:pos="10076"/>
+          <w:tab w:val="left" w:pos="10992"/>
+          <w:tab w:val="left" w:pos="11908"/>
+          <w:tab w:val="left" w:pos="12824"/>
+          <w:tab w:val="left" w:pos="13740"/>
+          <w:tab w:val="left" w:pos="14656"/>
+        </w:tabs>
+        <w:spacing w:after="0" w:line="244" w:lineRule="atLeast"/>
+        <w:rPr>
+          <w:rFonts w:ascii="Courier New" w:eastAsia="Times New Roman" w:hAnsi="Courier New" w:cs="Courier New"/>
+          <w:color w:val="333333"/>
+          <w:sz w:val="20"/>
+          <w:szCs w:val="20"/>
+          <w14:ligatures w14:val="none"/>
+        </w:rPr>
+      </w:pPr>
+      <w:r>
+        <w:rPr>
+          <w:rFonts w:ascii="Courier New" w:eastAsia="Times New Roman" w:hAnsi="Courier New" w:cs="Courier New"/>
+          <w:color w:val="333333"/>
+          <w:sz w:val="20"/>
+          <w:szCs w:val="20"/>
+          <w14:ligatures w14:val="none"/>
+        </w:rPr>
+        <w:t xml:space="preserve">      </w:t>
+      </w:r>
+      <w:r>
+        <w:rPr>
+          <w:rFonts w:ascii="Courier New" w:eastAsia="Times New Roman" w:hAnsi="Courier New" w:cs="Courier New"/>
+          <w:color w:val="996633"/>
+          <w:sz w:val="20"/>
+          <w:szCs w:val="20"/>
+          <w14:ligatures w14:val="none"/>
+        </w:rPr>
+        <w:t>space</w:t>
+      </w:r>
+      <w:r>
+        <w:rPr>
+          <w:rFonts w:ascii="Courier New" w:eastAsia="Times New Roman" w:hAnsi="Courier New" w:cs="Courier New"/>
+          <w:color w:val="333333"/>
+          <w:sz w:val="20"/>
+          <w:szCs w:val="20"/>
+          <w14:ligatures w14:val="none"/>
+        </w:rPr>
+        <w:t>.</w:t>
+      </w:r>
+    </w:p>
+    <w:p>
+      <w:pPr>
+        <w:tabs>
+          <w:tab w:val="left" w:pos="916"/>
+          <w:tab w:val="left" w:pos="1832"/>
+          <w:tab w:val="left" w:pos="2748"/>
+          <w:tab w:val="left" w:pos="3664"/>
+          <w:tab w:val="left" w:pos="4580"/>
+          <w:tab w:val="left" w:pos="5496"/>
+          <w:tab w:val="left" w:pos="6412"/>
+          <w:tab w:val="left" w:pos="7328"/>
+          <w:tab w:val="left" w:pos="8244"/>
+          <w:tab w:val="left" w:pos="9160"/>
+          <w:tab w:val="left" w:pos="10076"/>
+          <w:tab w:val="left" w:pos="10992"/>
+          <w:tab w:val="left" w:pos="11908"/>
+          <w:tab w:val="left" w:pos="12824"/>
+          <w:tab w:val="left" w:pos="13740"/>
+          <w:tab w:val="left" w:pos="14656"/>
+        </w:tabs>
+        <w:spacing w:after="0" w:line="244" w:lineRule="atLeast"/>
+        <w:rPr>
+          <w:rFonts w:ascii="Courier New" w:eastAsia="Times New Roman" w:hAnsi="Courier New" w:cs="Courier New"/>
+          <w:color w:val="333333"/>
+          <w:sz w:val="20"/>
+          <w:szCs w:val="20"/>
+          <w14:ligatures w14:val="none"/>
+        </w:rPr>
+      </w:pPr>
+      <w:r>
+        <w:rPr>
+          <w:rFonts w:ascii="Courier New" w:eastAsia="Times New Roman" w:hAnsi="Courier New" w:cs="Courier New"/>
+          <w:color w:val="333333"/>
+          <w:sz w:val="20"/>
+          <w:szCs w:val="20"/>
+          <w14:ligatures w14:val="none"/>
+        </w:rPr>
+        <w:t xml:space="preserve">      </w:t>
+      </w:r>
+    </w:p>
+    <w:p>
+      <w:pPr>
+        <w:tabs>
+          <w:tab w:val="left" w:pos="916"/>
+          <w:tab w:val="left" w:pos="1832"/>
+          <w:tab w:val="left" w:pos="2748"/>
+          <w:tab w:val="left" w:pos="3664"/>
+          <w:tab w:val="left" w:pos="4580"/>
+          <w:tab w:val="left" w:pos="5496"/>
+          <w:tab w:val="left" w:pos="6412"/>
+          <w:tab w:val="left" w:pos="7328"/>
+          <w:tab w:val="left" w:pos="8244"/>
+          <w:tab w:val="left" w:pos="9160"/>
+          <w:tab w:val="left" w:pos="10076"/>
+          <w:tab w:val="left" w:pos="10992"/>
+          <w:tab w:val="left" w:pos="11908"/>
+          <w:tab w:val="left" w:pos="12824"/>
+          <w:tab w:val="left" w:pos="13740"/>
+          <w:tab w:val="left" w:pos="14656"/>
+        </w:tabs>
+        <w:spacing w:after="0" w:line="244" w:lineRule="atLeast"/>
+        <w:rPr>
+          <w:rFonts w:ascii="Courier New" w:eastAsia="Times New Roman" w:hAnsi="Courier New" w:cs="Courier New"/>
+          <w:color w:val="333333"/>
+          <w:sz w:val="20"/>
+          <w:szCs w:val="20"/>
+          <w14:ligatures w14:val="none"/>
+        </w:rPr>
+      </w:pPr>
+    </w:p>
+    <w:p>
+      <w:pPr>
+        <w:tabs>
+          <w:tab w:val="left" w:pos="916"/>
+          <w:tab w:val="left" w:pos="1832"/>
+          <w:tab w:val="left" w:pos="2748"/>
+          <w:tab w:val="left" w:pos="3664"/>
+          <w:tab w:val="left" w:pos="4580"/>
+          <w:tab w:val="left" w:pos="5496"/>
+          <w:tab w:val="left" w:pos="6412"/>
+          <w:tab w:val="left" w:pos="7328"/>
+          <w:tab w:val="left" w:pos="8244"/>
+          <w:tab w:val="left" w:pos="9160"/>
+          <w:tab w:val="left" w:pos="10076"/>
+          <w:tab w:val="left" w:pos="10992"/>
+          <w:tab w:val="left" w:pos="11908"/>
+          <w:tab w:val="left" w:pos="12824"/>
+          <w:tab w:val="left" w:pos="13740"/>
+          <w:tab w:val="left" w:pos="14656"/>
+        </w:tabs>
+        <w:spacing w:after="0" w:line="244" w:lineRule="atLeast"/>
+        <w:rPr>
+          <w:rFonts w:ascii="Courier New" w:eastAsia="Times New Roman" w:hAnsi="Courier New" w:cs="Courier New"/>
+          <w:color w:val="333333"/>
+          <w:sz w:val="20"/>
+          <w:szCs w:val="20"/>
+          <w14:ligatures w14:val="none"/>
+        </w:rPr>
+      </w:pPr>
+      <w:r>
+        <w:rPr>
+          <w:rFonts w:ascii="Courier New" w:eastAsia="Times New Roman" w:hAnsi="Courier New" w:cs="Courier New"/>
+          <w:b/>
+          <w:bCs/>
+          <w:color w:val="008800"/>
+          <w:sz w:val="20"/>
+          <w:szCs w:val="20"/>
+          <w14:ligatures w14:val="none"/>
+        </w:rPr>
+        <w:t>CONCATENATE</w:t>
+      </w:r>
+      <w:r>
+        <w:rPr>
+          <w:rFonts w:ascii="Courier New" w:eastAsia="Times New Roman" w:hAnsi="Courier New" w:cs="Courier New"/>
+          <w:color w:val="333333"/>
+          <w:sz w:val="20"/>
+          <w:szCs w:val="20"/>
+          <w14:ligatures w14:val="none"/>
+        </w:rPr>
+        <w:t xml:space="preserve"> </w:t>
+      </w:r>
+      <w:r>
+        <w:rPr>
+          <w:rFonts w:ascii="Courier New" w:eastAsia="Times New Roman" w:hAnsi="Courier New" w:cs="Courier New"/>
+          <w:color w:val="996633"/>
+          <w:sz w:val="20"/>
+          <w:szCs w:val="20"/>
+          <w14:ligatures w14:val="none"/>
+        </w:rPr>
+        <w:t>t1</w:t>
+      </w:r>
+      <w:r>
+        <w:rPr>
+          <w:rFonts w:ascii="Courier New" w:eastAsia="Times New Roman" w:hAnsi="Courier New" w:cs="Courier New"/>
+          <w:color w:val="333333"/>
+          <w:sz w:val="20"/>
+          <w:szCs w:val="20"/>
+          <w14:ligatures w14:val="none"/>
+        </w:rPr>
+        <w:t xml:space="preserve"> </w:t>
+      </w:r>
+      <w:r>
+        <w:rPr>
+          <w:rFonts w:ascii="Courier New" w:eastAsia="Times New Roman" w:hAnsi="Courier New" w:cs="Courier New"/>
+          <w:color w:val="996633"/>
+          <w:sz w:val="20"/>
+          <w:szCs w:val="20"/>
+          <w14:ligatures w14:val="none"/>
+        </w:rPr>
+        <w:t>t2</w:t>
+      </w:r>
+      <w:r>
+        <w:rPr>
+          <w:rFonts w:ascii="Courier New" w:eastAsia="Times New Roman" w:hAnsi="Courier New" w:cs="Courier New"/>
+          <w:color w:val="333333"/>
+          <w:sz w:val="20"/>
+          <w:szCs w:val="20"/>
+          <w14:ligatures w14:val="none"/>
+        </w:rPr>
+        <w:t xml:space="preserve"> </w:t>
+      </w:r>
+      <w:r>
+        <w:rPr>
+          <w:rFonts w:ascii="Courier New" w:eastAsia="Times New Roman" w:hAnsi="Courier New" w:cs="Courier New"/>
+          <w:color w:val="996633"/>
+          <w:sz w:val="20"/>
+          <w:szCs w:val="20"/>
+          <w14:ligatures w14:val="none"/>
+        </w:rPr>
+        <w:t>t3</w:t>
+      </w:r>
+      <w:r>
+        <w:rPr>
+          <w:rFonts w:ascii="Courier New" w:eastAsia="Times New Roman" w:hAnsi="Courier New" w:cs="Courier New"/>
+          <w:color w:val="333333"/>
+          <w:sz w:val="20"/>
+          <w:szCs w:val="20"/>
+          <w14:ligatures w14:val="none"/>
+        </w:rPr>
+        <w:t xml:space="preserve"> </w:t>
+      </w:r>
+      <w:r>
+        <w:rPr>
+          <w:rFonts w:ascii="Courier New" w:eastAsia="Times New Roman" w:hAnsi="Courier New" w:cs="Courier New"/>
+          <w:color w:val="996633"/>
+          <w:sz w:val="20"/>
+          <w:szCs w:val="20"/>
+          <w14:ligatures w14:val="none"/>
+        </w:rPr>
+        <w:t>t4</w:t>
+      </w:r>
+      <w:r>
+        <w:rPr>
+          <w:rFonts w:ascii="Courier New" w:eastAsia="Times New Roman" w:hAnsi="Courier New" w:cs="Courier New"/>
+          <w:color w:val="333333"/>
+          <w:sz w:val="20"/>
+          <w:szCs w:val="20"/>
+          <w14:ligatures w14:val="none"/>
+        </w:rPr>
+        <w:t xml:space="preserve"> </w:t>
+      </w:r>
+      <w:r>
+        <w:rPr>
+          <w:rFonts w:ascii="Courier New" w:eastAsia="Times New Roman" w:hAnsi="Courier New" w:cs="Courier New"/>
+          <w:color w:val="996633"/>
+          <w:sz w:val="20"/>
+          <w:szCs w:val="20"/>
+          <w14:ligatures w14:val="none"/>
+        </w:rPr>
+        <w:t>t5</w:t>
+      </w:r>
+      <w:r>
+        <w:rPr>
+          <w:rFonts w:ascii="Courier New" w:eastAsia="Times New Roman" w:hAnsi="Courier New" w:cs="Courier New"/>
+          <w:color w:val="333333"/>
+          <w:sz w:val="20"/>
+          <w:szCs w:val="20"/>
+          <w14:ligatures w14:val="none"/>
+        </w:rPr>
+        <w:t xml:space="preserve"> </w:t>
+      </w:r>
+      <w:r>
+        <w:rPr>
+          <w:rFonts w:ascii="Courier New" w:eastAsia="Times New Roman" w:hAnsi="Courier New" w:cs="Courier New"/>
+          <w:color w:val="996633"/>
+          <w:sz w:val="20"/>
+          <w:szCs w:val="20"/>
+          <w14:ligatures w14:val="none"/>
+        </w:rPr>
+        <w:t>t6</w:t>
+      </w:r>
+      <w:r>
+        <w:rPr>
+          <w:rFonts w:ascii="Courier New" w:eastAsia="Times New Roman" w:hAnsi="Courier New" w:cs="Courier New"/>
+          <w:color w:val="333333"/>
+          <w:sz w:val="20"/>
+          <w:szCs w:val="20"/>
+          <w14:ligatures w14:val="none"/>
+        </w:rPr>
+        <w:t xml:space="preserve"> </w:t>
+      </w:r>
+      <w:r>
+        <w:rPr>
+          <w:rFonts w:ascii="Courier New" w:eastAsia="Times New Roman" w:hAnsi="Courier New" w:cs="Courier New"/>
+          <w:color w:val="996633"/>
+          <w:sz w:val="20"/>
+          <w:szCs w:val="20"/>
+          <w14:ligatures w14:val="none"/>
+        </w:rPr>
+        <w:t>t7</w:t>
+      </w:r>
+      <w:r>
+        <w:rPr>
+          <w:rFonts w:ascii="Courier New" w:eastAsia="Times New Roman" w:hAnsi="Courier New" w:cs="Courier New"/>
+          <w:color w:val="333333"/>
+          <w:sz w:val="20"/>
+          <w:szCs w:val="20"/>
+          <w14:ligatures w14:val="none"/>
+        </w:rPr>
+        <w:t xml:space="preserve"> </w:t>
+      </w:r>
+      <w:r>
+        <w:rPr>
+          <w:rFonts w:ascii="Courier New" w:eastAsia="Times New Roman" w:hAnsi="Courier New" w:cs="Courier New"/>
+          <w:color w:val="996633"/>
+          <w:sz w:val="20"/>
+          <w:szCs w:val="20"/>
+          <w14:ligatures w14:val="none"/>
+        </w:rPr>
+        <w:t>t8</w:t>
+      </w:r>
+    </w:p>
+    <w:p>
+      <w:pPr>
+        <w:tabs>
+          <w:tab w:val="left" w:pos="916"/>
+          <w:tab w:val="left" w:pos="1832"/>
+          <w:tab w:val="left" w:pos="2748"/>
+          <w:tab w:val="left" w:pos="3664"/>
+          <w:tab w:val="left" w:pos="4580"/>
+          <w:tab w:val="left" w:pos="5496"/>
+          <w:tab w:val="left" w:pos="6412"/>
+          <w:tab w:val="left" w:pos="7328"/>
+          <w:tab w:val="left" w:pos="8244"/>
+          <w:tab w:val="left" w:pos="9160"/>
+          <w:tab w:val="left" w:pos="10076"/>
+          <w:tab w:val="left" w:pos="10992"/>
+          <w:tab w:val="left" w:pos="11908"/>
+          <w:tab w:val="left" w:pos="12824"/>
+          <w:tab w:val="left" w:pos="13740"/>
+          <w:tab w:val="left" w:pos="14656"/>
+        </w:tabs>
+        <w:spacing w:after="0" w:line="244" w:lineRule="atLeast"/>
+        <w:rPr>
+          <w:rFonts w:ascii="Courier New" w:eastAsia="Times New Roman" w:hAnsi="Courier New" w:cs="Courier New"/>
+          <w:color w:val="333333"/>
+          <w:sz w:val="20"/>
+          <w:szCs w:val="20"/>
+          <w14:ligatures w14:val="none"/>
+        </w:rPr>
+      </w:pPr>
+      <w:r>
+        <w:rPr>
+          <w:rFonts w:ascii="Courier New" w:eastAsia="Times New Roman" w:hAnsi="Courier New" w:cs="Courier New"/>
+          <w:color w:val="333333"/>
+          <w:sz w:val="20"/>
+          <w:szCs w:val="20"/>
+          <w14:ligatures w14:val="none"/>
+        </w:rPr>
+        <w:t xml:space="preserve">            </w:t>
+      </w:r>
+      <w:r>
+        <w:rPr>
+          <w:rFonts w:ascii="Courier New" w:eastAsia="Times New Roman" w:hAnsi="Courier New" w:cs="Courier New"/>
+          <w:b/>
+          <w:bCs/>
+          <w:color w:val="008800"/>
+          <w:sz w:val="20"/>
+          <w:szCs w:val="20"/>
+          <w14:ligatures w14:val="none"/>
+        </w:rPr>
+        <w:t>INTO</w:t>
+      </w:r>
+      <w:r>
+        <w:rPr>
+          <w:rFonts w:ascii="Courier New" w:eastAsia="Times New Roman" w:hAnsi="Courier New" w:cs="Courier New"/>
+          <w:color w:val="333333"/>
+          <w:sz w:val="20"/>
+          <w:szCs w:val="20"/>
+          <w14:ligatures w14:val="none"/>
+        </w:rPr>
+        <w:t xml:space="preserve"> </w:t>
+      </w:r>
+      <w:r>
+        <w:rPr>
+          <w:rFonts w:ascii="Courier New" w:eastAsia="Times New Roman" w:hAnsi="Courier New" w:cs="Courier New"/>
+          <w:b/>
+          <w:bCs/>
+          <w:color w:val="008800"/>
+          <w:sz w:val="20"/>
+          <w:szCs w:val="20"/>
+          <w14:ligatures w14:val="none"/>
+        </w:rPr>
+        <w:t>DATA</w:t>
+      </w:r>
+      <w:r>
+        <w:rPr>
+          <w:rFonts w:ascii="Courier New" w:eastAsia="Times New Roman" w:hAnsi="Courier New" w:cs="Courier New"/>
+          <w:color w:val="333333"/>
+          <w:sz w:val="20"/>
+          <w:szCs w:val="20"/>
+          <w14:ligatures w14:val="none"/>
+        </w:rPr>
+        <w:t>(</w:t>
+      </w:r>
+      <w:r>
+        <w:rPr>
+          <w:rFonts w:ascii="Courier New" w:eastAsia="Times New Roman" w:hAnsi="Courier New" w:cs="Courier New"/>
+          <w:color w:val="996633"/>
+          <w:sz w:val="20"/>
+          <w:szCs w:val="20"/>
+          <w14:ligatures w14:val="none"/>
+        </w:rPr>
+        <w:t>result</w:t>
+      </w:r>
+      <w:r>
+        <w:rPr>
+          <w:rFonts w:ascii="Courier New" w:eastAsia="Times New Roman" w:hAnsi="Courier New" w:cs="Courier New"/>
+          <w:color w:val="333333"/>
+          <w:sz w:val="20"/>
+          <w:szCs w:val="20"/>
+          <w14:ligatures w14:val="none"/>
+        </w:rPr>
+        <w:t>).</w:t>
+      </w:r>
+    </w:p>
+    <w:p>
+      <w:pPr>
+        <w:tabs>
+          <w:tab w:val="left" w:pos="916"/>
+          <w:tab w:val="left" w:pos="1832"/>
+          <w:tab w:val="left" w:pos="2748"/>
+          <w:tab w:val="left" w:pos="3664"/>
+          <w:tab w:val="left" w:pos="4580"/>
+          <w:tab w:val="left" w:pos="5496"/>
+          <w:tab w:val="left" w:pos="6412"/>
+          <w:tab w:val="left" w:pos="7328"/>
+          <w:tab w:val="left" w:pos="8244"/>
+          <w:tab w:val="left" w:pos="9160"/>
+          <w:tab w:val="left" w:pos="10076"/>
+          <w:tab w:val="left" w:pos="10992"/>
+          <w:tab w:val="left" w:pos="11908"/>
+          <w:tab w:val="left" w:pos="12824"/>
+          <w:tab w:val="left" w:pos="13740"/>
+          <w:tab w:val="left" w:pos="14656"/>
+        </w:tabs>
+        <w:spacing w:after="0" w:line="244" w:lineRule="atLeast"/>
+        <w:rPr>
+          <w:rFonts w:ascii="Courier New" w:eastAsia="Times New Roman" w:hAnsi="Courier New" w:cs="Courier New"/>
+          <w:color w:val="333333"/>
+          <w:sz w:val="20"/>
+          <w:szCs w:val="20"/>
+          <w14:ligatures w14:val="none"/>
+        </w:rPr>
+      </w:pPr>
+    </w:p>
+    <w:p>
+      <w:pPr>
+        <w:tabs>
+          <w:tab w:val="left" w:pos="916"/>
+          <w:tab w:val="left" w:pos="1832"/>
+          <w:tab w:val="left" w:pos="2748"/>
+          <w:tab w:val="left" w:pos="3664"/>
+          <w:tab w:val="left" w:pos="4580"/>
+          <w:tab w:val="left" w:pos="5496"/>
+          <w:tab w:val="left" w:pos="6412"/>
+          <w:tab w:val="left" w:pos="7328"/>
+          <w:tab w:val="left" w:pos="8244"/>
+          <w:tab w:val="left" w:pos="9160"/>
+          <w:tab w:val="left" w:pos="10076"/>
+          <w:tab w:val="left" w:pos="10992"/>
+          <w:tab w:val="left" w:pos="11908"/>
+          <w:tab w:val="left" w:pos="12824"/>
+          <w:tab w:val="left" w:pos="13740"/>
+          <w:tab w:val="left" w:pos="14656"/>
+        </w:tabs>
+        <w:spacing w:after="0" w:line="244" w:lineRule="atLeast"/>
+        <w:rPr>
+          <w:rFonts w:ascii="Courier New" w:eastAsia="Times New Roman" w:hAnsi="Courier New" w:cs="Courier New"/>
+          <w:color w:val="333333"/>
+          <w:sz w:val="20"/>
+          <w:szCs w:val="20"/>
+          <w14:ligatures w14:val="none"/>
+        </w:rPr>
+      </w:pPr>
+      <w:r>
+        <w:rPr>
+          <w:rFonts w:ascii="Courier New" w:eastAsia="Times New Roman" w:hAnsi="Courier New" w:cs="Courier New"/>
+          <w:b/>
+          <w:bCs/>
+          <w:color w:val="008800"/>
+          <w:sz w:val="20"/>
+          <w:szCs w:val="20"/>
+          <w14:ligatures w14:val="none"/>
+        </w:rPr>
+        <w:lastRenderedPageBreak/>
+        <w:t>CONCATENATE</w:t>
+      </w:r>
+      <w:r>
+        <w:rPr>
+          <w:rFonts w:ascii="Courier New" w:eastAsia="Times New Roman" w:hAnsi="Courier New" w:cs="Courier New"/>
+          <w:color w:val="333333"/>
+          <w:sz w:val="20"/>
+          <w:szCs w:val="20"/>
+          <w14:ligatures w14:val="none"/>
+        </w:rPr>
+        <w:t xml:space="preserve"> </w:t>
+      </w:r>
+      <w:r>
+        <w:rPr>
+          <w:rFonts w:ascii="Courier New" w:eastAsia="Times New Roman" w:hAnsi="Courier New" w:cs="Courier New"/>
+          <w:color w:val="996633"/>
+          <w:sz w:val="20"/>
+          <w:szCs w:val="20"/>
+          <w14:ligatures w14:val="none"/>
+        </w:rPr>
+        <w:t>t1</w:t>
+      </w:r>
+      <w:r>
+        <w:rPr>
+          <w:rFonts w:ascii="Courier New" w:eastAsia="Times New Roman" w:hAnsi="Courier New" w:cs="Courier New"/>
+          <w:color w:val="333333"/>
+          <w:sz w:val="20"/>
+          <w:szCs w:val="20"/>
+          <w14:ligatures w14:val="none"/>
+        </w:rPr>
+        <w:t xml:space="preserve"> </w:t>
+      </w:r>
+      <w:r>
+        <w:rPr>
+          <w:rFonts w:ascii="Courier New" w:eastAsia="Times New Roman" w:hAnsi="Courier New" w:cs="Courier New"/>
+          <w:color w:val="996633"/>
+          <w:sz w:val="20"/>
+          <w:szCs w:val="20"/>
+          <w14:ligatures w14:val="none"/>
+        </w:rPr>
+        <w:t>t2</w:t>
+      </w:r>
+      <w:r>
+        <w:rPr>
+          <w:rFonts w:ascii="Courier New" w:eastAsia="Times New Roman" w:hAnsi="Courier New" w:cs="Courier New"/>
+          <w:color w:val="333333"/>
+          <w:sz w:val="20"/>
+          <w:szCs w:val="20"/>
+          <w14:ligatures w14:val="none"/>
+        </w:rPr>
+        <w:t xml:space="preserve"> </w:t>
+      </w:r>
+      <w:r>
+        <w:rPr>
+          <w:rFonts w:ascii="Courier New" w:eastAsia="Times New Roman" w:hAnsi="Courier New" w:cs="Courier New"/>
+          <w:color w:val="996633"/>
+          <w:sz w:val="20"/>
+          <w:szCs w:val="20"/>
+          <w14:ligatures w14:val="none"/>
+        </w:rPr>
+        <w:t>t3</w:t>
+      </w:r>
+      <w:r>
+        <w:rPr>
+          <w:rFonts w:ascii="Courier New" w:eastAsia="Times New Roman" w:hAnsi="Courier New" w:cs="Courier New"/>
+          <w:color w:val="333333"/>
+          <w:sz w:val="20"/>
+          <w:szCs w:val="20"/>
+          <w14:ligatures w14:val="none"/>
+        </w:rPr>
+        <w:t xml:space="preserve"> </w:t>
+      </w:r>
+      <w:r>
+        <w:rPr>
+          <w:rFonts w:ascii="Courier New" w:eastAsia="Times New Roman" w:hAnsi="Courier New" w:cs="Courier New"/>
+          <w:color w:val="996633"/>
+          <w:sz w:val="20"/>
+          <w:szCs w:val="20"/>
+          <w14:ligatures w14:val="none"/>
+        </w:rPr>
+        <w:t>t4</w:t>
+      </w:r>
+      <w:r>
+        <w:rPr>
+          <w:rFonts w:ascii="Courier New" w:eastAsia="Times New Roman" w:hAnsi="Courier New" w:cs="Courier New"/>
+          <w:color w:val="333333"/>
+          <w:sz w:val="20"/>
+          <w:szCs w:val="20"/>
+          <w14:ligatures w14:val="none"/>
+        </w:rPr>
+        <w:t xml:space="preserve"> </w:t>
+      </w:r>
+      <w:r>
+        <w:rPr>
+          <w:rFonts w:ascii="Courier New" w:eastAsia="Times New Roman" w:hAnsi="Courier New" w:cs="Courier New"/>
+          <w:color w:val="996633"/>
+          <w:sz w:val="20"/>
+          <w:szCs w:val="20"/>
+          <w14:ligatures w14:val="none"/>
+        </w:rPr>
+        <w:t>t5</w:t>
+      </w:r>
+      <w:r>
+        <w:rPr>
+          <w:rFonts w:ascii="Courier New" w:eastAsia="Times New Roman" w:hAnsi="Courier New" w:cs="Courier New"/>
+          <w:color w:val="333333"/>
+          <w:sz w:val="20"/>
+          <w:szCs w:val="20"/>
+          <w14:ligatures w14:val="none"/>
+        </w:rPr>
+        <w:t xml:space="preserve"> </w:t>
+      </w:r>
+      <w:r>
+        <w:rPr>
+          <w:rFonts w:ascii="Courier New" w:eastAsia="Times New Roman" w:hAnsi="Courier New" w:cs="Courier New"/>
+          <w:color w:val="996633"/>
+          <w:sz w:val="20"/>
+          <w:szCs w:val="20"/>
+          <w14:ligatures w14:val="none"/>
+        </w:rPr>
+        <w:t>t6</w:t>
+      </w:r>
+      <w:r>
+        <w:rPr>
+          <w:rFonts w:ascii="Courier New" w:eastAsia="Times New Roman" w:hAnsi="Courier New" w:cs="Courier New"/>
+          <w:color w:val="333333"/>
+          <w:sz w:val="20"/>
+          <w:szCs w:val="20"/>
+          <w14:ligatures w14:val="none"/>
+        </w:rPr>
+        <w:t xml:space="preserve"> </w:t>
+      </w:r>
+      <w:r>
+        <w:rPr>
+          <w:rFonts w:ascii="Courier New" w:eastAsia="Times New Roman" w:hAnsi="Courier New" w:cs="Courier New"/>
+          <w:color w:val="996633"/>
+          <w:sz w:val="20"/>
+          <w:szCs w:val="20"/>
+          <w14:ligatures w14:val="none"/>
+        </w:rPr>
+        <w:t>t7</w:t>
+      </w:r>
+      <w:r>
+        <w:rPr>
+          <w:rFonts w:ascii="Courier New" w:eastAsia="Times New Roman" w:hAnsi="Courier New" w:cs="Courier New"/>
+          <w:color w:val="333333"/>
+          <w:sz w:val="20"/>
+          <w:szCs w:val="20"/>
+          <w14:ligatures w14:val="none"/>
+        </w:rPr>
+        <w:t xml:space="preserve"> </w:t>
+      </w:r>
+      <w:r>
+        <w:rPr>
+          <w:rFonts w:ascii="Courier New" w:eastAsia="Times New Roman" w:hAnsi="Courier New" w:cs="Courier New"/>
+          <w:color w:val="996633"/>
+          <w:sz w:val="20"/>
+          <w:szCs w:val="20"/>
+          <w14:ligatures w14:val="none"/>
+        </w:rPr>
+        <w:t>t8</w:t>
+      </w:r>
+    </w:p>
+    <w:p>
+      <w:pPr>
+        <w:tabs>
+          <w:tab w:val="left" w:pos="916"/>
+          <w:tab w:val="left" w:pos="1832"/>
+          <w:tab w:val="left" w:pos="2748"/>
+          <w:tab w:val="left" w:pos="3664"/>
+          <w:tab w:val="left" w:pos="4580"/>
+          <w:tab w:val="left" w:pos="5496"/>
+          <w:tab w:val="left" w:pos="6412"/>
+          <w:tab w:val="left" w:pos="7328"/>
+          <w:tab w:val="left" w:pos="8244"/>
+          <w:tab w:val="left" w:pos="9160"/>
+          <w:tab w:val="left" w:pos="10076"/>
+          <w:tab w:val="left" w:pos="10992"/>
+          <w:tab w:val="left" w:pos="11908"/>
+          <w:tab w:val="left" w:pos="12824"/>
+          <w:tab w:val="left" w:pos="13740"/>
+          <w:tab w:val="left" w:pos="14656"/>
+        </w:tabs>
+        <w:spacing w:after="0" w:line="244" w:lineRule="atLeast"/>
+        <w:rPr>
+          <w:rFonts w:ascii="Courier New" w:eastAsia="Times New Roman" w:hAnsi="Courier New" w:cs="Courier New"/>
+          <w:color w:val="333333"/>
+          <w:sz w:val="20"/>
+          <w:szCs w:val="20"/>
+          <w14:ligatures w14:val="none"/>
+        </w:rPr>
+      </w:pPr>
+      <w:r>
+        <w:rPr>
+          <w:rFonts w:ascii="Courier New" w:eastAsia="Times New Roman" w:hAnsi="Courier New" w:cs="Courier New"/>
+          <w:color w:val="333333"/>
+          <w:sz w:val="20"/>
+          <w:szCs w:val="20"/>
+          <w14:ligatures w14:val="none"/>
+        </w:rPr>
+        <w:t xml:space="preserve">            </w:t>
+      </w:r>
+      <w:r>
+        <w:rPr>
+          <w:rFonts w:ascii="Courier New" w:eastAsia="Times New Roman" w:hAnsi="Courier New" w:cs="Courier New"/>
+          <w:b/>
+          <w:bCs/>
+          <w:color w:val="008800"/>
+          <w:sz w:val="20"/>
+          <w:szCs w:val="20"/>
+          <w14:ligatures w14:val="none"/>
+        </w:rPr>
+        <w:t>INTO</w:t>
+      </w:r>
+      <w:r>
+        <w:rPr>
+          <w:rFonts w:ascii="Courier New" w:eastAsia="Times New Roman" w:hAnsi="Courier New" w:cs="Courier New"/>
+          <w:color w:val="333333"/>
+          <w:sz w:val="20"/>
+          <w:szCs w:val="20"/>
+          <w14:ligatures w14:val="none"/>
+        </w:rPr>
+        <w:t xml:space="preserve"> </w:t>
+      </w:r>
+      <w:r>
+        <w:rPr>
+          <w:rFonts w:ascii="Courier New" w:eastAsia="Times New Roman" w:hAnsi="Courier New" w:cs="Courier New"/>
+          <w:color w:val="996633"/>
+          <w:sz w:val="20"/>
+          <w:szCs w:val="20"/>
+          <w14:ligatures w14:val="none"/>
+        </w:rPr>
+        <w:t>result</w:t>
+      </w:r>
+      <w:r>
+        <w:rPr>
+          <w:rFonts w:ascii="Courier New" w:eastAsia="Times New Roman" w:hAnsi="Courier New" w:cs="Courier New"/>
+          <w:color w:val="333333"/>
+          <w:sz w:val="20"/>
+          <w:szCs w:val="20"/>
+          <w14:ligatures w14:val="none"/>
+        </w:rPr>
+        <w:t xml:space="preserve"> </w:t>
+      </w:r>
+      <w:r>
+        <w:rPr>
+          <w:rFonts w:ascii="Courier New" w:eastAsia="Times New Roman" w:hAnsi="Courier New" w:cs="Courier New"/>
+          <w:b/>
+          <w:bCs/>
+          <w:color w:val="008800"/>
+          <w:sz w:val="20"/>
+          <w:szCs w:val="20"/>
+          <w14:ligatures w14:val="none"/>
+        </w:rPr>
+        <w:t>SEPARATED BY</w:t>
+      </w:r>
+      <w:r>
+        <w:rPr>
+          <w:rFonts w:ascii="Courier New" w:eastAsia="Times New Roman" w:hAnsi="Courier New" w:cs="Courier New"/>
+          <w:color w:val="333333"/>
+          <w:sz w:val="20"/>
+          <w:szCs w:val="20"/>
+          <w14:ligatures w14:val="none"/>
+        </w:rPr>
+        <w:t xml:space="preserve"> </w:t>
+      </w:r>
+      <w:r>
+        <w:rPr>
+          <w:rFonts w:ascii="Courier New" w:eastAsia="Times New Roman" w:hAnsi="Courier New" w:cs="Courier New"/>
+          <w:color w:val="996633"/>
+          <w:sz w:val="20"/>
+          <w:szCs w:val="20"/>
+          <w14:ligatures w14:val="none"/>
+        </w:rPr>
+        <w:t>space</w:t>
+      </w:r>
+      <w:r>
+        <w:rPr>
+          <w:rFonts w:ascii="Courier New" w:eastAsia="Times New Roman" w:hAnsi="Courier New" w:cs="Courier New"/>
+          <w:color w:val="333333"/>
+          <w:sz w:val="20"/>
+          <w:szCs w:val="20"/>
+          <w14:ligatures w14:val="none"/>
+        </w:rPr>
+        <w:t>.</w:t>
+      </w:r>
+    </w:p>
+    <w:p/>
+    <w:p>
+      <w:pPr>
+        <w:pStyle w:val="Heading2"/>
+      </w:pPr>
+      <w:r>
+        <w:t xml:space="preserve">Condense </w:t>
+      </w:r>
+    </w:p>
+    <w:p>
+      <w:pPr>
+        <w:tabs>
+          <w:tab w:val="left" w:pos="916"/>
+          <w:tab w:val="left" w:pos="1832"/>
+          <w:tab w:val="left" w:pos="2748"/>
+          <w:tab w:val="left" w:pos="3664"/>
+          <w:tab w:val="left" w:pos="4580"/>
+          <w:tab w:val="left" w:pos="5496"/>
+          <w:tab w:val="left" w:pos="6412"/>
+          <w:tab w:val="left" w:pos="7328"/>
+          <w:tab w:val="left" w:pos="8244"/>
+          <w:tab w:val="left" w:pos="9160"/>
+          <w:tab w:val="left" w:pos="10076"/>
+          <w:tab w:val="left" w:pos="10992"/>
+          <w:tab w:val="left" w:pos="11908"/>
+          <w:tab w:val="left" w:pos="12824"/>
+          <w:tab w:val="left" w:pos="13740"/>
+          <w:tab w:val="left" w:pos="14656"/>
+        </w:tabs>
+        <w:spacing w:after="0" w:line="244" w:lineRule="atLeast"/>
+        <w:rPr>
+          <w:rFonts w:ascii="Courier New" w:eastAsia="Times New Roman" w:hAnsi="Courier New" w:cs="Courier New"/>
+          <w:b/>
+          <w:bCs/>
+          <w:color w:val="008800"/>
+          <w:sz w:val="20"/>
+          <w:szCs w:val="20"/>
+          <w14:ligatures w14:val="none"/>
+        </w:rPr>
+      </w:pPr>
+    </w:p>
+    <w:p>
+      <w:pPr>
+        <w:tabs>
+          <w:tab w:val="left" w:pos="916"/>
+          <w:tab w:val="left" w:pos="1832"/>
+          <w:tab w:val="left" w:pos="2748"/>
+          <w:tab w:val="left" w:pos="3664"/>
+          <w:tab w:val="left" w:pos="4580"/>
+          <w:tab w:val="left" w:pos="5496"/>
+          <w:tab w:val="left" w:pos="6412"/>
+          <w:tab w:val="left" w:pos="7328"/>
+          <w:tab w:val="left" w:pos="8244"/>
+          <w:tab w:val="left" w:pos="9160"/>
+          <w:tab w:val="left" w:pos="10076"/>
+          <w:tab w:val="left" w:pos="10992"/>
+          <w:tab w:val="left" w:pos="11908"/>
+          <w:tab w:val="left" w:pos="12824"/>
+          <w:tab w:val="left" w:pos="13740"/>
+          <w:tab w:val="left" w:pos="14656"/>
+        </w:tabs>
+        <w:spacing w:after="0" w:line="244" w:lineRule="atLeast"/>
+        <w:rPr>
+          <w:rFonts w:ascii="Courier New" w:eastAsia="Times New Roman" w:hAnsi="Courier New" w:cs="Courier New"/>
+          <w:color w:val="333333"/>
+          <w:sz w:val="20"/>
+          <w:szCs w:val="20"/>
+          <w14:ligatures w14:val="none"/>
+        </w:rPr>
+      </w:pPr>
+      <w:r>
+        <w:rPr>
+          <w:rFonts w:ascii="Courier New" w:eastAsia="Times New Roman" w:hAnsi="Courier New" w:cs="Courier New"/>
+          <w:b/>
+          <w:bCs/>
+          <w:color w:val="008800"/>
+          <w:sz w:val="20"/>
+          <w:szCs w:val="20"/>
+          <w14:ligatures w14:val="none"/>
+        </w:rPr>
+        <w:t>DATA</w:t>
+      </w:r>
+      <w:r>
+        <w:rPr>
+          <w:rFonts w:ascii="Courier New" w:eastAsia="Times New Roman" w:hAnsi="Courier New" w:cs="Courier New"/>
+          <w:color w:val="333333"/>
+          <w:sz w:val="20"/>
+          <w:szCs w:val="20"/>
+          <w14:ligatures w14:val="none"/>
+        </w:rPr>
+        <w:t xml:space="preserve">: </w:t>
+      </w:r>
+      <w:r>
+        <w:rPr>
+          <w:rFonts w:ascii="Courier New" w:eastAsia="Times New Roman" w:hAnsi="Courier New" w:cs="Courier New"/>
+          <w:b/>
+          <w:bCs/>
+          <w:color w:val="008800"/>
+          <w:sz w:val="20"/>
+          <w:szCs w:val="20"/>
+          <w14:ligatures w14:val="none"/>
+        </w:rPr>
+        <w:t>BEGIN OF</w:t>
+      </w:r>
+      <w:r>
+        <w:rPr>
+          <w:rFonts w:ascii="Courier New" w:eastAsia="Times New Roman" w:hAnsi="Courier New" w:cs="Courier New"/>
+          <w:color w:val="333333"/>
+          <w:sz w:val="20"/>
+          <w:szCs w:val="20"/>
+          <w14:ligatures w14:val="none"/>
+        </w:rPr>
+        <w:t xml:space="preserve"> </w:t>
+      </w:r>
+      <w:r>
+        <w:rPr>
+          <w:rFonts w:ascii="Courier New" w:eastAsia="Times New Roman" w:hAnsi="Courier New" w:cs="Courier New"/>
+          <w:color w:val="996633"/>
+          <w:sz w:val="20"/>
+          <w:szCs w:val="20"/>
+          <w14:ligatures w14:val="none"/>
+        </w:rPr>
+        <w:t>sentence</w:t>
+      </w:r>
+      <w:r>
+        <w:rPr>
+          <w:rFonts w:ascii="Courier New" w:eastAsia="Times New Roman" w:hAnsi="Courier New" w:cs="Courier New"/>
+          <w:color w:val="333333"/>
+          <w:sz w:val="20"/>
+          <w:szCs w:val="20"/>
+          <w14:ligatures w14:val="none"/>
+        </w:rPr>
+        <w:t>,</w:t>
+      </w:r>
+    </w:p>
+    <w:p>
+      <w:pPr>
+        <w:tabs>
+          <w:tab w:val="left" w:pos="916"/>
+          <w:tab w:val="left" w:pos="1832"/>
+          <w:tab w:val="left" w:pos="2748"/>
+          <w:tab w:val="left" w:pos="3664"/>
+          <w:tab w:val="left" w:pos="4580"/>
+          <w:tab w:val="left" w:pos="5496"/>
+          <w:tab w:val="left" w:pos="6412"/>
+          <w:tab w:val="left" w:pos="7328"/>
+          <w:tab w:val="left" w:pos="8244"/>
+          <w:tab w:val="left" w:pos="9160"/>
+          <w:tab w:val="left" w:pos="10076"/>
+          <w:tab w:val="left" w:pos="10992"/>
+          <w:tab w:val="left" w:pos="11908"/>
+          <w:tab w:val="left" w:pos="12824"/>
+          <w:tab w:val="left" w:pos="13740"/>
+          <w:tab w:val="left" w:pos="14656"/>
+        </w:tabs>
+        <w:spacing w:after="0" w:line="244" w:lineRule="atLeast"/>
+        <w:rPr>
+          <w:rFonts w:ascii="Courier New" w:eastAsia="Times New Roman" w:hAnsi="Courier New" w:cs="Courier New"/>
+          <w:color w:val="333333"/>
+          <w:sz w:val="20"/>
+          <w:szCs w:val="20"/>
+          <w14:ligatures w14:val="none"/>
+        </w:rPr>
+      </w:pPr>
+      <w:bookmarkStart w:id="0" w:name="_GoBack"/>
+      <w:r>
+        <w:rPr>
+          <w:rFonts w:ascii="Courier New" w:eastAsia="Times New Roman" w:hAnsi="Courier New" w:cs="Courier New"/>
+          <w:color w:val="333333"/>
+          <w:sz w:val="20"/>
+          <w:szCs w:val="20"/>
+          <w14:ligatures w14:val="none"/>
+        </w:rPr>
+        <w:t xml:space="preserve">        </w:t>
+      </w:r>
+      <w:r>
+        <w:rPr>
+          <w:rFonts w:ascii="Courier New" w:eastAsia="Times New Roman" w:hAnsi="Courier New" w:cs="Courier New"/>
+          <w:color w:val="996633"/>
+          <w:sz w:val="20"/>
+          <w:szCs w:val="20"/>
+          <w14:ligatures w14:val="none"/>
+        </w:rPr>
+        <w:t>word1</w:t>
+      </w:r>
+      <w:r>
+        <w:rPr>
+          <w:rFonts w:ascii="Courier New" w:eastAsia="Times New Roman" w:hAnsi="Courier New" w:cs="Courier New"/>
+          <w:color w:val="333333"/>
+          <w:sz w:val="20"/>
+          <w:szCs w:val="20"/>
+          <w14:ligatures w14:val="none"/>
+        </w:rPr>
+        <w:t xml:space="preserve"> </w:t>
+      </w:r>
+      <w:r>
+        <w:rPr>
+          <w:rFonts w:ascii="Courier New" w:eastAsia="Times New Roman" w:hAnsi="Courier New" w:cs="Courier New"/>
+          <w:b/>
+          <w:bCs/>
+          <w:color w:val="008800"/>
+          <w:sz w:val="20"/>
+          <w:szCs w:val="20"/>
+          <w14:ligatures w14:val="none"/>
+        </w:rPr>
+        <w:t>TYPE</w:t>
+      </w:r>
+      <w:r>
+        <w:rPr>
+          <w:rFonts w:ascii="Courier New" w:eastAsia="Times New Roman" w:hAnsi="Courier New" w:cs="Courier New"/>
+          <w:color w:val="333333"/>
+          <w:sz w:val="20"/>
+          <w:szCs w:val="20"/>
+          <w14:ligatures w14:val="none"/>
+        </w:rPr>
+        <w:t xml:space="preserve"> </w:t>
+      </w:r>
+      <w:r>
+        <w:rPr>
+          <w:rFonts w:ascii="Courier New" w:eastAsia="Times New Roman" w:hAnsi="Courier New" w:cs="Courier New"/>
+          <w:color w:val="996633"/>
+          <w:sz w:val="20"/>
+          <w:szCs w:val="20"/>
+          <w14:ligatures w14:val="none"/>
+        </w:rPr>
+        <w:t>c</w:t>
+      </w:r>
+      <w:r>
+        <w:rPr>
+          <w:rFonts w:ascii="Courier New" w:eastAsia="Times New Roman" w:hAnsi="Courier New" w:cs="Courier New"/>
+          <w:color w:val="333333"/>
+          <w:sz w:val="20"/>
+          <w:szCs w:val="20"/>
+          <w14:ligatures w14:val="none"/>
+        </w:rPr>
+        <w:t xml:space="preserve"> </w:t>
+      </w:r>
+      <w:r>
+        <w:rPr>
+          <w:rFonts w:ascii="Courier New" w:eastAsia="Times New Roman" w:hAnsi="Courier New" w:cs="Courier New"/>
+          <w:b/>
+          <w:bCs/>
+          <w:color w:val="008800"/>
+          <w:sz w:val="20"/>
+          <w:szCs w:val="20"/>
+          <w14:ligatures w14:val="none"/>
+        </w:rPr>
+        <w:t>LENGTH</w:t>
+      </w:r>
+      <w:r>
+        <w:rPr>
+          <w:rFonts w:ascii="Courier New" w:eastAsia="Times New Roman" w:hAnsi="Courier New" w:cs="Courier New"/>
+          <w:color w:val="333333"/>
+          <w:sz w:val="20"/>
+          <w:szCs w:val="20"/>
+          <w14:ligatures w14:val="none"/>
+        </w:rPr>
+        <w:t xml:space="preserve"> </w:t>
+      </w:r>
+      <w:r>
+        <w:rPr>
+          <w:rFonts w:ascii="Courier New" w:eastAsia="Times New Roman" w:hAnsi="Courier New" w:cs="Courier New"/>
+          <w:b/>
+          <w:bCs/>
+          <w:color w:val="0000DD"/>
+          <w:sz w:val="20"/>
+          <w:szCs w:val="20"/>
+          <w14:ligatures w14:val="none"/>
+        </w:rPr>
+        <w:t>30</w:t>
+      </w:r>
+      <w:r>
+        <w:rPr>
+          <w:rFonts w:ascii="Courier New" w:eastAsia="Times New Roman" w:hAnsi="Courier New" w:cs="Courier New"/>
+          <w:color w:val="333333"/>
+          <w:sz w:val="20"/>
+          <w:szCs w:val="20"/>
+          <w14:ligatures w14:val="none"/>
+        </w:rPr>
+        <w:t xml:space="preserve"> </w:t>
+      </w:r>
+      <w:r>
+        <w:rPr>
+          <w:rFonts w:ascii="Courier New" w:eastAsia="Times New Roman" w:hAnsi="Courier New" w:cs="Courier New"/>
+          <w:b/>
+          <w:bCs/>
+          <w:color w:val="008800"/>
+          <w:sz w:val="20"/>
+          <w:szCs w:val="20"/>
+          <w14:ligatures w14:val="none"/>
+        </w:rPr>
+        <w:t>VALUE</w:t>
+      </w:r>
+      <w:r>
+        <w:rPr>
+          <w:rFonts w:ascii="Courier New" w:eastAsia="Times New Roman" w:hAnsi="Courier New" w:cs="Courier New"/>
+          <w:color w:val="333333"/>
+          <w:sz w:val="20"/>
+          <w:szCs w:val="20"/>
+          <w14:ligatures w14:val="none"/>
+        </w:rPr>
+        <w:t xml:space="preserve"> </w:t>
+      </w:r>
+      <w:r>
+        <w:rPr>
+          <w:rFonts w:ascii="Courier New" w:eastAsia="Times New Roman" w:hAnsi="Courier New" w:cs="Courier New"/>
+          <w:color w:val="333333"/>
+          <w:sz w:val="20"/>
+          <w:szCs w:val="20"/>
+          <w:shd w:val="clear" w:color="auto" w:fill="FFF0F0"/>
+          <w14:ligatures w14:val="none"/>
+        </w:rPr>
+        <w:t>'She'</w:t>
+      </w:r>
+      <w:r>
+        <w:rPr>
+          <w:rFonts w:ascii="Courier New" w:eastAsia="Times New Roman" w:hAnsi="Courier New" w:cs="Courier New"/>
+          <w:color w:val="333333"/>
+          <w:sz w:val="20"/>
+          <w:szCs w:val="20"/>
+          <w14:ligatures w14:val="none"/>
+        </w:rPr>
+        <w:t>,</w:t>
+      </w:r>
+    </w:p>
+    <w:bookmarkEnd w:id="0"/>
+    <w:p>
+      <w:pPr>
+        <w:tabs>
+          <w:tab w:val="left" w:pos="916"/>
+          <w:tab w:val="left" w:pos="1832"/>
+          <w:tab w:val="left" w:pos="2748"/>
+          <w:tab w:val="left" w:pos="3664"/>
+          <w:tab w:val="left" w:pos="4580"/>
+          <w:tab w:val="left" w:pos="5496"/>
+          <w:tab w:val="left" w:pos="6412"/>
+          <w:tab w:val="left" w:pos="7328"/>
+          <w:tab w:val="left" w:pos="8244"/>
+          <w:tab w:val="left" w:pos="9160"/>
+          <w:tab w:val="left" w:pos="10076"/>
+          <w:tab w:val="left" w:pos="10992"/>
+          <w:tab w:val="left" w:pos="11908"/>
+          <w:tab w:val="left" w:pos="12824"/>
+          <w:tab w:val="left" w:pos="13740"/>
+          <w:tab w:val="left" w:pos="14656"/>
+        </w:tabs>
+        <w:spacing w:after="0" w:line="244" w:lineRule="atLeast"/>
+        <w:rPr>
+          <w:rFonts w:ascii="Courier New" w:eastAsia="Times New Roman" w:hAnsi="Courier New" w:cs="Courier New"/>
+          <w:color w:val="333333"/>
+          <w:sz w:val="20"/>
+          <w:szCs w:val="20"/>
+          <w14:ligatures w14:val="none"/>
+        </w:rPr>
+      </w:pPr>
+      <w:r>
+        <w:rPr>
+          <w:rFonts w:ascii="Courier New" w:eastAsia="Times New Roman" w:hAnsi="Courier New" w:cs="Courier New"/>
+          <w:color w:val="333333"/>
+          <w:sz w:val="20"/>
+          <w:szCs w:val="20"/>
+          <w14:ligatures w14:val="none"/>
+        </w:rPr>
+        <w:t xml:space="preserve">        </w:t>
+      </w:r>
+      <w:r>
+        <w:rPr>
+          <w:rFonts w:ascii="Courier New" w:eastAsia="Times New Roman" w:hAnsi="Courier New" w:cs="Courier New"/>
+          <w:color w:val="996633"/>
+          <w:sz w:val="20"/>
+          <w:szCs w:val="20"/>
+          <w14:ligatures w14:val="none"/>
+        </w:rPr>
+        <w:t>word2</w:t>
+      </w:r>
+      <w:r>
+        <w:rPr>
+          <w:rFonts w:ascii="Courier New" w:eastAsia="Times New Roman" w:hAnsi="Courier New" w:cs="Courier New"/>
+          <w:color w:val="333333"/>
+          <w:sz w:val="20"/>
+          <w:szCs w:val="20"/>
+          <w14:ligatures w14:val="none"/>
+        </w:rPr>
+        <w:t xml:space="preserve"> </w:t>
+      </w:r>
+      <w:r>
+        <w:rPr>
+          <w:rFonts w:ascii="Courier New" w:eastAsia="Times New Roman" w:hAnsi="Courier New" w:cs="Courier New"/>
+          <w:b/>
+          <w:bCs/>
+          <w:color w:val="008800"/>
+          <w:sz w:val="20"/>
+          <w:szCs w:val="20"/>
+          <w14:ligatures w14:val="none"/>
+        </w:rPr>
+        <w:t>TYPE</w:t>
+      </w:r>
+      <w:r>
+        <w:rPr>
+          <w:rFonts w:ascii="Courier New" w:eastAsia="Times New Roman" w:hAnsi="Courier New" w:cs="Courier New"/>
+          <w:color w:val="333333"/>
+          <w:sz w:val="20"/>
+          <w:szCs w:val="20"/>
+          <w14:ligatures w14:val="none"/>
+        </w:rPr>
+        <w:t xml:space="preserve"> </w:t>
+      </w:r>
+      <w:r>
+        <w:rPr>
+          <w:rFonts w:ascii="Courier New" w:eastAsia="Times New Roman" w:hAnsi="Courier New" w:cs="Courier New"/>
+          <w:color w:val="996633"/>
+          <w:sz w:val="20"/>
+          <w:szCs w:val="20"/>
+          <w14:ligatures w14:val="none"/>
+        </w:rPr>
+        <w:t>c</w:t>
+      </w:r>
+      <w:r>
+        <w:rPr>
+          <w:rFonts w:ascii="Courier New" w:eastAsia="Times New Roman" w:hAnsi="Courier New" w:cs="Courier New"/>
+          <w:color w:val="333333"/>
+          <w:sz w:val="20"/>
+          <w:szCs w:val="20"/>
+          <w14:ligatures w14:val="none"/>
+        </w:rPr>
+        <w:t xml:space="preserve"> </w:t>
+      </w:r>
+      <w:r>
+        <w:rPr>
+          <w:rFonts w:ascii="Courier New" w:eastAsia="Times New Roman" w:hAnsi="Courier New" w:cs="Courier New"/>
+          <w:b/>
+          <w:bCs/>
+          <w:color w:val="008800"/>
+          <w:sz w:val="20"/>
+          <w:szCs w:val="20"/>
+          <w14:ligatures w14:val="none"/>
+        </w:rPr>
+        <w:t>LENGTH</w:t>
+      </w:r>
+      <w:r>
+        <w:rPr>
+          <w:rFonts w:ascii="Courier New" w:eastAsia="Times New Roman" w:hAnsi="Courier New" w:cs="Courier New"/>
+          <w:color w:val="333333"/>
+          <w:sz w:val="20"/>
+          <w:szCs w:val="20"/>
+          <w14:ligatures w14:val="none"/>
+        </w:rPr>
+        <w:t xml:space="preserve"> </w:t>
+      </w:r>
+      <w:r>
+        <w:rPr>
+          <w:rFonts w:ascii="Courier New" w:eastAsia="Times New Roman" w:hAnsi="Courier New" w:cs="Courier New"/>
+          <w:b/>
+          <w:bCs/>
+          <w:color w:val="0000DD"/>
+          <w:sz w:val="20"/>
+          <w:szCs w:val="20"/>
+          <w14:ligatures w14:val="none"/>
+        </w:rPr>
+        <w:t>30</w:t>
+      </w:r>
+      <w:r>
+        <w:rPr>
+          <w:rFonts w:ascii="Courier New" w:eastAsia="Times New Roman" w:hAnsi="Courier New" w:cs="Courier New"/>
+          <w:color w:val="333333"/>
+          <w:sz w:val="20"/>
+          <w:szCs w:val="20"/>
+          <w14:ligatures w14:val="none"/>
+        </w:rPr>
+        <w:t xml:space="preserve"> </w:t>
+      </w:r>
+      <w:r>
+        <w:rPr>
+          <w:rFonts w:ascii="Courier New" w:eastAsia="Times New Roman" w:hAnsi="Courier New" w:cs="Courier New"/>
+          <w:b/>
+          <w:bCs/>
+          <w:color w:val="008800"/>
+          <w:sz w:val="20"/>
+          <w:szCs w:val="20"/>
+          <w14:ligatures w14:val="none"/>
+        </w:rPr>
+        <w:t>VALUE</w:t>
+      </w:r>
+      <w:r>
+        <w:rPr>
+          <w:rFonts w:ascii="Courier New" w:eastAsia="Times New Roman" w:hAnsi="Courier New" w:cs="Courier New"/>
+          <w:color w:val="333333"/>
+          <w:sz w:val="20"/>
+          <w:szCs w:val="20"/>
+          <w14:ligatures w14:val="none"/>
+        </w:rPr>
+        <w:t xml:space="preserve"> </w:t>
+      </w:r>
+      <w:r>
+        <w:rPr>
+          <w:rFonts w:ascii="Courier New" w:eastAsia="Times New Roman" w:hAnsi="Courier New" w:cs="Courier New"/>
+          <w:color w:val="333333"/>
+          <w:sz w:val="20"/>
+          <w:szCs w:val="20"/>
+          <w:shd w:val="clear" w:color="auto" w:fill="FFF0F0"/>
+          <w14:ligatures w14:val="none"/>
+        </w:rPr>
+        <w:t>'feeds'</w:t>
+      </w:r>
+      <w:r>
+        <w:rPr>
+          <w:rFonts w:ascii="Courier New" w:eastAsia="Times New Roman" w:hAnsi="Courier New" w:cs="Courier New"/>
+          <w:color w:val="333333"/>
+          <w:sz w:val="20"/>
+          <w:szCs w:val="20"/>
+          <w14:ligatures w14:val="none"/>
+        </w:rPr>
+        <w:t>,</w:t>
+      </w:r>
+    </w:p>
+    <w:p>
+      <w:pPr>
+        <w:tabs>
+          <w:tab w:val="left" w:pos="916"/>
+          <w:tab w:val="left" w:pos="1832"/>
+          <w:tab w:val="left" w:pos="2748"/>
+          <w:tab w:val="left" w:pos="3664"/>
+          <w:tab w:val="left" w:pos="4580"/>
+          <w:tab w:val="left" w:pos="5496"/>
+          <w:tab w:val="left" w:pos="6412"/>
+          <w:tab w:val="left" w:pos="7328"/>
+          <w:tab w:val="left" w:pos="8244"/>
+          <w:tab w:val="left" w:pos="9160"/>
+          <w:tab w:val="left" w:pos="10076"/>
+          <w:tab w:val="left" w:pos="10992"/>
+          <w:tab w:val="left" w:pos="11908"/>
+          <w:tab w:val="left" w:pos="12824"/>
+          <w:tab w:val="left" w:pos="13740"/>
+          <w:tab w:val="left" w:pos="14656"/>
+        </w:tabs>
+        <w:spacing w:after="0" w:line="244" w:lineRule="atLeast"/>
+        <w:rPr>
+          <w:rFonts w:ascii="Courier New" w:eastAsia="Times New Roman" w:hAnsi="Courier New" w:cs="Courier New"/>
+          <w:color w:val="333333"/>
+          <w:sz w:val="20"/>
+          <w:szCs w:val="20"/>
+          <w14:ligatures w14:val="none"/>
+        </w:rPr>
+      </w:pPr>
+      <w:r>
+        <w:rPr>
+          <w:rFonts w:ascii="Courier New" w:eastAsia="Times New Roman" w:hAnsi="Courier New" w:cs="Courier New"/>
+          <w:color w:val="333333"/>
+          <w:sz w:val="20"/>
+          <w:szCs w:val="20"/>
+          <w14:ligatures w14:val="none"/>
+        </w:rPr>
+        <w:t xml:space="preserve">        </w:t>
+      </w:r>
+      <w:r>
+        <w:rPr>
+          <w:rFonts w:ascii="Courier New" w:eastAsia="Times New Roman" w:hAnsi="Courier New" w:cs="Courier New"/>
+          <w:color w:val="996633"/>
+          <w:sz w:val="20"/>
+          <w:szCs w:val="20"/>
+          <w14:ligatures w14:val="none"/>
+        </w:rPr>
+        <w:t>word3</w:t>
+      </w:r>
+      <w:r>
+        <w:rPr>
+          <w:rFonts w:ascii="Courier New" w:eastAsia="Times New Roman" w:hAnsi="Courier New" w:cs="Courier New"/>
+          <w:color w:val="333333"/>
+          <w:sz w:val="20"/>
+          <w:szCs w:val="20"/>
+          <w14:ligatures w14:val="none"/>
+        </w:rPr>
+        <w:t xml:space="preserve"> </w:t>
+      </w:r>
+      <w:r>
+        <w:rPr>
+          <w:rFonts w:ascii="Courier New" w:eastAsia="Times New Roman" w:hAnsi="Courier New" w:cs="Courier New"/>
+          <w:b/>
+          <w:bCs/>
+          <w:color w:val="008800"/>
+          <w:sz w:val="20"/>
+          <w:szCs w:val="20"/>
+          <w14:ligatures w14:val="none"/>
+        </w:rPr>
+        <w:t>TYPE</w:t>
+      </w:r>
+      <w:r>
+        <w:rPr>
+          <w:rFonts w:ascii="Courier New" w:eastAsia="Times New Roman" w:hAnsi="Courier New" w:cs="Courier New"/>
+          <w:color w:val="333333"/>
+          <w:sz w:val="20"/>
+          <w:szCs w:val="20"/>
+          <w14:ligatures w14:val="none"/>
+        </w:rPr>
+        <w:t xml:space="preserve"> </w:t>
+      </w:r>
+      <w:r>
+        <w:rPr>
+          <w:rFonts w:ascii="Courier New" w:eastAsia="Times New Roman" w:hAnsi="Courier New" w:cs="Courier New"/>
+          <w:color w:val="996633"/>
+          <w:sz w:val="20"/>
+          <w:szCs w:val="20"/>
+          <w14:ligatures w14:val="none"/>
+        </w:rPr>
+        <w:t>c</w:t>
+      </w:r>
+      <w:r>
+        <w:rPr>
+          <w:rFonts w:ascii="Courier New" w:eastAsia="Times New Roman" w:hAnsi="Courier New" w:cs="Courier New"/>
+          <w:color w:val="333333"/>
+          <w:sz w:val="20"/>
+          <w:szCs w:val="20"/>
+          <w14:ligatures w14:val="none"/>
+        </w:rPr>
+        <w:t xml:space="preserve"> </w:t>
+      </w:r>
+      <w:r>
+        <w:rPr>
+          <w:rFonts w:ascii="Courier New" w:eastAsia="Times New Roman" w:hAnsi="Courier New" w:cs="Courier New"/>
+          <w:b/>
+          <w:bCs/>
+          <w:color w:val="008800"/>
+          <w:sz w:val="20"/>
+          <w:szCs w:val="20"/>
+          <w14:ligatures w14:val="none"/>
+        </w:rPr>
+        <w:t>LENGTH</w:t>
+      </w:r>
+      <w:r>
+        <w:rPr>
+          <w:rFonts w:ascii="Courier New" w:eastAsia="Times New Roman" w:hAnsi="Courier New" w:cs="Courier New"/>
+          <w:color w:val="333333"/>
+          <w:sz w:val="20"/>
+          <w:szCs w:val="20"/>
+          <w14:ligatures w14:val="none"/>
+        </w:rPr>
+        <w:t xml:space="preserve"> </w:t>
+      </w:r>
+      <w:r>
+        <w:rPr>
+          <w:rFonts w:ascii="Courier New" w:eastAsia="Times New Roman" w:hAnsi="Courier New" w:cs="Courier New"/>
+          <w:b/>
+          <w:bCs/>
+          <w:color w:val="0000DD"/>
+          <w:sz w:val="20"/>
+          <w:szCs w:val="20"/>
+          <w14:ligatures w14:val="none"/>
+        </w:rPr>
+        <w:t>30</w:t>
+      </w:r>
+      <w:r>
+        <w:rPr>
+          <w:rFonts w:ascii="Courier New" w:eastAsia="Times New Roman" w:hAnsi="Courier New" w:cs="Courier New"/>
+          <w:color w:val="333333"/>
+          <w:sz w:val="20"/>
+          <w:szCs w:val="20"/>
+          <w14:ligatures w14:val="none"/>
+        </w:rPr>
+        <w:t xml:space="preserve"> </w:t>
+      </w:r>
+      <w:r>
+        <w:rPr>
+          <w:rFonts w:ascii="Courier New" w:eastAsia="Times New Roman" w:hAnsi="Courier New" w:cs="Courier New"/>
+          <w:b/>
+          <w:bCs/>
+          <w:color w:val="008800"/>
+          <w:sz w:val="20"/>
+          <w:szCs w:val="20"/>
+          <w14:ligatures w14:val="none"/>
+        </w:rPr>
+        <w:t>VALUE</w:t>
+      </w:r>
+      <w:r>
+        <w:rPr>
+          <w:rFonts w:ascii="Courier New" w:eastAsia="Times New Roman" w:hAnsi="Courier New" w:cs="Courier New"/>
+          <w:color w:val="333333"/>
+          <w:sz w:val="20"/>
+          <w:szCs w:val="20"/>
+          <w14:ligatures w14:val="none"/>
+        </w:rPr>
+        <w:t xml:space="preserve"> </w:t>
+      </w:r>
+      <w:r>
+        <w:rPr>
+          <w:rFonts w:ascii="Courier New" w:eastAsia="Times New Roman" w:hAnsi="Courier New" w:cs="Courier New"/>
+          <w:color w:val="333333"/>
+          <w:sz w:val="20"/>
+          <w:szCs w:val="20"/>
+          <w:shd w:val="clear" w:color="auto" w:fill="FFF0F0"/>
+          <w14:ligatures w14:val="none"/>
+        </w:rPr>
+        <w:t>'you'</w:t>
+      </w:r>
+      <w:r>
+        <w:rPr>
+          <w:rFonts w:ascii="Courier New" w:eastAsia="Times New Roman" w:hAnsi="Courier New" w:cs="Courier New"/>
+          <w:color w:val="333333"/>
+          <w:sz w:val="20"/>
+          <w:szCs w:val="20"/>
+          <w14:ligatures w14:val="none"/>
+        </w:rPr>
+        <w:t>,</w:t>
+      </w:r>
+    </w:p>
+    <w:p>
+      <w:pPr>
+        <w:tabs>
+          <w:tab w:val="left" w:pos="916"/>
+          <w:tab w:val="left" w:pos="1832"/>
+          <w:tab w:val="left" w:pos="2748"/>
+          <w:tab w:val="left" w:pos="3664"/>
+          <w:tab w:val="left" w:pos="4580"/>
+          <w:tab w:val="left" w:pos="5496"/>
+          <w:tab w:val="left" w:pos="6412"/>
+          <w:tab w:val="left" w:pos="7328"/>
+          <w:tab w:val="left" w:pos="8244"/>
+          <w:tab w:val="left" w:pos="9160"/>
+          <w:tab w:val="left" w:pos="10076"/>
+          <w:tab w:val="left" w:pos="10992"/>
+          <w:tab w:val="left" w:pos="11908"/>
+          <w:tab w:val="left" w:pos="12824"/>
+          <w:tab w:val="left" w:pos="13740"/>
+          <w:tab w:val="left" w:pos="14656"/>
+        </w:tabs>
+        <w:spacing w:after="0" w:line="244" w:lineRule="atLeast"/>
+        <w:rPr>
+          <w:rFonts w:ascii="Courier New" w:eastAsia="Times New Roman" w:hAnsi="Courier New" w:cs="Courier New"/>
+          <w:color w:val="333333"/>
+          <w:sz w:val="20"/>
+          <w:szCs w:val="20"/>
+          <w14:ligatures w14:val="none"/>
+        </w:rPr>
+      </w:pPr>
+      <w:r>
+        <w:rPr>
+          <w:rFonts w:ascii="Courier New" w:eastAsia="Times New Roman" w:hAnsi="Courier New" w:cs="Courier New"/>
+          <w:color w:val="333333"/>
+          <w:sz w:val="20"/>
+          <w:szCs w:val="20"/>
+          <w14:ligatures w14:val="none"/>
+        </w:rPr>
+        <w:t xml:space="preserve">        </w:t>
+      </w:r>
+      <w:r>
+        <w:rPr>
+          <w:rFonts w:ascii="Courier New" w:eastAsia="Times New Roman" w:hAnsi="Courier New" w:cs="Courier New"/>
+          <w:color w:val="996633"/>
+          <w:sz w:val="20"/>
+          <w:szCs w:val="20"/>
+          <w14:ligatures w14:val="none"/>
+        </w:rPr>
+        <w:t>word4</w:t>
+      </w:r>
+      <w:r>
+        <w:rPr>
+          <w:rFonts w:ascii="Courier New" w:eastAsia="Times New Roman" w:hAnsi="Courier New" w:cs="Courier New"/>
+          <w:color w:val="333333"/>
+          <w:sz w:val="20"/>
+          <w:szCs w:val="20"/>
+          <w14:ligatures w14:val="none"/>
+        </w:rPr>
+        <w:t xml:space="preserve"> </w:t>
+      </w:r>
+      <w:r>
+        <w:rPr>
+          <w:rFonts w:ascii="Courier New" w:eastAsia="Times New Roman" w:hAnsi="Courier New" w:cs="Courier New"/>
+          <w:b/>
+          <w:bCs/>
+          <w:color w:val="008800"/>
+          <w:sz w:val="20"/>
+          <w:szCs w:val="20"/>
+          <w14:ligatures w14:val="none"/>
+        </w:rPr>
+        <w:t>TYPE</w:t>
+      </w:r>
+      <w:r>
+        <w:rPr>
+          <w:rFonts w:ascii="Courier New" w:eastAsia="Times New Roman" w:hAnsi="Courier New" w:cs="Courier New"/>
+          <w:color w:val="333333"/>
+          <w:sz w:val="20"/>
+          <w:szCs w:val="20"/>
+          <w14:ligatures w14:val="none"/>
+        </w:rPr>
+        <w:t xml:space="preserve"> </w:t>
+      </w:r>
+      <w:r>
+        <w:rPr>
+          <w:rFonts w:ascii="Courier New" w:eastAsia="Times New Roman" w:hAnsi="Courier New" w:cs="Courier New"/>
+          <w:color w:val="996633"/>
+          <w:sz w:val="20"/>
+          <w:szCs w:val="20"/>
+          <w14:ligatures w14:val="none"/>
+        </w:rPr>
+        <w:t>c</w:t>
+      </w:r>
+      <w:r>
+        <w:rPr>
+          <w:rFonts w:ascii="Courier New" w:eastAsia="Times New Roman" w:hAnsi="Courier New" w:cs="Courier New"/>
+          <w:color w:val="333333"/>
+          <w:sz w:val="20"/>
+          <w:szCs w:val="20"/>
+          <w14:ligatures w14:val="none"/>
+        </w:rPr>
+        <w:t xml:space="preserve"> </w:t>
+      </w:r>
+      <w:r>
+        <w:rPr>
+          <w:rFonts w:ascii="Courier New" w:eastAsia="Times New Roman" w:hAnsi="Courier New" w:cs="Courier New"/>
+          <w:b/>
+          <w:bCs/>
+          <w:color w:val="008800"/>
+          <w:sz w:val="20"/>
+          <w:szCs w:val="20"/>
+          <w14:ligatures w14:val="none"/>
+        </w:rPr>
+        <w:t>LENGTH</w:t>
+      </w:r>
+      <w:r>
+        <w:rPr>
+          <w:rFonts w:ascii="Courier New" w:eastAsia="Times New Roman" w:hAnsi="Courier New" w:cs="Courier New"/>
+          <w:color w:val="333333"/>
+          <w:sz w:val="20"/>
+          <w:szCs w:val="20"/>
+          <w14:ligatures w14:val="none"/>
+        </w:rPr>
+        <w:t xml:space="preserve"> </w:t>
+      </w:r>
+      <w:r>
+        <w:rPr>
+          <w:rFonts w:ascii="Courier New" w:eastAsia="Times New Roman" w:hAnsi="Courier New" w:cs="Courier New"/>
+          <w:b/>
+          <w:bCs/>
+          <w:color w:val="0000DD"/>
+          <w:sz w:val="20"/>
+          <w:szCs w:val="20"/>
+          <w14:ligatures w14:val="none"/>
+        </w:rPr>
+        <w:t>30</w:t>
+      </w:r>
+      <w:r>
+        <w:rPr>
+          <w:rFonts w:ascii="Courier New" w:eastAsia="Times New Roman" w:hAnsi="Courier New" w:cs="Courier New"/>
+          <w:color w:val="333333"/>
+          <w:sz w:val="20"/>
+          <w:szCs w:val="20"/>
+          <w14:ligatures w14:val="none"/>
+        </w:rPr>
+        <w:t xml:space="preserve"> </w:t>
+      </w:r>
+      <w:r>
+        <w:rPr>
+          <w:rFonts w:ascii="Courier New" w:eastAsia="Times New Roman" w:hAnsi="Courier New" w:cs="Courier New"/>
+          <w:b/>
+          <w:bCs/>
+          <w:color w:val="008800"/>
+          <w:sz w:val="20"/>
+          <w:szCs w:val="20"/>
+          <w14:ligatures w14:val="none"/>
+        </w:rPr>
+        <w:t>VALUE</w:t>
+      </w:r>
+      <w:r>
+        <w:rPr>
+          <w:rFonts w:ascii="Courier New" w:eastAsia="Times New Roman" w:hAnsi="Courier New" w:cs="Courier New"/>
+          <w:color w:val="333333"/>
+          <w:sz w:val="20"/>
+          <w:szCs w:val="20"/>
+          <w14:ligatures w14:val="none"/>
+        </w:rPr>
+        <w:t xml:space="preserve"> </w:t>
+      </w:r>
+      <w:r>
+        <w:rPr>
+          <w:rFonts w:ascii="Courier New" w:eastAsia="Times New Roman" w:hAnsi="Courier New" w:cs="Courier New"/>
+          <w:color w:val="333333"/>
+          <w:sz w:val="20"/>
+          <w:szCs w:val="20"/>
+          <w:shd w:val="clear" w:color="auto" w:fill="FFF0F0"/>
+          <w14:ligatures w14:val="none"/>
+        </w:rPr>
+        <w:t>'tea'</w:t>
+      </w:r>
+      <w:r>
+        <w:rPr>
+          <w:rFonts w:ascii="Courier New" w:eastAsia="Times New Roman" w:hAnsi="Courier New" w:cs="Courier New"/>
+          <w:color w:val="333333"/>
+          <w:sz w:val="20"/>
+          <w:szCs w:val="20"/>
+          <w14:ligatures w14:val="none"/>
+        </w:rPr>
+        <w:t>,</w:t>
+      </w:r>
+    </w:p>
+    <w:p>
+      <w:pPr>
+        <w:tabs>
+          <w:tab w:val="left" w:pos="916"/>
+          <w:tab w:val="left" w:pos="1832"/>
+          <w:tab w:val="left" w:pos="2748"/>
+          <w:tab w:val="left" w:pos="3664"/>
+          <w:tab w:val="left" w:pos="4580"/>
+          <w:tab w:val="left" w:pos="5496"/>
+          <w:tab w:val="left" w:pos="6412"/>
+          <w:tab w:val="left" w:pos="7328"/>
+          <w:tab w:val="left" w:pos="8244"/>
+          <w:tab w:val="left" w:pos="9160"/>
+          <w:tab w:val="left" w:pos="10076"/>
+          <w:tab w:val="left" w:pos="10992"/>
+          <w:tab w:val="left" w:pos="11908"/>
+          <w:tab w:val="left" w:pos="12824"/>
+          <w:tab w:val="left" w:pos="13740"/>
+          <w:tab w:val="left" w:pos="14656"/>
+        </w:tabs>
+        <w:spacing w:after="0" w:line="244" w:lineRule="atLeast"/>
+        <w:rPr>
+          <w:rFonts w:ascii="Courier New" w:eastAsia="Times New Roman" w:hAnsi="Courier New" w:cs="Courier New"/>
+          <w:color w:val="333333"/>
+          <w:sz w:val="20"/>
+          <w:szCs w:val="20"/>
+          <w14:ligatures w14:val="none"/>
+        </w:rPr>
+      </w:pPr>
+      <w:r>
+        <w:rPr>
+          <w:rFonts w:ascii="Courier New" w:eastAsia="Times New Roman" w:hAnsi="Courier New" w:cs="Courier New"/>
+          <w:color w:val="333333"/>
+          <w:sz w:val="20"/>
+          <w:szCs w:val="20"/>
+          <w14:ligatures w14:val="none"/>
+        </w:rPr>
+        <w:t xml:space="preserve">        </w:t>
+      </w:r>
+      <w:r>
+        <w:rPr>
+          <w:rFonts w:ascii="Courier New" w:eastAsia="Times New Roman" w:hAnsi="Courier New" w:cs="Courier New"/>
+          <w:color w:val="996633"/>
+          <w:sz w:val="20"/>
+          <w:szCs w:val="20"/>
+          <w14:ligatures w14:val="none"/>
+        </w:rPr>
+        <w:t>word5</w:t>
+      </w:r>
+      <w:r>
+        <w:rPr>
+          <w:rFonts w:ascii="Courier New" w:eastAsia="Times New Roman" w:hAnsi="Courier New" w:cs="Courier New"/>
+          <w:color w:val="333333"/>
+          <w:sz w:val="20"/>
+          <w:szCs w:val="20"/>
+          <w14:ligatures w14:val="none"/>
+        </w:rPr>
+        <w:t xml:space="preserve"> </w:t>
+      </w:r>
+      <w:r>
+        <w:rPr>
+          <w:rFonts w:ascii="Courier New" w:eastAsia="Times New Roman" w:hAnsi="Courier New" w:cs="Courier New"/>
+          <w:b/>
+          <w:bCs/>
+          <w:color w:val="008800"/>
+          <w:sz w:val="20"/>
+          <w:szCs w:val="20"/>
+          <w14:ligatures w14:val="none"/>
+        </w:rPr>
+        <w:t>TYPE</w:t>
+      </w:r>
+      <w:r>
+        <w:rPr>
+          <w:rFonts w:ascii="Courier New" w:eastAsia="Times New Roman" w:hAnsi="Courier New" w:cs="Courier New"/>
+          <w:color w:val="333333"/>
+          <w:sz w:val="20"/>
+          <w:szCs w:val="20"/>
+          <w14:ligatures w14:val="none"/>
+        </w:rPr>
+        <w:t xml:space="preserve"> </w:t>
+      </w:r>
+      <w:r>
+        <w:rPr>
+          <w:rFonts w:ascii="Courier New" w:eastAsia="Times New Roman" w:hAnsi="Courier New" w:cs="Courier New"/>
+          <w:color w:val="996633"/>
+          <w:sz w:val="20"/>
+          <w:szCs w:val="20"/>
+          <w14:ligatures w14:val="none"/>
+        </w:rPr>
+        <w:t>c</w:t>
+      </w:r>
+      <w:r>
+        <w:rPr>
+          <w:rFonts w:ascii="Courier New" w:eastAsia="Times New Roman" w:hAnsi="Courier New" w:cs="Courier New"/>
+          <w:color w:val="333333"/>
+          <w:sz w:val="20"/>
+          <w:szCs w:val="20"/>
+          <w14:ligatures w14:val="none"/>
+        </w:rPr>
+        <w:t xml:space="preserve"> </w:t>
+      </w:r>
+      <w:r>
+        <w:rPr>
+          <w:rFonts w:ascii="Courier New" w:eastAsia="Times New Roman" w:hAnsi="Courier New" w:cs="Courier New"/>
+          <w:b/>
+          <w:bCs/>
+          <w:color w:val="008800"/>
+          <w:sz w:val="20"/>
+          <w:szCs w:val="20"/>
+          <w14:ligatures w14:val="none"/>
+        </w:rPr>
+        <w:t>LENGTH</w:t>
+      </w:r>
+      <w:r>
+        <w:rPr>
+          <w:rFonts w:ascii="Courier New" w:eastAsia="Times New Roman" w:hAnsi="Courier New" w:cs="Courier New"/>
+          <w:color w:val="333333"/>
+          <w:sz w:val="20"/>
+          <w:szCs w:val="20"/>
+          <w14:ligatures w14:val="none"/>
+        </w:rPr>
+        <w:t xml:space="preserve"> </w:t>
+      </w:r>
+      <w:r>
+        <w:rPr>
+          <w:rFonts w:ascii="Courier New" w:eastAsia="Times New Roman" w:hAnsi="Courier New" w:cs="Courier New"/>
+          <w:b/>
+          <w:bCs/>
+          <w:color w:val="0000DD"/>
+          <w:sz w:val="20"/>
+          <w:szCs w:val="20"/>
+          <w14:ligatures w14:val="none"/>
+        </w:rPr>
+        <w:t>30</w:t>
+      </w:r>
+      <w:r>
+        <w:rPr>
+          <w:rFonts w:ascii="Courier New" w:eastAsia="Times New Roman" w:hAnsi="Courier New" w:cs="Courier New"/>
+          <w:color w:val="333333"/>
+          <w:sz w:val="20"/>
+          <w:szCs w:val="20"/>
+          <w14:ligatures w14:val="none"/>
+        </w:rPr>
+        <w:t xml:space="preserve"> </w:t>
+      </w:r>
+      <w:r>
+        <w:rPr>
+          <w:rFonts w:ascii="Courier New" w:eastAsia="Times New Roman" w:hAnsi="Courier New" w:cs="Courier New"/>
+          <w:b/>
+          <w:bCs/>
+          <w:color w:val="008800"/>
+          <w:sz w:val="20"/>
+          <w:szCs w:val="20"/>
+          <w14:ligatures w14:val="none"/>
+        </w:rPr>
+        <w:t>VALUE</w:t>
+      </w:r>
+      <w:r>
+        <w:rPr>
+          <w:rFonts w:ascii="Courier New" w:eastAsia="Times New Roman" w:hAnsi="Courier New" w:cs="Courier New"/>
+          <w:color w:val="333333"/>
+          <w:sz w:val="20"/>
+          <w:szCs w:val="20"/>
+          <w14:ligatures w14:val="none"/>
+        </w:rPr>
+        <w:t xml:space="preserve"> </w:t>
+      </w:r>
+      <w:r>
+        <w:rPr>
+          <w:rFonts w:ascii="Courier New" w:eastAsia="Times New Roman" w:hAnsi="Courier New" w:cs="Courier New"/>
+          <w:color w:val="333333"/>
+          <w:sz w:val="20"/>
+          <w:szCs w:val="20"/>
+          <w:shd w:val="clear" w:color="auto" w:fill="FFF0F0"/>
+          <w14:ligatures w14:val="none"/>
+        </w:rPr>
+        <w:t>'and'</w:t>
+      </w:r>
+      <w:r>
+        <w:rPr>
+          <w:rFonts w:ascii="Courier New" w:eastAsia="Times New Roman" w:hAnsi="Courier New" w:cs="Courier New"/>
+          <w:color w:val="333333"/>
+          <w:sz w:val="20"/>
+          <w:szCs w:val="20"/>
+          <w14:ligatures w14:val="none"/>
+        </w:rPr>
+        <w:t>,</w:t>
+      </w:r>
+    </w:p>
+    <w:p>
+      <w:pPr>
+        <w:tabs>
+          <w:tab w:val="left" w:pos="916"/>
+          <w:tab w:val="left" w:pos="1832"/>
+          <w:tab w:val="left" w:pos="2748"/>
+          <w:tab w:val="left" w:pos="3664"/>
+          <w:tab w:val="left" w:pos="4580"/>
+          <w:tab w:val="left" w:pos="5496"/>
+          <w:tab w:val="left" w:pos="6412"/>
+          <w:tab w:val="left" w:pos="7328"/>
+          <w:tab w:val="left" w:pos="8244"/>
+          <w:tab w:val="left" w:pos="9160"/>
+          <w:tab w:val="left" w:pos="10076"/>
+          <w:tab w:val="left" w:pos="10992"/>
+          <w:tab w:val="left" w:pos="11908"/>
+          <w:tab w:val="left" w:pos="12824"/>
+          <w:tab w:val="left" w:pos="13740"/>
+          <w:tab w:val="left" w:pos="14656"/>
+        </w:tabs>
+        <w:spacing w:after="0" w:line="244" w:lineRule="atLeast"/>
+        <w:rPr>
+          <w:rFonts w:ascii="Courier New" w:eastAsia="Times New Roman" w:hAnsi="Courier New" w:cs="Courier New"/>
+          <w:color w:val="333333"/>
+          <w:sz w:val="20"/>
+          <w:szCs w:val="20"/>
+          <w14:ligatures w14:val="none"/>
+        </w:rPr>
+      </w:pPr>
+      <w:r>
+        <w:rPr>
+          <w:rFonts w:ascii="Courier New" w:eastAsia="Times New Roman" w:hAnsi="Courier New" w:cs="Courier New"/>
+          <w:color w:val="333333"/>
+          <w:sz w:val="20"/>
+          <w:szCs w:val="20"/>
+          <w14:ligatures w14:val="none"/>
+        </w:rPr>
+        <w:t xml:space="preserve">        </w:t>
+      </w:r>
+      <w:r>
+        <w:rPr>
+          <w:rFonts w:ascii="Courier New" w:eastAsia="Times New Roman" w:hAnsi="Courier New" w:cs="Courier New"/>
+          <w:color w:val="996633"/>
+          <w:sz w:val="20"/>
+          <w:szCs w:val="20"/>
+          <w14:ligatures w14:val="none"/>
+        </w:rPr>
+        <w:t>word6</w:t>
+      </w:r>
+      <w:r>
+        <w:rPr>
+          <w:rFonts w:ascii="Courier New" w:eastAsia="Times New Roman" w:hAnsi="Courier New" w:cs="Courier New"/>
+          <w:color w:val="333333"/>
+          <w:sz w:val="20"/>
+          <w:szCs w:val="20"/>
+          <w14:ligatures w14:val="none"/>
+        </w:rPr>
+        <w:t xml:space="preserve"> </w:t>
+      </w:r>
+      <w:r>
+        <w:rPr>
+          <w:rFonts w:ascii="Courier New" w:eastAsia="Times New Roman" w:hAnsi="Courier New" w:cs="Courier New"/>
+          <w:b/>
+          <w:bCs/>
+          <w:color w:val="008800"/>
+          <w:sz w:val="20"/>
+          <w:szCs w:val="20"/>
+          <w14:ligatures w14:val="none"/>
+        </w:rPr>
+        <w:t>TYPE</w:t>
+      </w:r>
+      <w:r>
+        <w:rPr>
+          <w:rFonts w:ascii="Courier New" w:eastAsia="Times New Roman" w:hAnsi="Courier New" w:cs="Courier New"/>
+          <w:color w:val="333333"/>
+          <w:sz w:val="20"/>
+          <w:szCs w:val="20"/>
+          <w14:ligatures w14:val="none"/>
+        </w:rPr>
+        <w:t xml:space="preserve"> </w:t>
+      </w:r>
+      <w:r>
+        <w:rPr>
+          <w:rFonts w:ascii="Courier New" w:eastAsia="Times New Roman" w:hAnsi="Courier New" w:cs="Courier New"/>
+          <w:color w:val="996633"/>
+          <w:sz w:val="20"/>
+          <w:szCs w:val="20"/>
+          <w14:ligatures w14:val="none"/>
+        </w:rPr>
+        <w:t>c</w:t>
+      </w:r>
+      <w:r>
+        <w:rPr>
+          <w:rFonts w:ascii="Courier New" w:eastAsia="Times New Roman" w:hAnsi="Courier New" w:cs="Courier New"/>
+          <w:color w:val="333333"/>
+          <w:sz w:val="20"/>
+          <w:szCs w:val="20"/>
+          <w14:ligatures w14:val="none"/>
+        </w:rPr>
+        <w:t xml:space="preserve"> </w:t>
+      </w:r>
+      <w:r>
+        <w:rPr>
+          <w:rFonts w:ascii="Courier New" w:eastAsia="Times New Roman" w:hAnsi="Courier New" w:cs="Courier New"/>
+          <w:b/>
+          <w:bCs/>
+          <w:color w:val="008800"/>
+          <w:sz w:val="20"/>
+          <w:szCs w:val="20"/>
+          <w14:ligatures w14:val="none"/>
+        </w:rPr>
+        <w:t>LENGTH</w:t>
+      </w:r>
+      <w:r>
+        <w:rPr>
+          <w:rFonts w:ascii="Courier New" w:eastAsia="Times New Roman" w:hAnsi="Courier New" w:cs="Courier New"/>
+          <w:color w:val="333333"/>
+          <w:sz w:val="20"/>
+          <w:szCs w:val="20"/>
+          <w14:ligatures w14:val="none"/>
+        </w:rPr>
+        <w:t xml:space="preserve"> </w:t>
+      </w:r>
+      <w:r>
+        <w:rPr>
+          <w:rFonts w:ascii="Courier New" w:eastAsia="Times New Roman" w:hAnsi="Courier New" w:cs="Courier New"/>
+          <w:b/>
+          <w:bCs/>
+          <w:color w:val="0000DD"/>
+          <w:sz w:val="20"/>
+          <w:szCs w:val="20"/>
+          <w14:ligatures w14:val="none"/>
+        </w:rPr>
+        <w:t>30</w:t>
+      </w:r>
+      <w:r>
+        <w:rPr>
+          <w:rFonts w:ascii="Courier New" w:eastAsia="Times New Roman" w:hAnsi="Courier New" w:cs="Courier New"/>
+          <w:color w:val="333333"/>
+          <w:sz w:val="20"/>
+          <w:szCs w:val="20"/>
+          <w14:ligatures w14:val="none"/>
+        </w:rPr>
+        <w:t xml:space="preserve"> </w:t>
+      </w:r>
+      <w:r>
+        <w:rPr>
+          <w:rFonts w:ascii="Courier New" w:eastAsia="Times New Roman" w:hAnsi="Courier New" w:cs="Courier New"/>
+          <w:b/>
+          <w:bCs/>
+          <w:color w:val="008800"/>
+          <w:sz w:val="20"/>
+          <w:szCs w:val="20"/>
+          <w14:ligatures w14:val="none"/>
+        </w:rPr>
+        <w:t>VALUE</w:t>
+      </w:r>
+      <w:r>
+        <w:rPr>
+          <w:rFonts w:ascii="Courier New" w:eastAsia="Times New Roman" w:hAnsi="Courier New" w:cs="Courier New"/>
+          <w:color w:val="333333"/>
+          <w:sz w:val="20"/>
+          <w:szCs w:val="20"/>
+          <w14:ligatures w14:val="none"/>
+        </w:rPr>
+        <w:t xml:space="preserve"> </w:t>
+      </w:r>
+      <w:r>
+        <w:rPr>
+          <w:rFonts w:ascii="Courier New" w:eastAsia="Times New Roman" w:hAnsi="Courier New" w:cs="Courier New"/>
+          <w:color w:val="333333"/>
+          <w:sz w:val="20"/>
+          <w:szCs w:val="20"/>
+          <w:shd w:val="clear" w:color="auto" w:fill="FFF0F0"/>
+          <w14:ligatures w14:val="none"/>
+        </w:rPr>
+        <w:t>'oranges'</w:t>
+      </w:r>
+      <w:r>
+        <w:rPr>
+          <w:rFonts w:ascii="Courier New" w:eastAsia="Times New Roman" w:hAnsi="Courier New" w:cs="Courier New"/>
+          <w:color w:val="333333"/>
+          <w:sz w:val="20"/>
+          <w:szCs w:val="20"/>
+          <w14:ligatures w14:val="none"/>
+        </w:rPr>
+        <w:t>,</w:t>
+      </w:r>
+    </w:p>
+    <w:p>
+      <w:pPr>
+        <w:tabs>
+          <w:tab w:val="left" w:pos="916"/>
+          <w:tab w:val="left" w:pos="1832"/>
+          <w:tab w:val="left" w:pos="2748"/>
+          <w:tab w:val="left" w:pos="3664"/>
+          <w:tab w:val="left" w:pos="4580"/>
+          <w:tab w:val="left" w:pos="5496"/>
+          <w:tab w:val="left" w:pos="6412"/>
+          <w:tab w:val="left" w:pos="7328"/>
+          <w:tab w:val="left" w:pos="8244"/>
+          <w:tab w:val="left" w:pos="9160"/>
+          <w:tab w:val="left" w:pos="10076"/>
+          <w:tab w:val="left" w:pos="10992"/>
+          <w:tab w:val="left" w:pos="11908"/>
+          <w:tab w:val="left" w:pos="12824"/>
+          <w:tab w:val="left" w:pos="13740"/>
+          <w:tab w:val="left" w:pos="14656"/>
+        </w:tabs>
+        <w:spacing w:after="0" w:line="244" w:lineRule="atLeast"/>
+        <w:rPr>
+          <w:rFonts w:ascii="Courier New" w:eastAsia="Times New Roman" w:hAnsi="Courier New" w:cs="Courier New"/>
+          <w:color w:val="333333"/>
+          <w:sz w:val="20"/>
+          <w:szCs w:val="20"/>
+          <w14:ligatures w14:val="none"/>
+        </w:rPr>
+      </w:pPr>
+      <w:r>
+        <w:rPr>
+          <w:rFonts w:ascii="Courier New" w:eastAsia="Times New Roman" w:hAnsi="Courier New" w:cs="Courier New"/>
+          <w:color w:val="333333"/>
+          <w:sz w:val="20"/>
+          <w:szCs w:val="20"/>
+          <w14:ligatures w14:val="none"/>
+        </w:rPr>
+        <w:t xml:space="preserve">      </w:t>
+      </w:r>
+      <w:r>
+        <w:rPr>
+          <w:rFonts w:ascii="Courier New" w:eastAsia="Times New Roman" w:hAnsi="Courier New" w:cs="Courier New"/>
+          <w:b/>
+          <w:bCs/>
+          <w:color w:val="008800"/>
+          <w:sz w:val="20"/>
+          <w:szCs w:val="20"/>
+          <w14:ligatures w14:val="none"/>
+        </w:rPr>
+        <w:t>END OF</w:t>
+      </w:r>
+      <w:r>
+        <w:rPr>
+          <w:rFonts w:ascii="Courier New" w:eastAsia="Times New Roman" w:hAnsi="Courier New" w:cs="Courier New"/>
+          <w:color w:val="333333"/>
+          <w:sz w:val="20"/>
+          <w:szCs w:val="20"/>
+          <w14:ligatures w14:val="none"/>
+        </w:rPr>
+        <w:t xml:space="preserve"> </w:t>
+      </w:r>
+      <w:r>
+        <w:rPr>
+          <w:rFonts w:ascii="Courier New" w:eastAsia="Times New Roman" w:hAnsi="Courier New" w:cs="Courier New"/>
+          <w:color w:val="996633"/>
+          <w:sz w:val="20"/>
+          <w:szCs w:val="20"/>
+          <w14:ligatures w14:val="none"/>
+        </w:rPr>
+        <w:t>sentence</w:t>
+      </w:r>
+      <w:r>
+        <w:rPr>
+          <w:rFonts w:ascii="Courier New" w:eastAsia="Times New Roman" w:hAnsi="Courier New" w:cs="Courier New"/>
+          <w:color w:val="333333"/>
+          <w:sz w:val="20"/>
+          <w:szCs w:val="20"/>
+          <w14:ligatures w14:val="none"/>
+        </w:rPr>
+        <w:t>,</w:t>
+      </w:r>
+    </w:p>
+    <w:p>
+      <w:pPr>
+        <w:tabs>
+          <w:tab w:val="left" w:pos="916"/>
+          <w:tab w:val="left" w:pos="1832"/>
+          <w:tab w:val="left" w:pos="2748"/>
+          <w:tab w:val="left" w:pos="3664"/>
+          <w:tab w:val="left" w:pos="4580"/>
+          <w:tab w:val="left" w:pos="5496"/>
+          <w:tab w:val="left" w:pos="6412"/>
+          <w:tab w:val="left" w:pos="7328"/>
+          <w:tab w:val="left" w:pos="8244"/>
+          <w:tab w:val="left" w:pos="9160"/>
+          <w:tab w:val="left" w:pos="10076"/>
+          <w:tab w:val="left" w:pos="10992"/>
+          <w:tab w:val="left" w:pos="11908"/>
+          <w:tab w:val="left" w:pos="12824"/>
+          <w:tab w:val="left" w:pos="13740"/>
+          <w:tab w:val="left" w:pos="14656"/>
+        </w:tabs>
+        <w:spacing w:after="0" w:line="244" w:lineRule="atLeast"/>
+        <w:rPr>
+          <w:rFonts w:ascii="Courier New" w:eastAsia="Times New Roman" w:hAnsi="Courier New" w:cs="Courier New"/>
+          <w:color w:val="333333"/>
+          <w:sz w:val="20"/>
+          <w:szCs w:val="20"/>
+          <w14:ligatures w14:val="none"/>
+        </w:rPr>
+      </w:pPr>
+      <w:r>
+        <w:rPr>
+          <w:rFonts w:ascii="Courier New" w:eastAsia="Times New Roman" w:hAnsi="Courier New" w:cs="Courier New"/>
+          <w:color w:val="333333"/>
+          <w:sz w:val="20"/>
+          <w:szCs w:val="20"/>
+          <w14:ligatures w14:val="none"/>
+        </w:rPr>
+        <w:t xml:space="preserve">      </w:t>
+      </w:r>
+      <w:r>
+        <w:rPr>
+          <w:rFonts w:ascii="Courier New" w:eastAsia="Times New Roman" w:hAnsi="Courier New" w:cs="Courier New"/>
+          <w:color w:val="996633"/>
+          <w:sz w:val="20"/>
+          <w:szCs w:val="20"/>
+          <w14:ligatures w14:val="none"/>
+        </w:rPr>
+        <w:t>text</w:t>
+      </w:r>
+      <w:r>
+        <w:rPr>
+          <w:rFonts w:ascii="Courier New" w:eastAsia="Times New Roman" w:hAnsi="Courier New" w:cs="Courier New"/>
+          <w:color w:val="333333"/>
+          <w:sz w:val="20"/>
+          <w:szCs w:val="20"/>
+          <w14:ligatures w14:val="none"/>
+        </w:rPr>
+        <w:t xml:space="preserve"> </w:t>
+      </w:r>
+      <w:r>
+        <w:rPr>
+          <w:rFonts w:ascii="Courier New" w:eastAsia="Times New Roman" w:hAnsi="Courier New" w:cs="Courier New"/>
+          <w:b/>
+          <w:bCs/>
+          <w:color w:val="008800"/>
+          <w:sz w:val="20"/>
+          <w:szCs w:val="20"/>
+          <w14:ligatures w14:val="none"/>
+        </w:rPr>
+        <w:t>TYPE</w:t>
+      </w:r>
+      <w:r>
+        <w:rPr>
+          <w:rFonts w:ascii="Courier New" w:eastAsia="Times New Roman" w:hAnsi="Courier New" w:cs="Courier New"/>
+          <w:color w:val="333333"/>
+          <w:sz w:val="20"/>
+          <w:szCs w:val="20"/>
+          <w14:ligatures w14:val="none"/>
+        </w:rPr>
+        <w:t xml:space="preserve"> </w:t>
+      </w:r>
+      <w:r>
+        <w:rPr>
+          <w:rFonts w:ascii="Courier New" w:eastAsia="Times New Roman" w:hAnsi="Courier New" w:cs="Courier New"/>
+          <w:color w:val="996633"/>
+          <w:sz w:val="20"/>
+          <w:szCs w:val="20"/>
+          <w14:ligatures w14:val="none"/>
+        </w:rPr>
+        <w:t>string</w:t>
+      </w:r>
+      <w:r>
+        <w:rPr>
+          <w:rFonts w:ascii="Courier New" w:eastAsia="Times New Roman" w:hAnsi="Courier New" w:cs="Courier New"/>
+          <w:color w:val="333333"/>
+          <w:sz w:val="20"/>
+          <w:szCs w:val="20"/>
+          <w14:ligatures w14:val="none"/>
+        </w:rPr>
+        <w:t>.</w:t>
+      </w:r>
+    </w:p>
+    <w:p>
+      <w:pPr>
+        <w:tabs>
+          <w:tab w:val="left" w:pos="916"/>
+          <w:tab w:val="left" w:pos="1832"/>
+          <w:tab w:val="left" w:pos="2748"/>
+          <w:tab w:val="left" w:pos="3664"/>
+          <w:tab w:val="left" w:pos="4580"/>
+          <w:tab w:val="left" w:pos="5496"/>
+          <w:tab w:val="left" w:pos="6412"/>
+          <w:tab w:val="left" w:pos="7328"/>
+          <w:tab w:val="left" w:pos="8244"/>
+          <w:tab w:val="left" w:pos="9160"/>
+          <w:tab w:val="left" w:pos="10076"/>
+          <w:tab w:val="left" w:pos="10992"/>
+          <w:tab w:val="left" w:pos="11908"/>
+          <w:tab w:val="left" w:pos="12824"/>
+          <w:tab w:val="left" w:pos="13740"/>
+          <w:tab w:val="left" w:pos="14656"/>
+        </w:tabs>
+        <w:spacing w:after="0" w:line="244" w:lineRule="atLeast"/>
+        <w:rPr>
+          <w:rFonts w:ascii="Courier New" w:eastAsia="Times New Roman" w:hAnsi="Courier New" w:cs="Courier New"/>
+          <w:color w:val="333333"/>
+          <w:sz w:val="20"/>
+          <w:szCs w:val="20"/>
+          <w14:ligatures w14:val="none"/>
+        </w:rPr>
+      </w:pPr>
+    </w:p>
+    <w:p>
+      <w:pPr>
+        <w:tabs>
+          <w:tab w:val="left" w:pos="916"/>
+          <w:tab w:val="left" w:pos="1832"/>
+          <w:tab w:val="left" w:pos="2748"/>
+          <w:tab w:val="left" w:pos="3664"/>
+          <w:tab w:val="left" w:pos="4580"/>
+          <w:tab w:val="left" w:pos="5496"/>
+          <w:tab w:val="left" w:pos="6412"/>
+          <w:tab w:val="left" w:pos="7328"/>
+          <w:tab w:val="left" w:pos="8244"/>
+          <w:tab w:val="left" w:pos="9160"/>
+          <w:tab w:val="left" w:pos="10076"/>
+          <w:tab w:val="left" w:pos="10992"/>
+          <w:tab w:val="left" w:pos="11908"/>
+          <w:tab w:val="left" w:pos="12824"/>
+          <w:tab w:val="left" w:pos="13740"/>
+          <w:tab w:val="left" w:pos="14656"/>
+        </w:tabs>
+        <w:spacing w:after="0" w:line="244" w:lineRule="atLeast"/>
+        <w:rPr>
+          <w:rFonts w:ascii="Courier New" w:eastAsia="Times New Roman" w:hAnsi="Courier New" w:cs="Courier New"/>
+          <w:color w:val="333333"/>
+          <w:sz w:val="20"/>
+          <w:szCs w:val="20"/>
+          <w14:ligatures w14:val="none"/>
+        </w:rPr>
+      </w:pPr>
+      <w:r>
+        <w:rPr>
+          <w:rFonts w:ascii="Courier New" w:eastAsia="Times New Roman" w:hAnsi="Courier New" w:cs="Courier New"/>
+          <w:color w:val="996633"/>
+          <w:sz w:val="20"/>
+          <w:szCs w:val="20"/>
+          <w14:ligatures w14:val="none"/>
+        </w:rPr>
+        <w:t>text</w:t>
+      </w:r>
+      <w:r>
+        <w:rPr>
+          <w:rFonts w:ascii="Courier New" w:eastAsia="Times New Roman" w:hAnsi="Courier New" w:cs="Courier New"/>
+          <w:color w:val="333333"/>
+          <w:sz w:val="20"/>
+          <w:szCs w:val="20"/>
+          <w14:ligatures w14:val="none"/>
+        </w:rPr>
+        <w:t xml:space="preserve"> = </w:t>
+      </w:r>
+      <w:r>
+        <w:rPr>
+          <w:rFonts w:ascii="Courier New" w:eastAsia="Times New Roman" w:hAnsi="Courier New" w:cs="Courier New"/>
+          <w:color w:val="996633"/>
+          <w:sz w:val="20"/>
+          <w:szCs w:val="20"/>
+          <w14:ligatures w14:val="none"/>
+        </w:rPr>
+        <w:t>sentence</w:t>
+      </w:r>
+      <w:r>
+        <w:rPr>
+          <w:rFonts w:ascii="Courier New" w:eastAsia="Times New Roman" w:hAnsi="Courier New" w:cs="Courier New"/>
+          <w:color w:val="333333"/>
+          <w:sz w:val="20"/>
+          <w:szCs w:val="20"/>
+          <w14:ligatures w14:val="none"/>
+        </w:rPr>
+        <w:t>.</w:t>
+      </w:r>
+    </w:p>
+    <w:p>
+      <w:pPr>
+        <w:tabs>
+          <w:tab w:val="left" w:pos="916"/>
+          <w:tab w:val="left" w:pos="1832"/>
+          <w:tab w:val="left" w:pos="2748"/>
+          <w:tab w:val="left" w:pos="3664"/>
+          <w:tab w:val="left" w:pos="4580"/>
+          <w:tab w:val="left" w:pos="5496"/>
+          <w:tab w:val="left" w:pos="6412"/>
+          <w:tab w:val="left" w:pos="7328"/>
+          <w:tab w:val="left" w:pos="8244"/>
+          <w:tab w:val="left" w:pos="9160"/>
+          <w:tab w:val="left" w:pos="10076"/>
+          <w:tab w:val="left" w:pos="10992"/>
+          <w:tab w:val="left" w:pos="11908"/>
+          <w:tab w:val="left" w:pos="12824"/>
+          <w:tab w:val="left" w:pos="13740"/>
+          <w:tab w:val="left" w:pos="14656"/>
+        </w:tabs>
+        <w:spacing w:after="0" w:line="244" w:lineRule="atLeast"/>
+        <w:rPr>
+          <w:rFonts w:ascii="Courier New" w:eastAsia="Times New Roman" w:hAnsi="Courier New" w:cs="Courier New"/>
+          <w:color w:val="333333"/>
+          <w:sz w:val="20"/>
+          <w:szCs w:val="20"/>
+          <w14:ligatures w14:val="none"/>
+        </w:rPr>
+      </w:pPr>
+      <w:r>
+        <w:rPr>
+          <w:rFonts w:ascii="Courier New" w:eastAsia="Times New Roman" w:hAnsi="Courier New" w:cs="Courier New"/>
+          <w:b/>
+          <w:bCs/>
+          <w:color w:val="008800"/>
+          <w:sz w:val="20"/>
+          <w:szCs w:val="20"/>
+          <w14:ligatures w14:val="none"/>
+        </w:rPr>
+        <w:t>CONDENSE</w:t>
+      </w:r>
+      <w:r>
+        <w:rPr>
+          <w:rFonts w:ascii="Courier New" w:eastAsia="Times New Roman" w:hAnsi="Courier New" w:cs="Courier New"/>
+          <w:color w:val="333333"/>
+          <w:sz w:val="20"/>
+          <w:szCs w:val="20"/>
+          <w14:ligatures w14:val="none"/>
+        </w:rPr>
+        <w:t xml:space="preserve"> </w:t>
+      </w:r>
+      <w:r>
+        <w:rPr>
+          <w:rFonts w:ascii="Courier New" w:eastAsia="Times New Roman" w:hAnsi="Courier New" w:cs="Courier New"/>
+          <w:color w:val="996633"/>
+          <w:sz w:val="20"/>
+          <w:szCs w:val="20"/>
+          <w14:ligatures w14:val="none"/>
+        </w:rPr>
+        <w:t>text</w:t>
+      </w:r>
+      <w:r>
+        <w:rPr>
+          <w:rFonts w:ascii="Courier New" w:eastAsia="Times New Roman" w:hAnsi="Courier New" w:cs="Courier New"/>
+          <w:color w:val="333333"/>
+          <w:sz w:val="20"/>
+          <w:szCs w:val="20"/>
+          <w14:ligatures w14:val="none"/>
+        </w:rPr>
+        <w:t>.</w:t>
+      </w:r>
+    </w:p>
+    <w:p>
+      <w:r>
+        <w:br w:type="page"/>
+      </w:r>
+    </w:p>
+    <w:p>
+      <w:pPr>
+        <w:pStyle w:val="Heading2"/>
+      </w:pPr>
+      <w:r>
+        <w:lastRenderedPageBreak/>
+        <w:t>References</w:t>
+      </w:r>
+    </w:p>
+    <w:p>
+      <w:pPr>
+        <w:pStyle w:val="ListParagraph"/>
+        <w:numPr>
+          <w:ilvl w:val="0"/>
+          <w:numId w:val="1"/>
+        </w:numPr>
+      </w:pPr>
+      <w:r>
+        <w:t xml:space="preserve">Internal table: </w:t>
+      </w:r>
+      <w:r>
+        <w:t>https://www.guru99.com/all-about-sap-internal-tables.html#:~:text=Work%20areas%20are%20single%20rows,one%20line%20at%20a%20time.</w:t>
+      </w:r>
+    </w:p>
     <w:sectPr>
       <w:pgSz w:w="12240" w:h="15840"/>
       <w:pgMar w:top="1440" w:right="1440" w:bottom="1440" w:left="1440" w:header="720" w:footer="720" w:gutter="0"/>
@@ -1245,7 +5835,7 @@
 </file>
 
 <file path=word/numbering.xml><?xml version="1.0" encoding="utf-8"?>
-<w:numbering xmlns:wpc="http://schemas.microsoft.com/office/word/2010/wordprocessingCanvas" xmlns:cx="http://schemas.microsoft.com/office/drawing/2014/chartex" xmlns:cx1="http://schemas.microsoft.com/office/drawing/2015/9/8/chartex" xmlns:cx2="http://schemas.microsoft.com/office/drawing/2015/10/21/chartex" xmlns:cx3="http://schemas.microsoft.com/office/drawing/2016/5/9/chartex" xmlns:cx4="http://schemas.microsoft.com/office/drawing/2016/5/10/chartex" xmlns:cx5="http://schemas.microsoft.com/office/drawing/2016/5/11/chartex" xmlns:cx6="http://schemas.microsoft.com/office/drawing/2016/5/12/chartex" xmlns:cx7="http://schemas.microsoft.com/office/drawing/2016/5/13/chartex" xmlns:cx8="http://schemas.microsoft.com/office/drawing/2016/5/14/chartex" xmlns:mc="http://schemas.openxmlformats.org/markup-compatibility/2006" xmlns:aink="http://schemas.microsoft.com/office/drawing/2016/ink" xmlns:am3d="http://schemas.microsoft.com/office/drawing/2017/model3d" xmlns:o="urn:schemas-microsoft-com:office:office" xmlns:oel="http://schemas.microsoft.com/office/2019/extlst" xmlns:r="http://schemas.openxmlformats.org/officeDocument/2006/relationships" xmlns:m="http://schemas.openxmlformats.org/officeDocument/2006/math" xmlns:v="urn:schemas-microsoft-com:vml" xmlns:wp14="http://schemas.microsoft.com/office/word/2010/wordprocessingDrawing" xmlns:wp="http://schemas.openxmlformats.org/drawingml/2006/wordprocessingDrawing" xmlns:w10="urn:schemas-microsoft-com:office:word" xmlns:w="http://schemas.openxmlformats.org/wordprocessingml/2006/main" xmlns:w14="http://schemas.microsoft.com/office/word/2010/wordml" xmlns:w15="http://schemas.microsoft.com/office/word/2012/wordml" xmlns:w16cex="http://schemas.microsoft.com/office/word/2018/wordml/cex" xmlns:w16cid="http://schemas.microsoft.com/office/word/2016/wordml/cid" xmlns:w16="http://schemas.microsoft.com/office/word/2018/wordml" xmlns:w16sdtdh="http://schemas.microsoft.com/office/word/2020/wordml/sdtdatahash" xmlns:w16se="http://schemas.microsoft.com/office/word/2015/wordml/symex" xmlns:wpg="http://schemas.microsoft.com/office/word/2010/wordprocessingGroup" xmlns:wpi="http://schemas.microsoft.com/office/word/2010/wordprocessingInk" xmlns:wne="http://schemas.microsoft.com/office/word/2006/wordml" xmlns:wps="http://schemas.microsoft.com/office/word/2010/wordprocessingShape" mc:Ignorable="w14 w15 w16se w16cid w16 w16cex w16sdtdh wp14">
+<w:numbering xmlns:wpc="http://schemas.microsoft.com/office/word/2010/wordprocessingCanvas" xmlns:cx="http://schemas.microsoft.com/office/drawing/2014/chartex" xmlns:mc="http://schemas.openxmlformats.org/markup-compatibility/2006" xmlns:o="urn:schemas-microsoft-com:office:office" xmlns:r="http://schemas.openxmlformats.org/officeDocument/2006/relationships" xmlns:m="http://schemas.openxmlformats.org/officeDocument/2006/math" xmlns:v="urn:schemas-microsoft-com:vml" xmlns:wp14="http://schemas.microsoft.com/office/word/2010/wordprocessingDrawing" xmlns:wp="http://schemas.openxmlformats.org/drawingml/2006/wordprocessingDrawing" xmlns:w10="urn:schemas-microsoft-com:office:word" xmlns:w="http://schemas.openxmlformats.org/wordprocessingml/2006/main" xmlns:w14="http://schemas.microsoft.com/office/word/2010/wordml" xmlns:w15="http://schemas.microsoft.com/office/word/2012/wordml" xmlns:w16se="http://schemas.microsoft.com/office/word/2015/wordml/symex" xmlns:wpg="http://schemas.microsoft.com/office/word/2010/wordprocessingGroup" xmlns:wpi="http://schemas.microsoft.com/office/word/2010/wordprocessingInk" xmlns:wne="http://schemas.microsoft.com/office/word/2006/wordml" xmlns:wps="http://schemas.microsoft.com/office/word/2010/wordprocessingShape" mc:Ignorable="w14 w15 w16se wp14">
   <w:abstractNum w:abstractNumId="0" w15:restartNumberingAfterBreak="0">
     <w:nsid w:val="056C1D99"/>
     <w:multiLevelType w:val="hybridMultilevel"/>
@@ -1358,14 +5948,14 @@
       </w:rPr>
     </w:lvl>
   </w:abstractNum>
-  <w:num w:numId="1" w16cid:durableId="1335499002">
+  <w:num w:numId="1">
     <w:abstractNumId w:val="0"/>
   </w:num>
 </w:numbering>
 </file>
 
 <file path=word/styles.xml><?xml version="1.0" encoding="utf-8"?>
-<w:styles xmlns:mc="http://schemas.openxmlformats.org/markup-compatibility/2006" xmlns:r="http://schemas.openxmlformats.org/officeDocument/2006/relationships" xmlns:w="http://schemas.openxmlformats.org/wordprocessingml/2006/main" xmlns:w14="http://schemas.microsoft.com/office/word/2010/wordml" xmlns:w15="http://schemas.microsoft.com/office/word/2012/wordml" xmlns:w16cex="http://schemas.microsoft.com/office/word/2018/wordml/cex" xmlns:w16cid="http://schemas.microsoft.com/office/word/2016/wordml/cid" xmlns:w16="http://schemas.microsoft.com/office/word/2018/wordml" xmlns:w16sdtdh="http://schemas.microsoft.com/office/word/2020/wordml/sdtdatahash" xmlns:w16se="http://schemas.microsoft.com/office/word/2015/wordml/symex" mc:Ignorable="w14 w15 w16se w16cid w16 w16cex w16sdtdh">
+<w:styles xmlns:mc="http://schemas.openxmlformats.org/markup-compatibility/2006" xmlns:r="http://schemas.openxmlformats.org/officeDocument/2006/relationships" xmlns:w="http://schemas.openxmlformats.org/wordprocessingml/2006/main" xmlns:w14="http://schemas.microsoft.com/office/word/2010/wordml" xmlns:w15="http://schemas.microsoft.com/office/word/2012/wordml" xmlns:w16se="http://schemas.microsoft.com/office/word/2015/wordml/symex" mc:Ignorable="w14 w15 w16se">
   <w:docDefaults>
     <w:rPrDefault>
       <w:rPr>
@@ -1382,7 +5972,7 @@
       </w:pPr>
     </w:pPrDefault>
   </w:docDefaults>
-  <w:latentStyles w:defLockedState="0" w:defUIPriority="99" w:defSemiHidden="0" w:defUnhideWhenUsed="0" w:defQFormat="0" w:count="376">
+  <w:latentStyles w:defLockedState="0" w:defUIPriority="99" w:defSemiHidden="0" w:defUnhideWhenUsed="0" w:defQFormat="0" w:count="371">
     <w:lsdException w:name="Normal" w:uiPriority="0" w:qFormat="1"/>
     <w:lsdException w:name="heading 1" w:uiPriority="9" w:qFormat="1"/>
     <w:lsdException w:name="heading 2" w:semiHidden="1" w:uiPriority="9" w:unhideWhenUsed="1" w:qFormat="1"/>
@@ -1754,11 +6344,6 @@
     <w:lsdException w:name="List Table 5 Dark Accent 6" w:uiPriority="50"/>
     <w:lsdException w:name="List Table 6 Colorful Accent 6" w:uiPriority="51"/>
     <w:lsdException w:name="List Table 7 Colorful Accent 6" w:uiPriority="52"/>
-    <w:lsdException w:name="Mention" w:semiHidden="1" w:unhideWhenUsed="1"/>
-    <w:lsdException w:name="Smart Hyperlink" w:semiHidden="1" w:unhideWhenUsed="1"/>
-    <w:lsdException w:name="Hashtag" w:semiHidden="1" w:unhideWhenUsed="1"/>
-    <w:lsdException w:name="Unresolved Mention" w:semiHidden="1" w:unhideWhenUsed="1"/>
-    <w:lsdException w:name="Smart Link" w:semiHidden="1" w:unhideWhenUsed="1"/>
   </w:latentStyles>
   <w:style w:type="paragraph" w:default="1" w:styleId="Normal">
     <w:name w:val="Normal"/>

</xml_diff>